<commit_message>
Update Hardware Bitacora document with detailed MCU specifications and project considerations; remove temporary file.H
</commit_message>
<xml_diff>
--- a/01_Docs/Hardware Bitacora.docx
+++ b/01_Docs/Hardware Bitacora.docx
@@ -5,13 +5,24 @@
     <w:p>
       <w:pPr>
         <w:pStyle w:val="Ttulo"/>
-      </w:pPr>
-      <w:r>
+        <w:rPr>
+          <w:lang w:val="en-US"/>
+        </w:rPr>
+      </w:pPr>
+      <w:r>
+        <w:rPr>
+          <w:lang w:val="en-US"/>
+        </w:rPr>
         <w:t xml:space="preserve">Hardware </w:t>
       </w:r>
-      <w:r>
+      <w:proofErr w:type="spellStart"/>
+      <w:r>
+        <w:rPr>
+          <w:lang w:val="en-US"/>
+        </w:rPr>
         <w:t>bitácora</w:t>
       </w:r>
+      <w:proofErr w:type="spellEnd"/>
     </w:p>
     <w:p>
       <w:pPr>
@@ -173,28 +184,26 @@
         <w:rPr>
           <w:lang w:val="en-US"/>
         </w:rPr>
-        <w:t xml:space="preserve">One of the main characteristics I need </w:t>
-      </w:r>
-      <w:r>
-        <w:rPr>
-          <w:lang w:val="en-US"/>
-        </w:rPr>
-        <w:t>to</w:t>
-      </w:r>
-      <w:r>
-        <w:rPr>
-          <w:lang w:val="en-US"/>
-        </w:rPr>
-        <w:t xml:space="preserve"> focus in the memory, and </w:t>
-      </w:r>
-      <w:proofErr w:type="gramStart"/>
-      <w:r>
-        <w:rPr>
-          <w:lang w:val="en-US"/>
-        </w:rPr>
-        <w:t>the communication</w:t>
-      </w:r>
-      <w:proofErr w:type="gramEnd"/>
+        <w:t xml:space="preserve">One of the main characteristics </w:t>
+      </w:r>
+      <w:r>
+        <w:rPr>
+          <w:lang w:val="en-US"/>
+        </w:rPr>
+        <w:t>is</w:t>
+      </w:r>
+      <w:r>
+        <w:rPr>
+          <w:lang w:val="en-US"/>
+        </w:rPr>
+        <w:t xml:space="preserve"> the memory, and </w:t>
+      </w:r>
+      <w:r>
+        <w:rPr>
+          <w:lang w:val="en-US"/>
+        </w:rPr>
+        <w:t>communication</w:t>
+      </w:r>
       <w:r>
         <w:rPr>
           <w:lang w:val="en-US"/>
@@ -207,19 +216,41 @@
         </w:rPr>
         <w:t xml:space="preserve">so, I </w:t>
       </w:r>
-      <w:proofErr w:type="gramStart"/>
-      <w:r>
-        <w:rPr>
-          <w:lang w:val="en-US"/>
-        </w:rPr>
-        <w:t>will  need</w:t>
-      </w:r>
-      <w:proofErr w:type="gramEnd"/>
-      <w:r>
-        <w:rPr>
-          <w:lang w:val="en-US"/>
-        </w:rPr>
-        <w:t xml:space="preserve"> chose also a development board to make the POC, and write over the HAL, because, first I need to prove all the functions and the firmware to improve it. </w:t>
+      <w:r>
+        <w:rPr>
+          <w:lang w:val="en-US"/>
+        </w:rPr>
+        <w:t>will need</w:t>
+      </w:r>
+      <w:r>
+        <w:rPr>
+          <w:lang w:val="en-US"/>
+        </w:rPr>
+        <w:t xml:space="preserve"> </w:t>
+      </w:r>
+      <w:r>
+        <w:rPr>
+          <w:lang w:val="en-US"/>
+        </w:rPr>
+        <w:t>to choose</w:t>
+      </w:r>
+      <w:r>
+        <w:rPr>
+          <w:lang w:val="en-US"/>
+        </w:rPr>
+        <w:t xml:space="preserve"> also a development board to make the POC, and write over the HAL, </w:t>
+      </w:r>
+      <w:r>
+        <w:rPr>
+          <w:lang w:val="en-US"/>
+        </w:rPr>
+        <w:t>because</w:t>
+      </w:r>
+      <w:r>
+        <w:rPr>
+          <w:lang w:val="en-US"/>
+        </w:rPr>
+        <w:t xml:space="preserve"> first I need to prove all the functions and the firmware to improve it. </w:t>
       </w:r>
     </w:p>
     <w:p>
@@ -241,35 +272,1241 @@
         </w:rPr>
         <w:t xml:space="preserve">The development boar to choose is </w:t>
       </w:r>
-      <w:hyperlink r:id="rId4" w:history="1">
+      <w:hyperlink r:id="rId5" w:history="1">
         <w:r>
           <w:rPr>
             <w:rStyle w:val="Hipervnculo"/>
             <w:lang w:val="en-US"/>
           </w:rPr>
-          <w:t>STM32F429</w:t>
+          <w:t>STM32F429I-DISC</w:t>
         </w:r>
+      </w:hyperlink>
+      <w:r>
+        <w:rPr>
+          <w:lang w:val="en-US"/>
+        </w:rPr>
+        <w:t xml:space="preserve"> the board have  a lcd integrate to prove the firmware and will be good for POC. </w:t>
+      </w:r>
+    </w:p>
+    <w:p>
+      <w:pPr>
+        <w:pStyle w:val="Ttulo2"/>
+        <w:rPr>
+          <w:lang w:val="en-US"/>
+        </w:rPr>
+      </w:pPr>
+      <w:r>
+        <w:rPr>
+          <w:lang w:val="en-US"/>
+        </w:rPr>
+        <w:t>STM32F429I</w:t>
+      </w:r>
+    </w:p>
+    <w:p>
+      <w:pPr>
+        <w:rPr>
+          <w:lang w:val="en-US"/>
+        </w:rPr>
+      </w:pPr>
+      <w:r>
+        <w:rPr>
+          <w:lang w:val="en-US"/>
+        </w:rPr>
+        <w:t>This board has the following characteristics</w:t>
+      </w:r>
+      <w:r>
+        <w:rPr>
+          <w:lang w:val="en-US"/>
+        </w:rPr>
+        <w:t xml:space="preserve"> </w:t>
+      </w:r>
+    </w:p>
+    <w:p>
+      <w:pPr>
+        <w:rPr>
+          <w:b/>
+          <w:bCs/>
+          <w:lang w:val="en-US"/>
+        </w:rPr>
+      </w:pPr>
+      <w:r>
+        <w:rPr>
+          <w:b/>
+          <w:bCs/>
+          <w:lang w:val="en-US"/>
+        </w:rPr>
+        <w:t>General</w:t>
+      </w:r>
+    </w:p>
+    <w:p>
+      <w:pPr>
+        <w:rPr>
+          <w:lang w:val="en-US"/>
+        </w:rPr>
+      </w:pPr>
+      <w:r>
+        <w:rPr>
+          <w:lang w:val="en-US"/>
+        </w:rPr>
+        <w:t>- Architecture: ARM Cortex-M4</w:t>
+      </w:r>
+    </w:p>
+    <w:p>
+      <w:pPr>
+        <w:rPr>
+          <w:lang w:val="en-US"/>
+        </w:rPr>
+      </w:pPr>
+      <w:r>
+        <w:rPr>
+          <w:lang w:val="en-US"/>
+        </w:rPr>
+        <w:t>- Maximum frequency: 180 MHz</w:t>
+      </w:r>
+    </w:p>
+    <w:p>
+      <w:pPr>
+        <w:rPr>
+          <w:lang w:val="en-US"/>
+        </w:rPr>
+      </w:pPr>
+      <w:r>
+        <w:rPr>
+          <w:lang w:val="en-US"/>
+        </w:rPr>
+        <w:t>- Flash memory: 2 MB</w:t>
+      </w:r>
+    </w:p>
+    <w:p>
+      <w:pPr>
+        <w:rPr>
+          <w:lang w:val="en-US"/>
+        </w:rPr>
+      </w:pPr>
+      <w:r>
+        <w:rPr>
+          <w:lang w:val="en-US"/>
+        </w:rPr>
+        <w:t>- SRAM: 256 KB</w:t>
+      </w:r>
+    </w:p>
+    <w:p>
+      <w:pPr>
+        <w:rPr>
+          <w:lang w:val="en-US"/>
+        </w:rPr>
+      </w:pPr>
+      <w:r>
+        <w:rPr>
+          <w:lang w:val="en-US"/>
+        </w:rPr>
+        <w:t>- EEPROM: Not integrated</w:t>
+      </w:r>
+    </w:p>
+    <w:p>
+      <w:pPr>
+        <w:rPr>
+          <w:lang w:val="en-US"/>
+        </w:rPr>
+      </w:pPr>
+      <w:r>
+        <w:rPr>
+          <w:lang w:val="en-US"/>
+        </w:rPr>
+        <w:t>- Operating voltage: 1.7V - 3.6V</w:t>
+      </w:r>
+    </w:p>
+    <w:p>
+      <w:pPr>
+        <w:rPr>
+          <w:lang w:val="en-US"/>
+        </w:rPr>
+      </w:pPr>
+      <w:r>
+        <w:rPr>
+          <w:lang w:val="en-US"/>
+        </w:rPr>
+        <w:t>- Power consumption: ~80-150 mA</w:t>
+      </w:r>
+    </w:p>
+    <w:p>
+      <w:pPr>
+        <w:rPr>
+          <w:b/>
+          <w:bCs/>
+          <w:lang w:val="en-US"/>
+        </w:rPr>
+      </w:pPr>
+      <w:r>
+        <w:rPr>
+          <w:b/>
+          <w:bCs/>
+          <w:lang w:val="en-US"/>
+        </w:rPr>
+        <w:t>Processing and graphics</w:t>
+      </w:r>
+    </w:p>
+    <w:p>
+      <w:pPr>
+        <w:rPr>
+          <w:lang w:val="en-US"/>
+        </w:rPr>
+      </w:pPr>
+      <w:r>
+        <w:rPr>
+          <w:lang w:val="en-US"/>
+        </w:rPr>
+        <w:t>- FPU (Floating Point Unit): Yes, supports floating point operations</w:t>
+      </w:r>
+    </w:p>
+    <w:p>
+      <w:pPr>
+        <w:rPr>
+          <w:lang w:val="en-US"/>
+        </w:rPr>
+      </w:pPr>
+      <w:r>
+        <w:rPr>
+          <w:lang w:val="en-US"/>
+        </w:rPr>
+        <w:t>- Graphics accelerator: Chrom-ART Accelerator™ (DMA2D)</w:t>
+      </w:r>
+    </w:p>
+    <w:p>
+      <w:pPr>
+        <w:rPr>
+          <w:lang w:val="en-US"/>
+        </w:rPr>
+      </w:pPr>
+      <w:r>
+        <w:rPr>
+          <w:lang w:val="en-US"/>
+        </w:rPr>
+        <w:t>- LCD interface: LTDC (for TFT displays up to 1024x768)</w:t>
+      </w:r>
+    </w:p>
+    <w:p>
+      <w:pPr>
+        <w:rPr>
+          <w:lang w:val="en-US"/>
+        </w:rPr>
+      </w:pPr>
+      <w:r>
+        <w:rPr>
+          <w:lang w:val="en-US"/>
+        </w:rPr>
+        <w:t>- External memory controller: FMC (for SDRAM, NOR, NAND, SRAM, etc.)</w:t>
+      </w:r>
+    </w:p>
+    <w:p>
+      <w:pPr>
+        <w:rPr>
+          <w:b/>
+          <w:bCs/>
+        </w:rPr>
+      </w:pPr>
+    </w:p>
+    <w:p>
+      <w:pPr>
+        <w:rPr>
+          <w:b/>
+          <w:bCs/>
+        </w:rPr>
+      </w:pPr>
+      <w:proofErr w:type="spellStart"/>
+      <w:r>
+        <w:rPr>
+          <w:b/>
+          <w:bCs/>
+        </w:rPr>
+        <w:lastRenderedPageBreak/>
+        <w:t>Peripherals</w:t>
+      </w:r>
+      <w:proofErr w:type="spellEnd"/>
+    </w:p>
+    <w:p>
+      <w:pPr>
+        <w:rPr>
+          <w:lang w:val="en-US"/>
+        </w:rPr>
+      </w:pPr>
+      <w:r>
+        <w:rPr>
+          <w:lang w:val="en-US"/>
+        </w:rPr>
+        <w:t xml:space="preserve">- Timers/PWM: 14 advanced and general </w:t>
+      </w:r>
+      <w:proofErr w:type="gramStart"/>
+      <w:r>
+        <w:rPr>
+          <w:lang w:val="en-US"/>
+        </w:rPr>
+        <w:t>timers</w:t>
+      </w:r>
+      <w:proofErr w:type="gramEnd"/>
+    </w:p>
+    <w:p>
+      <w:pPr>
+        <w:rPr>
+          <w:lang w:val="en-US"/>
+        </w:rPr>
+      </w:pPr>
+      <w:r>
+        <w:rPr>
+          <w:lang w:val="en-US"/>
+        </w:rPr>
+        <w:t>- ADC: 3x 12-bit ADCs, up to 24 channels</w:t>
+      </w:r>
+    </w:p>
+    <w:p>
+      <w:pPr>
+        <w:rPr>
+          <w:lang w:val="en-US"/>
+        </w:rPr>
+      </w:pPr>
+      <w:r>
+        <w:rPr>
+          <w:lang w:val="en-US"/>
+        </w:rPr>
+        <w:t>- DACs: 2x 12-bit channels</w:t>
+      </w:r>
+    </w:p>
+    <w:p>
+      <w:pPr>
+        <w:rPr>
+          <w:lang w:val="en-US"/>
+        </w:rPr>
+      </w:pPr>
+      <w:r>
+        <w:rPr>
+          <w:lang w:val="en-US"/>
+        </w:rPr>
+        <w:t>- GPIOs: 114 general purpose pins</w:t>
+      </w:r>
+    </w:p>
+    <w:p>
+      <w:pPr>
+        <w:rPr>
+          <w:lang w:val="en-US"/>
+        </w:rPr>
+      </w:pPr>
+      <w:r>
+        <w:rPr>
+          <w:lang w:val="en-US"/>
+        </w:rPr>
+        <w:t>- DMA: 16 DMA channels</w:t>
+      </w:r>
+    </w:p>
+    <w:p>
+      <w:pPr>
+        <w:rPr>
+          <w:b/>
+          <w:bCs/>
+          <w:lang w:val="en-US"/>
+        </w:rPr>
+      </w:pPr>
+      <w:r>
+        <w:rPr>
+          <w:b/>
+          <w:bCs/>
+          <w:lang w:val="en-US"/>
+        </w:rPr>
+        <w:t>Communication interfaces</w:t>
+      </w:r>
+    </w:p>
+    <w:p>
+      <w:pPr>
+        <w:rPr>
+          <w:lang w:val="en-US"/>
+        </w:rPr>
+      </w:pPr>
+      <w:r>
+        <w:rPr>
+          <w:lang w:val="en-US"/>
+        </w:rPr>
+        <w:t>- USART/UART: 8 (up to 12 Mbit/s)</w:t>
+      </w:r>
+    </w:p>
+    <w:p>
+      <w:pPr>
+        <w:rPr>
+          <w:lang w:val="en-US"/>
+        </w:rPr>
+      </w:pPr>
+      <w:r>
+        <w:rPr>
+          <w:lang w:val="en-US"/>
+        </w:rPr>
+        <w:t>- I2C: 3</w:t>
+      </w:r>
+    </w:p>
+    <w:p>
+      <w:pPr>
+        <w:rPr>
+          <w:lang w:val="en-US"/>
+        </w:rPr>
+      </w:pPr>
+      <w:r>
+        <w:rPr>
+          <w:lang w:val="en-US"/>
+        </w:rPr>
+        <w:t>- SPI: 6</w:t>
+      </w:r>
+    </w:p>
+    <w:p>
+      <w:pPr>
+        <w:rPr>
+          <w:lang w:val="en-US"/>
+        </w:rPr>
+      </w:pPr>
+      <w:r>
+        <w:rPr>
+          <w:lang w:val="en-US"/>
+        </w:rPr>
+        <w:t>- CAN: 2 (CAN 2.0B)</w:t>
+      </w:r>
+    </w:p>
+    <w:p>
+      <w:pPr>
+        <w:rPr>
+          <w:lang w:val="en-US"/>
+        </w:rPr>
+      </w:pPr>
+      <w:r>
+        <w:rPr>
+          <w:lang w:val="en-US"/>
+        </w:rPr>
+        <w:t>- USB: USB 2.0 OTG FS and HS (with external PHY for HS)</w:t>
+      </w:r>
+    </w:p>
+    <w:p>
+      <w:pPr>
+        <w:rPr>
+          <w:lang w:val="en-US"/>
+        </w:rPr>
+      </w:pPr>
+      <w:r>
+        <w:rPr>
+          <w:lang w:val="en-US"/>
+        </w:rPr>
+        <w:t>- Ethernet: Yes (MAC with IEEE 1588 support, external PHY required)</w:t>
+      </w:r>
+    </w:p>
+    <w:p>
+      <w:pPr>
+        <w:rPr>
+          <w:lang w:val="en-US"/>
+        </w:rPr>
+      </w:pPr>
+      <w:r>
+        <w:rPr>
+          <w:lang w:val="en-US"/>
+        </w:rPr>
+        <w:t>- SDIO: Yes, SD/MMC compatible</w:t>
+      </w:r>
+    </w:p>
+    <w:p>
+      <w:pPr>
+        <w:rPr>
+          <w:b/>
+          <w:bCs/>
+          <w:lang w:val="en-US"/>
+        </w:rPr>
+      </w:pPr>
+      <w:r>
+        <w:rPr>
+          <w:b/>
+          <w:bCs/>
+          <w:lang w:val="en-US"/>
+        </w:rPr>
+        <w:t>Security</w:t>
+      </w:r>
+    </w:p>
+    <w:p>
+      <w:pPr>
+        <w:rPr>
+          <w:lang w:val="en-US"/>
+        </w:rPr>
+      </w:pPr>
+      <w:r>
+        <w:rPr>
+          <w:lang w:val="en-US"/>
+        </w:rPr>
+        <w:t>- Watchdog (IWDG and WWDG)</w:t>
+      </w:r>
+    </w:p>
+    <w:p>
+      <w:pPr>
+        <w:rPr>
+          <w:lang w:val="en-US"/>
+        </w:rPr>
+      </w:pPr>
+      <w:r>
+        <w:rPr>
+          <w:lang w:val="en-US"/>
+        </w:rPr>
+        <w:t>- CRC (Cyclic Redundancy Check)</w:t>
+      </w:r>
+    </w:p>
+    <w:p>
+      <w:pPr>
+        <w:rPr>
+          <w:lang w:val="en-US"/>
+        </w:rPr>
+      </w:pPr>
+      <w:r>
+        <w:rPr>
+          <w:lang w:val="en-US"/>
+        </w:rPr>
+        <w:t>- Hardware Protected Memory (MPU)</w:t>
+      </w:r>
+    </w:p>
+    <w:p>
+      <w:pPr>
+        <w:rPr>
+          <w:lang w:val="en-US"/>
+        </w:rPr>
+      </w:pPr>
+      <w:r>
+        <w:rPr>
+          <w:lang w:val="en-US"/>
+        </w:rPr>
+        <w:t>Ideal applications</w:t>
+      </w:r>
+    </w:p>
+    <w:p>
+      <w:pPr>
+        <w:rPr>
+          <w:lang w:val="en-US"/>
+        </w:rPr>
+      </w:pPr>
+      <w:r>
+        <w:rPr>
+          <w:lang w:val="en-US"/>
+        </w:rPr>
+        <w:t>- Embedded systems with basic UI</w:t>
+      </w:r>
+    </w:p>
+    <w:p>
+      <w:pPr>
+        <w:rPr>
+          <w:lang w:val="en-US"/>
+        </w:rPr>
+      </w:pPr>
+      <w:r>
+        <w:rPr>
+          <w:lang w:val="en-US"/>
+        </w:rPr>
+        <w:t>- Devices with medium-sized TFT display</w:t>
+      </w:r>
+    </w:p>
+    <w:p>
+      <w:pPr>
+        <w:rPr>
+          <w:lang w:val="en-US"/>
+        </w:rPr>
+      </w:pPr>
+      <w:r>
+        <w:rPr>
+          <w:lang w:val="en-US"/>
+        </w:rPr>
+        <w:t>- Applications with Ethernet or USB connectivity</w:t>
+      </w:r>
+    </w:p>
+    <w:p>
+      <w:pPr>
+        <w:rPr>
+          <w:lang w:val="en-US"/>
+        </w:rPr>
+      </w:pPr>
+      <w:r>
+        <w:rPr>
+          <w:lang w:val="en-US"/>
+        </w:rPr>
+        <w:t>- Motor and sensor control</w:t>
+      </w:r>
+    </w:p>
+    <w:p>
+      <w:pPr>
+        <w:rPr>
+          <w:lang w:val="en-US"/>
+        </w:rPr>
+      </w:pPr>
+      <w:r>
+        <w:rPr>
+          <w:lang w:val="en-US"/>
+        </w:rPr>
+        <w:br w:type="page"/>
+      </w:r>
+    </w:p>
+    <w:p>
+      <w:pPr>
+        <w:pStyle w:val="Ttulo2"/>
+        <w:rPr>
+          <w:lang w:val="en-US"/>
+        </w:rPr>
+      </w:pPr>
+      <w:r>
+        <w:rPr>
+          <w:lang w:val="en-US"/>
+        </w:rPr>
+        <w:lastRenderedPageBreak/>
+        <w:t xml:space="preserve">STM32H723ZG </w:t>
+      </w:r>
+    </w:p>
+    <w:p>
+      <w:pPr>
+        <w:rPr>
+          <w:lang w:val="en-US"/>
+        </w:rPr>
+      </w:pPr>
+      <w:r>
+        <w:rPr>
+          <w:lang w:val="en-US"/>
+        </w:rPr>
+        <w:t xml:space="preserve">Main characteristics </w:t>
+      </w:r>
+    </w:p>
+    <w:p>
+      <w:pPr>
+        <w:rPr>
+          <w:b/>
+          <w:bCs/>
+          <w:lang w:val="en-US"/>
+        </w:rPr>
+      </w:pPr>
+      <w:r>
+        <w:rPr>
+          <w:b/>
+          <w:bCs/>
+          <w:lang w:val="en-US"/>
+        </w:rPr>
+        <w:t>General</w:t>
+      </w:r>
+    </w:p>
+    <w:p>
+      <w:pPr>
+        <w:rPr>
+          <w:lang w:val="en-US"/>
+        </w:rPr>
+      </w:pPr>
+      <w:r>
+        <w:rPr>
+          <w:lang w:val="en-US"/>
+        </w:rPr>
+        <w:t>Architecture: ARM Cortex-M7</w:t>
+      </w:r>
+    </w:p>
+    <w:p>
+      <w:pPr>
+        <w:rPr>
+          <w:lang w:val="en-US"/>
+        </w:rPr>
+      </w:pPr>
+      <w:r>
+        <w:rPr>
+          <w:lang w:val="en-US"/>
+        </w:rPr>
+        <w:t>Maximum frequency: 550 MHz</w:t>
+      </w:r>
+    </w:p>
+    <w:p>
+      <w:pPr>
+        <w:rPr>
+          <w:lang w:val="en-US"/>
+        </w:rPr>
+      </w:pPr>
+      <w:r>
+        <w:rPr>
+          <w:lang w:val="en-US"/>
+        </w:rPr>
+        <w:t>Flash memory: 2 MB</w:t>
+      </w:r>
+    </w:p>
+    <w:p>
+      <w:pPr>
+        <w:rPr>
+          <w:lang w:val="en-US"/>
+        </w:rPr>
+      </w:pPr>
+      <w:r>
+        <w:rPr>
+          <w:lang w:val="en-US"/>
+        </w:rPr>
+        <w:t>SRAM: 1 MB</w:t>
+      </w:r>
+    </w:p>
+    <w:p>
+      <w:pPr>
+        <w:rPr>
+          <w:lang w:val="en-US"/>
+        </w:rPr>
+      </w:pPr>
+      <w:r>
+        <w:rPr>
+          <w:lang w:val="en-US"/>
+        </w:rPr>
+        <w:t>EEPROM: Not integrate</w:t>
+      </w:r>
+    </w:p>
+    <w:p>
+      <w:pPr>
+        <w:rPr>
+          <w:lang w:val="en-US"/>
+        </w:rPr>
+      </w:pPr>
+      <w:r>
+        <w:rPr>
+          <w:lang w:val="en-US"/>
+        </w:rPr>
+        <w:t>Operating voltage: 1.62V - 3.6V</w:t>
+      </w:r>
+    </w:p>
+    <w:p>
+      <w:pPr>
+        <w:rPr>
+          <w:lang w:val="en-US"/>
+        </w:rPr>
+      </w:pPr>
+      <w:r>
+        <w:rPr>
+          <w:lang w:val="en-US"/>
+        </w:rPr>
+        <w:t>Power consumption: ~180-250 m</w:t>
+      </w:r>
+    </w:p>
+    <w:p>
+      <w:pPr>
+        <w:rPr>
+          <w:b/>
+          <w:bCs/>
+          <w:lang w:val="en-US"/>
+        </w:rPr>
+      </w:pPr>
+      <w:r>
+        <w:rPr>
+          <w:b/>
+          <w:bCs/>
+          <w:lang w:val="en-US"/>
+        </w:rPr>
+        <w:t>Processing and graphics</w:t>
+      </w:r>
+    </w:p>
+    <w:p>
+      <w:pPr>
+        <w:rPr>
+          <w:lang w:val="en-US"/>
+        </w:rPr>
+      </w:pPr>
+      <w:r>
+        <w:rPr>
+          <w:lang w:val="en-US"/>
+        </w:rPr>
+        <w:t>FPU (Floating Point Unit): Yes, supports floating point operations (single and double precision)</w:t>
+      </w:r>
+    </w:p>
+    <w:p>
+      <w:pPr>
+        <w:rPr>
+          <w:lang w:val="en-US"/>
+        </w:rPr>
+      </w:pPr>
+      <w:r>
+        <w:rPr>
+          <w:lang w:val="en-US"/>
+        </w:rPr>
+        <w:t>Graphics accelerator: DMA2D (for fast graphics handling)</w:t>
+      </w:r>
+    </w:p>
+    <w:p>
+      <w:pPr>
+        <w:rPr>
+          <w:lang w:val="en-US"/>
+        </w:rPr>
+      </w:pPr>
+      <w:r>
+        <w:rPr>
+          <w:lang w:val="en-US"/>
+        </w:rPr>
+        <w:t>LCD interface: LTDC + MIPI DSI (for high resolution TFT displays)</w:t>
+      </w:r>
+    </w:p>
+    <w:p>
+      <w:pPr>
+        <w:rPr>
+          <w:lang w:val="en-US"/>
+        </w:rPr>
+      </w:pPr>
+      <w:r>
+        <w:rPr>
+          <w:lang w:val="en-US"/>
+        </w:rPr>
+        <w:t>External memory controller: FMC (supports SDRAM, NOR, NAND, SRAM, etc.)</w:t>
+      </w:r>
+    </w:p>
+    <w:p>
+      <w:pPr>
+        <w:rPr>
+          <w:b/>
+          <w:bCs/>
+          <w:lang w:val="en-US"/>
+        </w:rPr>
+      </w:pPr>
+      <w:r>
+        <w:rPr>
+          <w:b/>
+          <w:bCs/>
+          <w:lang w:val="en-US"/>
+        </w:rPr>
+        <w:t>Peripherals</w:t>
+      </w:r>
+    </w:p>
+    <w:p>
+      <w:pPr>
+        <w:rPr>
+          <w:lang w:val="en-US"/>
+        </w:rPr>
+      </w:pPr>
+      <w:r>
+        <w:rPr>
+          <w:lang w:val="en-US"/>
+        </w:rPr>
+        <w:t xml:space="preserve">Timers/PWM: 32 advanced and general </w:t>
+      </w:r>
+      <w:proofErr w:type="gramStart"/>
+      <w:r>
+        <w:rPr>
+          <w:lang w:val="en-US"/>
+        </w:rPr>
+        <w:t>timers</w:t>
+      </w:r>
+      <w:proofErr w:type="gramEnd"/>
+    </w:p>
+    <w:p>
+      <w:pPr>
+        <w:rPr>
+          <w:lang w:val="en-US"/>
+        </w:rPr>
+      </w:pPr>
+      <w:r>
+        <w:rPr>
+          <w:lang w:val="en-US"/>
+        </w:rPr>
+        <w:t>ADC: 3x 16-bit ADCs, up to 36 channels</w:t>
+      </w:r>
+    </w:p>
+    <w:p>
+      <w:pPr>
+        <w:rPr>
+          <w:lang w:val="en-US"/>
+        </w:rPr>
+      </w:pPr>
+      <w:r>
+        <w:rPr>
+          <w:lang w:val="en-US"/>
+        </w:rPr>
+        <w:t>DACs: 2x 12-bit channels</w:t>
+      </w:r>
+    </w:p>
+    <w:p>
+      <w:pPr>
+        <w:rPr>
+          <w:lang w:val="en-US"/>
+        </w:rPr>
+      </w:pPr>
+      <w:r>
+        <w:rPr>
+          <w:lang w:val="en-US"/>
+        </w:rPr>
+        <w:t>GPIOs: 168 general purpose pins</w:t>
+      </w:r>
+    </w:p>
+    <w:p>
+      <w:pPr>
+        <w:rPr>
+          <w:lang w:val="en-US"/>
+        </w:rPr>
+      </w:pPr>
+      <w:r>
+        <w:rPr>
+          <w:lang w:val="en-US"/>
+        </w:rPr>
+        <w:t>DMA: 18 DMA channels</w:t>
+      </w:r>
+    </w:p>
+    <w:p>
+      <w:pPr>
+        <w:rPr>
+          <w:b/>
+          <w:bCs/>
+          <w:lang w:val="en-US"/>
+        </w:rPr>
+      </w:pPr>
+      <w:r>
+        <w:rPr>
+          <w:b/>
+          <w:bCs/>
+          <w:lang w:val="en-US"/>
+        </w:rPr>
+        <w:t>Communication interfaces</w:t>
+      </w:r>
+    </w:p>
+    <w:p>
+      <w:pPr>
+        <w:rPr>
+          <w:lang w:val="en-US"/>
+        </w:rPr>
+      </w:pPr>
+      <w:r>
+        <w:rPr>
+          <w:lang w:val="en-US"/>
+        </w:rPr>
+        <w:t>USART/UART: 8 (up to 20 Mbit/s)</w:t>
+      </w:r>
+    </w:p>
+    <w:p>
+      <w:pPr>
+        <w:rPr>
+          <w:lang w:val="en-US"/>
+        </w:rPr>
+      </w:pPr>
+      <w:r>
+        <w:rPr>
+          <w:lang w:val="en-US"/>
+        </w:rPr>
+        <w:t>I2C: 4</w:t>
+      </w:r>
+    </w:p>
+    <w:p>
+      <w:pPr>
+        <w:rPr>
+          <w:lang w:val="en-US"/>
+        </w:rPr>
+      </w:pPr>
+      <w:r>
+        <w:rPr>
+          <w:lang w:val="en-US"/>
+        </w:rPr>
+        <w:t>SPI: 6</w:t>
+      </w:r>
+    </w:p>
+    <w:p>
+      <w:pPr>
+        <w:rPr>
+          <w:lang w:val="en-US"/>
+        </w:rPr>
+      </w:pPr>
+      <w:r>
+        <w:rPr>
+          <w:lang w:val="en-US"/>
+        </w:rPr>
+        <w:t>CAN: 2 (CAN FD 2.0B, better than the standard CAN of the F429ZI)</w:t>
+      </w:r>
+    </w:p>
+    <w:p>
+      <w:pPr>
+        <w:rPr>
+          <w:lang w:val="en-US"/>
+        </w:rPr>
+      </w:pPr>
+      <w:r>
+        <w:rPr>
+          <w:lang w:val="en-US"/>
+        </w:rPr>
+        <w:t>USB: USB 2.0 OTG FS and HS with integrated PHY for HS</w:t>
+      </w:r>
+    </w:p>
+    <w:p>
+      <w:pPr>
+        <w:rPr>
+          <w:lang w:val="en-US"/>
+        </w:rPr>
+      </w:pPr>
+      <w:r>
+        <w:rPr>
+          <w:lang w:val="en-US"/>
+        </w:rPr>
+        <w:t>Ethernet: Yes (MAC with IEEE 1588 support, requires external PHY)</w:t>
+      </w:r>
+    </w:p>
+    <w:p>
+      <w:pPr>
+        <w:rPr>
+          <w:lang w:val="en-US"/>
+        </w:rPr>
+      </w:pPr>
+      <w:r>
+        <w:rPr>
+          <w:lang w:val="en-US"/>
+        </w:rPr>
+        <w:t>SDIO: Yes, SD/MMC compatible</w:t>
+      </w:r>
+    </w:p>
+    <w:p>
+      <w:pPr>
+        <w:rPr>
+          <w:b/>
+          <w:bCs/>
+          <w:lang w:val="en-US"/>
+        </w:rPr>
+      </w:pPr>
+      <w:r>
+        <w:rPr>
+          <w:b/>
+          <w:bCs/>
+          <w:lang w:val="en-US"/>
+        </w:rPr>
+        <w:lastRenderedPageBreak/>
+        <w:t>Security</w:t>
+      </w:r>
+    </w:p>
+    <w:p>
+      <w:pPr>
+        <w:rPr>
+          <w:lang w:val="en-US"/>
+        </w:rPr>
+      </w:pPr>
+      <w:r>
+        <w:rPr>
+          <w:lang w:val="en-US"/>
+        </w:rPr>
+        <w:t>Watchdog (IWDG and WWDG)</w:t>
+      </w:r>
+    </w:p>
+    <w:p>
+      <w:pPr>
+        <w:rPr>
+          <w:lang w:val="en-US"/>
+        </w:rPr>
+      </w:pPr>
+      <w:r>
+        <w:rPr>
+          <w:lang w:val="en-US"/>
+        </w:rPr>
+        <w:t>CRC (Cyclic Redundancy Check)</w:t>
+      </w:r>
+    </w:p>
+    <w:p>
+      <w:pPr>
+        <w:rPr>
+          <w:lang w:val="en-US"/>
+        </w:rPr>
+      </w:pPr>
+      <w:r>
+        <w:rPr>
+          <w:lang w:val="en-US"/>
+        </w:rPr>
+        <w:t>Hardware Protected Memory (MPU)</w:t>
+      </w:r>
+    </w:p>
+    <w:p>
+      <w:pPr>
+        <w:rPr>
+          <w:lang w:val="en-US"/>
+        </w:rPr>
+      </w:pPr>
+      <w:r>
+        <w:rPr>
+          <w:lang w:val="en-US"/>
+        </w:rPr>
+        <w:t>Hardware encryption (AES, HASH, TRNG)</w:t>
+      </w:r>
+    </w:p>
+    <w:p>
+      <w:pPr>
+        <w:rPr>
+          <w:b/>
+          <w:bCs/>
+          <w:lang w:val="en-US"/>
+        </w:rPr>
+      </w:pPr>
+      <w:r>
+        <w:rPr>
+          <w:b/>
+          <w:bCs/>
+          <w:lang w:val="en-US"/>
+        </w:rPr>
+        <w:t>Ideal applications</w:t>
+      </w:r>
+    </w:p>
+    <w:p>
+      <w:pPr>
+        <w:rPr>
+          <w:lang w:val="en-US"/>
+        </w:rPr>
+      </w:pPr>
+      <w:r>
+        <w:rPr>
+          <w:lang w:val="en-US"/>
+        </w:rPr>
+        <w:t>Embedded systems with advanced UI and complex graphics</w:t>
+      </w:r>
+    </w:p>
+    <w:p>
+      <w:pPr>
+        <w:rPr>
+          <w:lang w:val="en-US"/>
+        </w:rPr>
+      </w:pPr>
+      <w:r>
+        <w:rPr>
+          <w:lang w:val="en-US"/>
+        </w:rPr>
+        <w:t>Intensive real-time data processing</w:t>
+      </w:r>
+    </w:p>
+    <w:p>
+      <w:pPr>
+        <w:rPr>
+          <w:lang w:val="en-US"/>
+        </w:rPr>
+      </w:pPr>
+      <w:r>
+        <w:rPr>
+          <w:lang w:val="en-US"/>
+        </w:rPr>
+        <w:t>Industrial and automation applications with CAN F</w:t>
+      </w:r>
+    </w:p>
+    <w:p>
+      <w:pPr>
+        <w:rPr>
+          <w:lang w:val="en-US"/>
+        </w:rPr>
+      </w:pPr>
+      <w:r>
+        <w:rPr>
+          <w:lang w:val="en-US"/>
+        </w:rPr>
+        <w:t>Telecommunication and networking systems (Ethernet, USB HS)</w:t>
+      </w:r>
+    </w:p>
+    <w:p>
+      <w:pPr>
+        <w:rPr>
+          <w:lang w:val="en-US"/>
+        </w:rPr>
+      </w:pPr>
+      <w:r>
+        <w:rPr>
+          <w:lang w:val="en-US"/>
+        </w:rPr>
+        <w:t>Advanced motor control with multiple sensors</w:t>
+      </w:r>
+    </w:p>
+    <w:p>
+      <w:pPr>
+        <w:rPr>
+          <w:lang w:val="en-US"/>
+        </w:rPr>
+      </w:pPr>
+    </w:p>
+    <w:p>
+      <w:pPr>
+        <w:pStyle w:val="Ttulo2"/>
+        <w:rPr>
+          <w:lang w:val="en-US"/>
+        </w:rPr>
+      </w:pPr>
+      <w:r>
+        <w:rPr>
+          <w:lang w:val="en-US"/>
+        </w:rPr>
+        <w:t xml:space="preserve">Resume </w:t>
+      </w:r>
+    </w:p>
+    <w:p>
+      <w:pPr>
+        <w:rPr>
+          <w:lang w:val="en-US"/>
+        </w:rPr>
+      </w:pPr>
+      <w:r>
+        <w:rPr>
+          <w:lang w:val="en-US"/>
+        </w:rPr>
+        <w:t xml:space="preserve">For this application </w:t>
+      </w:r>
+      <w:r>
+        <w:rPr>
+          <w:lang w:val="en-US"/>
+        </w:rPr>
+        <w:t>I’m</w:t>
+      </w:r>
+      <w:r>
+        <w:rPr>
+          <w:lang w:val="en-US"/>
+        </w:rPr>
+        <w:t xml:space="preserve"> going to use the </w:t>
+      </w:r>
+      <w:hyperlink r:id="rId6" w:history="1">
         <w:r>
           <w:rPr>
             <w:rStyle w:val="Hipervnculo"/>
             <w:lang w:val="en-US"/>
           </w:rPr>
-          <w:t>I</w:t>
-        </w:r>
-        <w:r>
-          <w:rPr>
-            <w:rStyle w:val="Hipervnculo"/>
-            <w:lang w:val="en-US"/>
-          </w:rPr>
-          <w:t>-DISC</w:t>
+          <w:t>STM32F49ZI</w:t>
         </w:r>
       </w:hyperlink>
       <w:r>
         <w:rPr>
           <w:lang w:val="en-US"/>
         </w:rPr>
-        <w:t xml:space="preserve"> the board have  a lcd integrate to prove the firmware and will be good for POC. </w:t>
-      </w:r>
+        <w:t xml:space="preserve"> because this is the best f</w:t>
+      </w:r>
+      <w:r>
+        <w:rPr>
+          <w:lang w:val="en-US"/>
+        </w:rPr>
+        <w:t xml:space="preserve">it for the project, the price is not the best per unit, something like 22 dollars, but for the project implications will need the power of processing, also will need to design the graphics and use </w:t>
+      </w:r>
+      <w:proofErr w:type="spellStart"/>
+      <w:r>
+        <w:rPr>
+          <w:lang w:val="en-US"/>
+        </w:rPr>
+        <w:t>linux</w:t>
+      </w:r>
+      <w:proofErr w:type="spellEnd"/>
+      <w:r>
+        <w:rPr>
+          <w:lang w:val="en-US"/>
+        </w:rPr>
+        <w:t xml:space="preserve">, to run the program. </w:t>
+      </w:r>
+    </w:p>
+    <w:p>
+      <w:pPr>
+        <w:rPr>
+          <w:lang w:val="en-US"/>
+        </w:rPr>
+      </w:pPr>
+      <w:r>
+        <w:rPr>
+          <w:lang w:val="en-US"/>
+        </w:rPr>
+        <w:t xml:space="preserve">The expensive components will be the battery, the MCU and the screen, so, this design will need to get another </w:t>
+      </w:r>
+      <w:r>
+        <w:rPr>
+          <w:lang w:val="en-US"/>
+        </w:rPr>
+        <w:t>iteration</w:t>
+      </w:r>
+      <w:r>
+        <w:rPr>
+          <w:lang w:val="en-US"/>
+        </w:rPr>
+        <w:t xml:space="preserve"> to get a lower price. </w:t>
+      </w:r>
+    </w:p>
+    <w:p>
+      <w:pPr>
+        <w:rPr>
+          <w:u w:val="single"/>
+          <w:lang w:val="en-US"/>
+        </w:rPr>
+      </w:pPr>
     </w:p>
     <w:sectPr>
       <w:pgSz w:w="12240" w:h="15840"/>
@@ -279,6 +1516,1002 @@
     </w:sectPr>
   </w:body>
 </w:document>
+</file>
+
+<file path=word/numbering.xml><?xml version="1.0" encoding="utf-8"?>
+<w:numbering xmlns:wpc="http://schemas.microsoft.com/office/word/2010/wordprocessingCanvas" xmlns:cx="http://schemas.microsoft.com/office/drawing/2014/chartex" xmlns:cx1="http://schemas.microsoft.com/office/drawing/2015/9/8/chartex" xmlns:cx2="http://schemas.microsoft.com/office/drawing/2015/10/21/chartex" xmlns:cx3="http://schemas.microsoft.com/office/drawing/2016/5/9/chartex" xmlns:cx4="http://schemas.microsoft.com/office/drawing/2016/5/10/chartex" xmlns:cx5="http://schemas.microsoft.com/office/drawing/2016/5/11/chartex" xmlns:cx6="http://schemas.microsoft.com/office/drawing/2016/5/12/chartex" xmlns:cx7="http://schemas.microsoft.com/office/drawing/2016/5/13/chartex" xmlns:cx8="http://schemas.microsoft.com/office/drawing/2016/5/14/chartex" xmlns:mc="http://schemas.openxmlformats.org/markup-compatibility/2006" xmlns:aink="http://schemas.microsoft.com/office/drawing/2016/ink" xmlns:am3d="http://schemas.microsoft.com/office/drawing/2017/model3d" xmlns:o="urn:schemas-microsoft-com:office:office" xmlns:oel="http://schemas.microsoft.com/office/2019/extlst" xmlns:r="http://schemas.openxmlformats.org/officeDocument/2006/relationships" xmlns:m="http://schemas.openxmlformats.org/officeDocument/2006/math" xmlns:v="urn:schemas-microsoft-com:vml" xmlns:wp14="http://schemas.microsoft.com/office/word/2010/wordprocessingDrawing" xmlns:wp="http://schemas.openxmlformats.org/drawingml/2006/wordprocessingDrawing" xmlns:w10="urn:schemas-microsoft-com:office:word" xmlns:w="http://schemas.openxmlformats.org/wordprocessingml/2006/main" xmlns:w14="http://schemas.microsoft.com/office/word/2010/wordml" xmlns:w15="http://schemas.microsoft.com/office/word/2012/wordml" xmlns:w16cex="http://schemas.microsoft.com/office/word/2018/wordml/cex" xmlns:w16cid="http://schemas.microsoft.com/office/word/2016/wordml/cid" xmlns:w16="http://schemas.microsoft.com/office/word/2018/wordml" xmlns:w16du="http://schemas.microsoft.com/office/word/2023/wordml/word16du" xmlns:w16sdtdh="http://schemas.microsoft.com/office/word/2020/wordml/sdtdatahash" xmlns:w16sdtfl="http://schemas.microsoft.com/office/word/2024/wordml/sdtformatlock" xmlns:w16se="http://schemas.microsoft.com/office/word/2015/wordml/symex" xmlns:wpg="http://schemas.microsoft.com/office/word/2010/wordprocessingGroup" xmlns:wpi="http://schemas.microsoft.com/office/word/2010/wordprocessingInk" xmlns:wne="http://schemas.microsoft.com/office/word/2006/wordml" xmlns:wps="http://schemas.microsoft.com/office/word/2010/wordprocessingShape" mc:Ignorable="w14 w15 w16se w16cid w16 w16cex w16sdtdh w16sdtfl w16du wp14">
+  <w:abstractNum w:abstractNumId="0" w15:restartNumberingAfterBreak="0">
+    <w:nsid w:val="217A7DBA"/>
+    <w:multiLevelType w:val="hybridMultilevel"/>
+    <w:tmpl w:val="3A32F9D2"/>
+    <w:lvl w:ilvl="0" w:tplc="080A0001">
+      <w:start w:val="1"/>
+      <w:numFmt w:val="bullet"/>
+      <w:lvlText w:val=""/>
+      <w:lvlJc w:val="left"/>
+      <w:pPr>
+        <w:ind w:left="720" w:hanging="360"/>
+      </w:pPr>
+      <w:rPr>
+        <w:rFonts w:ascii="Symbol" w:hAnsi="Symbol" w:hint="default"/>
+      </w:rPr>
+    </w:lvl>
+    <w:lvl w:ilvl="1" w:tplc="080A0003" w:tentative="1">
+      <w:start w:val="1"/>
+      <w:numFmt w:val="bullet"/>
+      <w:lvlText w:val="o"/>
+      <w:lvlJc w:val="left"/>
+      <w:pPr>
+        <w:ind w:left="1440" w:hanging="360"/>
+      </w:pPr>
+      <w:rPr>
+        <w:rFonts w:ascii="Courier New" w:hAnsi="Courier New" w:cs="Courier New" w:hint="default"/>
+      </w:rPr>
+    </w:lvl>
+    <w:lvl w:ilvl="2" w:tplc="080A0005" w:tentative="1">
+      <w:start w:val="1"/>
+      <w:numFmt w:val="bullet"/>
+      <w:lvlText w:val=""/>
+      <w:lvlJc w:val="left"/>
+      <w:pPr>
+        <w:ind w:left="2160" w:hanging="360"/>
+      </w:pPr>
+      <w:rPr>
+        <w:rFonts w:ascii="Wingdings" w:hAnsi="Wingdings" w:hint="default"/>
+      </w:rPr>
+    </w:lvl>
+    <w:lvl w:ilvl="3" w:tplc="080A0001" w:tentative="1">
+      <w:start w:val="1"/>
+      <w:numFmt w:val="bullet"/>
+      <w:lvlText w:val=""/>
+      <w:lvlJc w:val="left"/>
+      <w:pPr>
+        <w:ind w:left="2880" w:hanging="360"/>
+      </w:pPr>
+      <w:rPr>
+        <w:rFonts w:ascii="Symbol" w:hAnsi="Symbol" w:hint="default"/>
+      </w:rPr>
+    </w:lvl>
+    <w:lvl w:ilvl="4" w:tplc="080A0003" w:tentative="1">
+      <w:start w:val="1"/>
+      <w:numFmt w:val="bullet"/>
+      <w:lvlText w:val="o"/>
+      <w:lvlJc w:val="left"/>
+      <w:pPr>
+        <w:ind w:left="3600" w:hanging="360"/>
+      </w:pPr>
+      <w:rPr>
+        <w:rFonts w:ascii="Courier New" w:hAnsi="Courier New" w:cs="Courier New" w:hint="default"/>
+      </w:rPr>
+    </w:lvl>
+    <w:lvl w:ilvl="5" w:tplc="080A0005" w:tentative="1">
+      <w:start w:val="1"/>
+      <w:numFmt w:val="bullet"/>
+      <w:lvlText w:val=""/>
+      <w:lvlJc w:val="left"/>
+      <w:pPr>
+        <w:ind w:left="4320" w:hanging="360"/>
+      </w:pPr>
+      <w:rPr>
+        <w:rFonts w:ascii="Wingdings" w:hAnsi="Wingdings" w:hint="default"/>
+      </w:rPr>
+    </w:lvl>
+    <w:lvl w:ilvl="6" w:tplc="080A0001" w:tentative="1">
+      <w:start w:val="1"/>
+      <w:numFmt w:val="bullet"/>
+      <w:lvlText w:val=""/>
+      <w:lvlJc w:val="left"/>
+      <w:pPr>
+        <w:ind w:left="5040" w:hanging="360"/>
+      </w:pPr>
+      <w:rPr>
+        <w:rFonts w:ascii="Symbol" w:hAnsi="Symbol" w:hint="default"/>
+      </w:rPr>
+    </w:lvl>
+    <w:lvl w:ilvl="7" w:tplc="080A0003" w:tentative="1">
+      <w:start w:val="1"/>
+      <w:numFmt w:val="bullet"/>
+      <w:lvlText w:val="o"/>
+      <w:lvlJc w:val="left"/>
+      <w:pPr>
+        <w:ind w:left="5760" w:hanging="360"/>
+      </w:pPr>
+      <w:rPr>
+        <w:rFonts w:ascii="Courier New" w:hAnsi="Courier New" w:cs="Courier New" w:hint="default"/>
+      </w:rPr>
+    </w:lvl>
+    <w:lvl w:ilvl="8" w:tplc="080A0005" w:tentative="1">
+      <w:start w:val="1"/>
+      <w:numFmt w:val="bullet"/>
+      <w:lvlText w:val=""/>
+      <w:lvlJc w:val="left"/>
+      <w:pPr>
+        <w:ind w:left="6480" w:hanging="360"/>
+      </w:pPr>
+      <w:rPr>
+        <w:rFonts w:ascii="Wingdings" w:hAnsi="Wingdings" w:hint="default"/>
+      </w:rPr>
+    </w:lvl>
+  </w:abstractNum>
+  <w:abstractNum w:abstractNumId="1" w15:restartNumberingAfterBreak="0">
+    <w:nsid w:val="38844F7E"/>
+    <w:multiLevelType w:val="multilevel"/>
+    <w:tmpl w:val="D9B82106"/>
+    <w:lvl w:ilvl="0">
+      <w:start w:val="1"/>
+      <w:numFmt w:val="bullet"/>
+      <w:lvlText w:val=""/>
+      <w:lvlJc w:val="left"/>
+      <w:pPr>
+        <w:tabs>
+          <w:tab w:val="num" w:pos="720"/>
+        </w:tabs>
+        <w:ind w:left="720" w:hanging="360"/>
+      </w:pPr>
+      <w:rPr>
+        <w:rFonts w:ascii="Symbol" w:hAnsi="Symbol" w:hint="default"/>
+        <w:sz w:val="20"/>
+      </w:rPr>
+    </w:lvl>
+    <w:lvl w:ilvl="1" w:tentative="1">
+      <w:start w:val="1"/>
+      <w:numFmt w:val="bullet"/>
+      <w:lvlText w:val="o"/>
+      <w:lvlJc w:val="left"/>
+      <w:pPr>
+        <w:tabs>
+          <w:tab w:val="num" w:pos="1440"/>
+        </w:tabs>
+        <w:ind w:left="1440" w:hanging="360"/>
+      </w:pPr>
+      <w:rPr>
+        <w:rFonts w:ascii="Courier New" w:hAnsi="Courier New" w:hint="default"/>
+        <w:sz w:val="20"/>
+      </w:rPr>
+    </w:lvl>
+    <w:lvl w:ilvl="2" w:tentative="1">
+      <w:start w:val="1"/>
+      <w:numFmt w:val="bullet"/>
+      <w:lvlText w:val=""/>
+      <w:lvlJc w:val="left"/>
+      <w:pPr>
+        <w:tabs>
+          <w:tab w:val="num" w:pos="2160"/>
+        </w:tabs>
+        <w:ind w:left="2160" w:hanging="360"/>
+      </w:pPr>
+      <w:rPr>
+        <w:rFonts w:ascii="Wingdings" w:hAnsi="Wingdings" w:hint="default"/>
+        <w:sz w:val="20"/>
+      </w:rPr>
+    </w:lvl>
+    <w:lvl w:ilvl="3" w:tentative="1">
+      <w:start w:val="1"/>
+      <w:numFmt w:val="bullet"/>
+      <w:lvlText w:val=""/>
+      <w:lvlJc w:val="left"/>
+      <w:pPr>
+        <w:tabs>
+          <w:tab w:val="num" w:pos="2880"/>
+        </w:tabs>
+        <w:ind w:left="2880" w:hanging="360"/>
+      </w:pPr>
+      <w:rPr>
+        <w:rFonts w:ascii="Wingdings" w:hAnsi="Wingdings" w:hint="default"/>
+        <w:sz w:val="20"/>
+      </w:rPr>
+    </w:lvl>
+    <w:lvl w:ilvl="4" w:tentative="1">
+      <w:start w:val="1"/>
+      <w:numFmt w:val="bullet"/>
+      <w:lvlText w:val=""/>
+      <w:lvlJc w:val="left"/>
+      <w:pPr>
+        <w:tabs>
+          <w:tab w:val="num" w:pos="3600"/>
+        </w:tabs>
+        <w:ind w:left="3600" w:hanging="360"/>
+      </w:pPr>
+      <w:rPr>
+        <w:rFonts w:ascii="Wingdings" w:hAnsi="Wingdings" w:hint="default"/>
+        <w:sz w:val="20"/>
+      </w:rPr>
+    </w:lvl>
+    <w:lvl w:ilvl="5" w:tentative="1">
+      <w:start w:val="1"/>
+      <w:numFmt w:val="bullet"/>
+      <w:lvlText w:val=""/>
+      <w:lvlJc w:val="left"/>
+      <w:pPr>
+        <w:tabs>
+          <w:tab w:val="num" w:pos="4320"/>
+        </w:tabs>
+        <w:ind w:left="4320" w:hanging="360"/>
+      </w:pPr>
+      <w:rPr>
+        <w:rFonts w:ascii="Wingdings" w:hAnsi="Wingdings" w:hint="default"/>
+        <w:sz w:val="20"/>
+      </w:rPr>
+    </w:lvl>
+    <w:lvl w:ilvl="6" w:tentative="1">
+      <w:start w:val="1"/>
+      <w:numFmt w:val="bullet"/>
+      <w:lvlText w:val=""/>
+      <w:lvlJc w:val="left"/>
+      <w:pPr>
+        <w:tabs>
+          <w:tab w:val="num" w:pos="5040"/>
+        </w:tabs>
+        <w:ind w:left="5040" w:hanging="360"/>
+      </w:pPr>
+      <w:rPr>
+        <w:rFonts w:ascii="Wingdings" w:hAnsi="Wingdings" w:hint="default"/>
+        <w:sz w:val="20"/>
+      </w:rPr>
+    </w:lvl>
+    <w:lvl w:ilvl="7" w:tentative="1">
+      <w:start w:val="1"/>
+      <w:numFmt w:val="bullet"/>
+      <w:lvlText w:val=""/>
+      <w:lvlJc w:val="left"/>
+      <w:pPr>
+        <w:tabs>
+          <w:tab w:val="num" w:pos="5760"/>
+        </w:tabs>
+        <w:ind w:left="5760" w:hanging="360"/>
+      </w:pPr>
+      <w:rPr>
+        <w:rFonts w:ascii="Wingdings" w:hAnsi="Wingdings" w:hint="default"/>
+        <w:sz w:val="20"/>
+      </w:rPr>
+    </w:lvl>
+    <w:lvl w:ilvl="8" w:tentative="1">
+      <w:start w:val="1"/>
+      <w:numFmt w:val="bullet"/>
+      <w:lvlText w:val=""/>
+      <w:lvlJc w:val="left"/>
+      <w:pPr>
+        <w:tabs>
+          <w:tab w:val="num" w:pos="6480"/>
+        </w:tabs>
+        <w:ind w:left="6480" w:hanging="360"/>
+      </w:pPr>
+      <w:rPr>
+        <w:rFonts w:ascii="Wingdings" w:hAnsi="Wingdings" w:hint="default"/>
+        <w:sz w:val="20"/>
+      </w:rPr>
+    </w:lvl>
+  </w:abstractNum>
+  <w:abstractNum w:abstractNumId="2" w15:restartNumberingAfterBreak="0">
+    <w:nsid w:val="39BA4E58"/>
+    <w:multiLevelType w:val="hybridMultilevel"/>
+    <w:tmpl w:val="C3900308"/>
+    <w:lvl w:ilvl="0" w:tplc="EA98513C">
+      <w:numFmt w:val="bullet"/>
+      <w:lvlText w:val=""/>
+      <w:lvlJc w:val="left"/>
+      <w:pPr>
+        <w:ind w:left="720" w:hanging="360"/>
+      </w:pPr>
+      <w:rPr>
+        <w:rFonts w:ascii="Calibri" w:eastAsiaTheme="minorHAnsi" w:hAnsi="Calibri" w:cs="Calibri" w:hint="default"/>
+      </w:rPr>
+    </w:lvl>
+    <w:lvl w:ilvl="1" w:tplc="080A0003" w:tentative="1">
+      <w:start w:val="1"/>
+      <w:numFmt w:val="bullet"/>
+      <w:lvlText w:val="o"/>
+      <w:lvlJc w:val="left"/>
+      <w:pPr>
+        <w:ind w:left="1440" w:hanging="360"/>
+      </w:pPr>
+      <w:rPr>
+        <w:rFonts w:ascii="Courier New" w:hAnsi="Courier New" w:cs="Courier New" w:hint="default"/>
+      </w:rPr>
+    </w:lvl>
+    <w:lvl w:ilvl="2" w:tplc="080A0005" w:tentative="1">
+      <w:start w:val="1"/>
+      <w:numFmt w:val="bullet"/>
+      <w:lvlText w:val=""/>
+      <w:lvlJc w:val="left"/>
+      <w:pPr>
+        <w:ind w:left="2160" w:hanging="360"/>
+      </w:pPr>
+      <w:rPr>
+        <w:rFonts w:ascii="Wingdings" w:hAnsi="Wingdings" w:hint="default"/>
+      </w:rPr>
+    </w:lvl>
+    <w:lvl w:ilvl="3" w:tplc="080A0001" w:tentative="1">
+      <w:start w:val="1"/>
+      <w:numFmt w:val="bullet"/>
+      <w:lvlText w:val=""/>
+      <w:lvlJc w:val="left"/>
+      <w:pPr>
+        <w:ind w:left="2880" w:hanging="360"/>
+      </w:pPr>
+      <w:rPr>
+        <w:rFonts w:ascii="Symbol" w:hAnsi="Symbol" w:hint="default"/>
+      </w:rPr>
+    </w:lvl>
+    <w:lvl w:ilvl="4" w:tplc="080A0003" w:tentative="1">
+      <w:start w:val="1"/>
+      <w:numFmt w:val="bullet"/>
+      <w:lvlText w:val="o"/>
+      <w:lvlJc w:val="left"/>
+      <w:pPr>
+        <w:ind w:left="3600" w:hanging="360"/>
+      </w:pPr>
+      <w:rPr>
+        <w:rFonts w:ascii="Courier New" w:hAnsi="Courier New" w:cs="Courier New" w:hint="default"/>
+      </w:rPr>
+    </w:lvl>
+    <w:lvl w:ilvl="5" w:tplc="080A0005" w:tentative="1">
+      <w:start w:val="1"/>
+      <w:numFmt w:val="bullet"/>
+      <w:lvlText w:val=""/>
+      <w:lvlJc w:val="left"/>
+      <w:pPr>
+        <w:ind w:left="4320" w:hanging="360"/>
+      </w:pPr>
+      <w:rPr>
+        <w:rFonts w:ascii="Wingdings" w:hAnsi="Wingdings" w:hint="default"/>
+      </w:rPr>
+    </w:lvl>
+    <w:lvl w:ilvl="6" w:tplc="080A0001" w:tentative="1">
+      <w:start w:val="1"/>
+      <w:numFmt w:val="bullet"/>
+      <w:lvlText w:val=""/>
+      <w:lvlJc w:val="left"/>
+      <w:pPr>
+        <w:ind w:left="5040" w:hanging="360"/>
+      </w:pPr>
+      <w:rPr>
+        <w:rFonts w:ascii="Symbol" w:hAnsi="Symbol" w:hint="default"/>
+      </w:rPr>
+    </w:lvl>
+    <w:lvl w:ilvl="7" w:tplc="080A0003" w:tentative="1">
+      <w:start w:val="1"/>
+      <w:numFmt w:val="bullet"/>
+      <w:lvlText w:val="o"/>
+      <w:lvlJc w:val="left"/>
+      <w:pPr>
+        <w:ind w:left="5760" w:hanging="360"/>
+      </w:pPr>
+      <w:rPr>
+        <w:rFonts w:ascii="Courier New" w:hAnsi="Courier New" w:cs="Courier New" w:hint="default"/>
+      </w:rPr>
+    </w:lvl>
+    <w:lvl w:ilvl="8" w:tplc="080A0005" w:tentative="1">
+      <w:start w:val="1"/>
+      <w:numFmt w:val="bullet"/>
+      <w:lvlText w:val=""/>
+      <w:lvlJc w:val="left"/>
+      <w:pPr>
+        <w:ind w:left="6480" w:hanging="360"/>
+      </w:pPr>
+      <w:rPr>
+        <w:rFonts w:ascii="Wingdings" w:hAnsi="Wingdings" w:hint="default"/>
+      </w:rPr>
+    </w:lvl>
+  </w:abstractNum>
+  <w:abstractNum w:abstractNumId="3" w15:restartNumberingAfterBreak="0">
+    <w:nsid w:val="513B1B2E"/>
+    <w:multiLevelType w:val="multilevel"/>
+    <w:tmpl w:val="ECE01690"/>
+    <w:lvl w:ilvl="0">
+      <w:start w:val="1"/>
+      <w:numFmt w:val="bullet"/>
+      <w:lvlText w:val=""/>
+      <w:lvlJc w:val="left"/>
+      <w:pPr>
+        <w:tabs>
+          <w:tab w:val="num" w:pos="720"/>
+        </w:tabs>
+        <w:ind w:left="720" w:hanging="360"/>
+      </w:pPr>
+      <w:rPr>
+        <w:rFonts w:ascii="Symbol" w:hAnsi="Symbol" w:hint="default"/>
+        <w:sz w:val="20"/>
+      </w:rPr>
+    </w:lvl>
+    <w:lvl w:ilvl="1" w:tentative="1">
+      <w:start w:val="1"/>
+      <w:numFmt w:val="bullet"/>
+      <w:lvlText w:val="o"/>
+      <w:lvlJc w:val="left"/>
+      <w:pPr>
+        <w:tabs>
+          <w:tab w:val="num" w:pos="1440"/>
+        </w:tabs>
+        <w:ind w:left="1440" w:hanging="360"/>
+      </w:pPr>
+      <w:rPr>
+        <w:rFonts w:ascii="Courier New" w:hAnsi="Courier New" w:hint="default"/>
+        <w:sz w:val="20"/>
+      </w:rPr>
+    </w:lvl>
+    <w:lvl w:ilvl="2" w:tentative="1">
+      <w:start w:val="1"/>
+      <w:numFmt w:val="bullet"/>
+      <w:lvlText w:val=""/>
+      <w:lvlJc w:val="left"/>
+      <w:pPr>
+        <w:tabs>
+          <w:tab w:val="num" w:pos="2160"/>
+        </w:tabs>
+        <w:ind w:left="2160" w:hanging="360"/>
+      </w:pPr>
+      <w:rPr>
+        <w:rFonts w:ascii="Wingdings" w:hAnsi="Wingdings" w:hint="default"/>
+        <w:sz w:val="20"/>
+      </w:rPr>
+    </w:lvl>
+    <w:lvl w:ilvl="3" w:tentative="1">
+      <w:start w:val="1"/>
+      <w:numFmt w:val="bullet"/>
+      <w:lvlText w:val=""/>
+      <w:lvlJc w:val="left"/>
+      <w:pPr>
+        <w:tabs>
+          <w:tab w:val="num" w:pos="2880"/>
+        </w:tabs>
+        <w:ind w:left="2880" w:hanging="360"/>
+      </w:pPr>
+      <w:rPr>
+        <w:rFonts w:ascii="Wingdings" w:hAnsi="Wingdings" w:hint="default"/>
+        <w:sz w:val="20"/>
+      </w:rPr>
+    </w:lvl>
+    <w:lvl w:ilvl="4" w:tentative="1">
+      <w:start w:val="1"/>
+      <w:numFmt w:val="bullet"/>
+      <w:lvlText w:val=""/>
+      <w:lvlJc w:val="left"/>
+      <w:pPr>
+        <w:tabs>
+          <w:tab w:val="num" w:pos="3600"/>
+        </w:tabs>
+        <w:ind w:left="3600" w:hanging="360"/>
+      </w:pPr>
+      <w:rPr>
+        <w:rFonts w:ascii="Wingdings" w:hAnsi="Wingdings" w:hint="default"/>
+        <w:sz w:val="20"/>
+      </w:rPr>
+    </w:lvl>
+    <w:lvl w:ilvl="5" w:tentative="1">
+      <w:start w:val="1"/>
+      <w:numFmt w:val="bullet"/>
+      <w:lvlText w:val=""/>
+      <w:lvlJc w:val="left"/>
+      <w:pPr>
+        <w:tabs>
+          <w:tab w:val="num" w:pos="4320"/>
+        </w:tabs>
+        <w:ind w:left="4320" w:hanging="360"/>
+      </w:pPr>
+      <w:rPr>
+        <w:rFonts w:ascii="Wingdings" w:hAnsi="Wingdings" w:hint="default"/>
+        <w:sz w:val="20"/>
+      </w:rPr>
+    </w:lvl>
+    <w:lvl w:ilvl="6" w:tentative="1">
+      <w:start w:val="1"/>
+      <w:numFmt w:val="bullet"/>
+      <w:lvlText w:val=""/>
+      <w:lvlJc w:val="left"/>
+      <w:pPr>
+        <w:tabs>
+          <w:tab w:val="num" w:pos="5040"/>
+        </w:tabs>
+        <w:ind w:left="5040" w:hanging="360"/>
+      </w:pPr>
+      <w:rPr>
+        <w:rFonts w:ascii="Wingdings" w:hAnsi="Wingdings" w:hint="default"/>
+        <w:sz w:val="20"/>
+      </w:rPr>
+    </w:lvl>
+    <w:lvl w:ilvl="7" w:tentative="1">
+      <w:start w:val="1"/>
+      <w:numFmt w:val="bullet"/>
+      <w:lvlText w:val=""/>
+      <w:lvlJc w:val="left"/>
+      <w:pPr>
+        <w:tabs>
+          <w:tab w:val="num" w:pos="5760"/>
+        </w:tabs>
+        <w:ind w:left="5760" w:hanging="360"/>
+      </w:pPr>
+      <w:rPr>
+        <w:rFonts w:ascii="Wingdings" w:hAnsi="Wingdings" w:hint="default"/>
+        <w:sz w:val="20"/>
+      </w:rPr>
+    </w:lvl>
+    <w:lvl w:ilvl="8" w:tentative="1">
+      <w:start w:val="1"/>
+      <w:numFmt w:val="bullet"/>
+      <w:lvlText w:val=""/>
+      <w:lvlJc w:val="left"/>
+      <w:pPr>
+        <w:tabs>
+          <w:tab w:val="num" w:pos="6480"/>
+        </w:tabs>
+        <w:ind w:left="6480" w:hanging="360"/>
+      </w:pPr>
+      <w:rPr>
+        <w:rFonts w:ascii="Wingdings" w:hAnsi="Wingdings" w:hint="default"/>
+        <w:sz w:val="20"/>
+      </w:rPr>
+    </w:lvl>
+  </w:abstractNum>
+  <w:abstractNum w:abstractNumId="4" w15:restartNumberingAfterBreak="0">
+    <w:nsid w:val="53DD1C8B"/>
+    <w:multiLevelType w:val="multilevel"/>
+    <w:tmpl w:val="5868DE8C"/>
+    <w:lvl w:ilvl="0">
+      <w:start w:val="1"/>
+      <w:numFmt w:val="bullet"/>
+      <w:lvlText w:val=""/>
+      <w:lvlJc w:val="left"/>
+      <w:pPr>
+        <w:tabs>
+          <w:tab w:val="num" w:pos="720"/>
+        </w:tabs>
+        <w:ind w:left="720" w:hanging="360"/>
+      </w:pPr>
+      <w:rPr>
+        <w:rFonts w:ascii="Symbol" w:hAnsi="Symbol" w:hint="default"/>
+        <w:sz w:val="20"/>
+      </w:rPr>
+    </w:lvl>
+    <w:lvl w:ilvl="1" w:tentative="1">
+      <w:start w:val="1"/>
+      <w:numFmt w:val="bullet"/>
+      <w:lvlText w:val="o"/>
+      <w:lvlJc w:val="left"/>
+      <w:pPr>
+        <w:tabs>
+          <w:tab w:val="num" w:pos="1440"/>
+        </w:tabs>
+        <w:ind w:left="1440" w:hanging="360"/>
+      </w:pPr>
+      <w:rPr>
+        <w:rFonts w:ascii="Courier New" w:hAnsi="Courier New" w:hint="default"/>
+        <w:sz w:val="20"/>
+      </w:rPr>
+    </w:lvl>
+    <w:lvl w:ilvl="2" w:tentative="1">
+      <w:start w:val="1"/>
+      <w:numFmt w:val="bullet"/>
+      <w:lvlText w:val=""/>
+      <w:lvlJc w:val="left"/>
+      <w:pPr>
+        <w:tabs>
+          <w:tab w:val="num" w:pos="2160"/>
+        </w:tabs>
+        <w:ind w:left="2160" w:hanging="360"/>
+      </w:pPr>
+      <w:rPr>
+        <w:rFonts w:ascii="Wingdings" w:hAnsi="Wingdings" w:hint="default"/>
+        <w:sz w:val="20"/>
+      </w:rPr>
+    </w:lvl>
+    <w:lvl w:ilvl="3" w:tentative="1">
+      <w:start w:val="1"/>
+      <w:numFmt w:val="bullet"/>
+      <w:lvlText w:val=""/>
+      <w:lvlJc w:val="left"/>
+      <w:pPr>
+        <w:tabs>
+          <w:tab w:val="num" w:pos="2880"/>
+        </w:tabs>
+        <w:ind w:left="2880" w:hanging="360"/>
+      </w:pPr>
+      <w:rPr>
+        <w:rFonts w:ascii="Wingdings" w:hAnsi="Wingdings" w:hint="default"/>
+        <w:sz w:val="20"/>
+      </w:rPr>
+    </w:lvl>
+    <w:lvl w:ilvl="4" w:tentative="1">
+      <w:start w:val="1"/>
+      <w:numFmt w:val="bullet"/>
+      <w:lvlText w:val=""/>
+      <w:lvlJc w:val="left"/>
+      <w:pPr>
+        <w:tabs>
+          <w:tab w:val="num" w:pos="3600"/>
+        </w:tabs>
+        <w:ind w:left="3600" w:hanging="360"/>
+      </w:pPr>
+      <w:rPr>
+        <w:rFonts w:ascii="Wingdings" w:hAnsi="Wingdings" w:hint="default"/>
+        <w:sz w:val="20"/>
+      </w:rPr>
+    </w:lvl>
+    <w:lvl w:ilvl="5" w:tentative="1">
+      <w:start w:val="1"/>
+      <w:numFmt w:val="bullet"/>
+      <w:lvlText w:val=""/>
+      <w:lvlJc w:val="left"/>
+      <w:pPr>
+        <w:tabs>
+          <w:tab w:val="num" w:pos="4320"/>
+        </w:tabs>
+        <w:ind w:left="4320" w:hanging="360"/>
+      </w:pPr>
+      <w:rPr>
+        <w:rFonts w:ascii="Wingdings" w:hAnsi="Wingdings" w:hint="default"/>
+        <w:sz w:val="20"/>
+      </w:rPr>
+    </w:lvl>
+    <w:lvl w:ilvl="6" w:tentative="1">
+      <w:start w:val="1"/>
+      <w:numFmt w:val="bullet"/>
+      <w:lvlText w:val=""/>
+      <w:lvlJc w:val="left"/>
+      <w:pPr>
+        <w:tabs>
+          <w:tab w:val="num" w:pos="5040"/>
+        </w:tabs>
+        <w:ind w:left="5040" w:hanging="360"/>
+      </w:pPr>
+      <w:rPr>
+        <w:rFonts w:ascii="Wingdings" w:hAnsi="Wingdings" w:hint="default"/>
+        <w:sz w:val="20"/>
+      </w:rPr>
+    </w:lvl>
+    <w:lvl w:ilvl="7" w:tentative="1">
+      <w:start w:val="1"/>
+      <w:numFmt w:val="bullet"/>
+      <w:lvlText w:val=""/>
+      <w:lvlJc w:val="left"/>
+      <w:pPr>
+        <w:tabs>
+          <w:tab w:val="num" w:pos="5760"/>
+        </w:tabs>
+        <w:ind w:left="5760" w:hanging="360"/>
+      </w:pPr>
+      <w:rPr>
+        <w:rFonts w:ascii="Wingdings" w:hAnsi="Wingdings" w:hint="default"/>
+        <w:sz w:val="20"/>
+      </w:rPr>
+    </w:lvl>
+    <w:lvl w:ilvl="8" w:tentative="1">
+      <w:start w:val="1"/>
+      <w:numFmt w:val="bullet"/>
+      <w:lvlText w:val=""/>
+      <w:lvlJc w:val="left"/>
+      <w:pPr>
+        <w:tabs>
+          <w:tab w:val="num" w:pos="6480"/>
+        </w:tabs>
+        <w:ind w:left="6480" w:hanging="360"/>
+      </w:pPr>
+      <w:rPr>
+        <w:rFonts w:ascii="Wingdings" w:hAnsi="Wingdings" w:hint="default"/>
+        <w:sz w:val="20"/>
+      </w:rPr>
+    </w:lvl>
+  </w:abstractNum>
+  <w:abstractNum w:abstractNumId="5" w15:restartNumberingAfterBreak="0">
+    <w:nsid w:val="63D079E7"/>
+    <w:multiLevelType w:val="multilevel"/>
+    <w:tmpl w:val="E8BAE870"/>
+    <w:lvl w:ilvl="0">
+      <w:start w:val="1"/>
+      <w:numFmt w:val="bullet"/>
+      <w:lvlText w:val=""/>
+      <w:lvlJc w:val="left"/>
+      <w:pPr>
+        <w:tabs>
+          <w:tab w:val="num" w:pos="720"/>
+        </w:tabs>
+        <w:ind w:left="720" w:hanging="360"/>
+      </w:pPr>
+      <w:rPr>
+        <w:rFonts w:ascii="Symbol" w:hAnsi="Symbol" w:hint="default"/>
+        <w:sz w:val="20"/>
+      </w:rPr>
+    </w:lvl>
+    <w:lvl w:ilvl="1" w:tentative="1">
+      <w:start w:val="1"/>
+      <w:numFmt w:val="bullet"/>
+      <w:lvlText w:val="o"/>
+      <w:lvlJc w:val="left"/>
+      <w:pPr>
+        <w:tabs>
+          <w:tab w:val="num" w:pos="1440"/>
+        </w:tabs>
+        <w:ind w:left="1440" w:hanging="360"/>
+      </w:pPr>
+      <w:rPr>
+        <w:rFonts w:ascii="Courier New" w:hAnsi="Courier New" w:hint="default"/>
+        <w:sz w:val="20"/>
+      </w:rPr>
+    </w:lvl>
+    <w:lvl w:ilvl="2" w:tentative="1">
+      <w:start w:val="1"/>
+      <w:numFmt w:val="bullet"/>
+      <w:lvlText w:val=""/>
+      <w:lvlJc w:val="left"/>
+      <w:pPr>
+        <w:tabs>
+          <w:tab w:val="num" w:pos="2160"/>
+        </w:tabs>
+        <w:ind w:left="2160" w:hanging="360"/>
+      </w:pPr>
+      <w:rPr>
+        <w:rFonts w:ascii="Wingdings" w:hAnsi="Wingdings" w:hint="default"/>
+        <w:sz w:val="20"/>
+      </w:rPr>
+    </w:lvl>
+    <w:lvl w:ilvl="3" w:tentative="1">
+      <w:start w:val="1"/>
+      <w:numFmt w:val="bullet"/>
+      <w:lvlText w:val=""/>
+      <w:lvlJc w:val="left"/>
+      <w:pPr>
+        <w:tabs>
+          <w:tab w:val="num" w:pos="2880"/>
+        </w:tabs>
+        <w:ind w:left="2880" w:hanging="360"/>
+      </w:pPr>
+      <w:rPr>
+        <w:rFonts w:ascii="Wingdings" w:hAnsi="Wingdings" w:hint="default"/>
+        <w:sz w:val="20"/>
+      </w:rPr>
+    </w:lvl>
+    <w:lvl w:ilvl="4" w:tentative="1">
+      <w:start w:val="1"/>
+      <w:numFmt w:val="bullet"/>
+      <w:lvlText w:val=""/>
+      <w:lvlJc w:val="left"/>
+      <w:pPr>
+        <w:tabs>
+          <w:tab w:val="num" w:pos="3600"/>
+        </w:tabs>
+        <w:ind w:left="3600" w:hanging="360"/>
+      </w:pPr>
+      <w:rPr>
+        <w:rFonts w:ascii="Wingdings" w:hAnsi="Wingdings" w:hint="default"/>
+        <w:sz w:val="20"/>
+      </w:rPr>
+    </w:lvl>
+    <w:lvl w:ilvl="5" w:tentative="1">
+      <w:start w:val="1"/>
+      <w:numFmt w:val="bullet"/>
+      <w:lvlText w:val=""/>
+      <w:lvlJc w:val="left"/>
+      <w:pPr>
+        <w:tabs>
+          <w:tab w:val="num" w:pos="4320"/>
+        </w:tabs>
+        <w:ind w:left="4320" w:hanging="360"/>
+      </w:pPr>
+      <w:rPr>
+        <w:rFonts w:ascii="Wingdings" w:hAnsi="Wingdings" w:hint="default"/>
+        <w:sz w:val="20"/>
+      </w:rPr>
+    </w:lvl>
+    <w:lvl w:ilvl="6" w:tentative="1">
+      <w:start w:val="1"/>
+      <w:numFmt w:val="bullet"/>
+      <w:lvlText w:val=""/>
+      <w:lvlJc w:val="left"/>
+      <w:pPr>
+        <w:tabs>
+          <w:tab w:val="num" w:pos="5040"/>
+        </w:tabs>
+        <w:ind w:left="5040" w:hanging="360"/>
+      </w:pPr>
+      <w:rPr>
+        <w:rFonts w:ascii="Wingdings" w:hAnsi="Wingdings" w:hint="default"/>
+        <w:sz w:val="20"/>
+      </w:rPr>
+    </w:lvl>
+    <w:lvl w:ilvl="7" w:tentative="1">
+      <w:start w:val="1"/>
+      <w:numFmt w:val="bullet"/>
+      <w:lvlText w:val=""/>
+      <w:lvlJc w:val="left"/>
+      <w:pPr>
+        <w:tabs>
+          <w:tab w:val="num" w:pos="5760"/>
+        </w:tabs>
+        <w:ind w:left="5760" w:hanging="360"/>
+      </w:pPr>
+      <w:rPr>
+        <w:rFonts w:ascii="Wingdings" w:hAnsi="Wingdings" w:hint="default"/>
+        <w:sz w:val="20"/>
+      </w:rPr>
+    </w:lvl>
+    <w:lvl w:ilvl="8" w:tentative="1">
+      <w:start w:val="1"/>
+      <w:numFmt w:val="bullet"/>
+      <w:lvlText w:val=""/>
+      <w:lvlJc w:val="left"/>
+      <w:pPr>
+        <w:tabs>
+          <w:tab w:val="num" w:pos="6480"/>
+        </w:tabs>
+        <w:ind w:left="6480" w:hanging="360"/>
+      </w:pPr>
+      <w:rPr>
+        <w:rFonts w:ascii="Wingdings" w:hAnsi="Wingdings" w:hint="default"/>
+        <w:sz w:val="20"/>
+      </w:rPr>
+    </w:lvl>
+  </w:abstractNum>
+  <w:abstractNum w:abstractNumId="6" w15:restartNumberingAfterBreak="0">
+    <w:nsid w:val="7C644AE5"/>
+    <w:multiLevelType w:val="multilevel"/>
+    <w:tmpl w:val="DEF032C6"/>
+    <w:lvl w:ilvl="0">
+      <w:start w:val="1"/>
+      <w:numFmt w:val="bullet"/>
+      <w:lvlText w:val=""/>
+      <w:lvlJc w:val="left"/>
+      <w:pPr>
+        <w:tabs>
+          <w:tab w:val="num" w:pos="720"/>
+        </w:tabs>
+        <w:ind w:left="720" w:hanging="360"/>
+      </w:pPr>
+      <w:rPr>
+        <w:rFonts w:ascii="Symbol" w:hAnsi="Symbol" w:hint="default"/>
+        <w:sz w:val="20"/>
+      </w:rPr>
+    </w:lvl>
+    <w:lvl w:ilvl="1" w:tentative="1">
+      <w:start w:val="1"/>
+      <w:numFmt w:val="bullet"/>
+      <w:lvlText w:val="o"/>
+      <w:lvlJc w:val="left"/>
+      <w:pPr>
+        <w:tabs>
+          <w:tab w:val="num" w:pos="1440"/>
+        </w:tabs>
+        <w:ind w:left="1440" w:hanging="360"/>
+      </w:pPr>
+      <w:rPr>
+        <w:rFonts w:ascii="Courier New" w:hAnsi="Courier New" w:hint="default"/>
+        <w:sz w:val="20"/>
+      </w:rPr>
+    </w:lvl>
+    <w:lvl w:ilvl="2" w:tentative="1">
+      <w:start w:val="1"/>
+      <w:numFmt w:val="bullet"/>
+      <w:lvlText w:val=""/>
+      <w:lvlJc w:val="left"/>
+      <w:pPr>
+        <w:tabs>
+          <w:tab w:val="num" w:pos="2160"/>
+        </w:tabs>
+        <w:ind w:left="2160" w:hanging="360"/>
+      </w:pPr>
+      <w:rPr>
+        <w:rFonts w:ascii="Wingdings" w:hAnsi="Wingdings" w:hint="default"/>
+        <w:sz w:val="20"/>
+      </w:rPr>
+    </w:lvl>
+    <w:lvl w:ilvl="3" w:tentative="1">
+      <w:start w:val="1"/>
+      <w:numFmt w:val="bullet"/>
+      <w:lvlText w:val=""/>
+      <w:lvlJc w:val="left"/>
+      <w:pPr>
+        <w:tabs>
+          <w:tab w:val="num" w:pos="2880"/>
+        </w:tabs>
+        <w:ind w:left="2880" w:hanging="360"/>
+      </w:pPr>
+      <w:rPr>
+        <w:rFonts w:ascii="Wingdings" w:hAnsi="Wingdings" w:hint="default"/>
+        <w:sz w:val="20"/>
+      </w:rPr>
+    </w:lvl>
+    <w:lvl w:ilvl="4" w:tentative="1">
+      <w:start w:val="1"/>
+      <w:numFmt w:val="bullet"/>
+      <w:lvlText w:val=""/>
+      <w:lvlJc w:val="left"/>
+      <w:pPr>
+        <w:tabs>
+          <w:tab w:val="num" w:pos="3600"/>
+        </w:tabs>
+        <w:ind w:left="3600" w:hanging="360"/>
+      </w:pPr>
+      <w:rPr>
+        <w:rFonts w:ascii="Wingdings" w:hAnsi="Wingdings" w:hint="default"/>
+        <w:sz w:val="20"/>
+      </w:rPr>
+    </w:lvl>
+    <w:lvl w:ilvl="5" w:tentative="1">
+      <w:start w:val="1"/>
+      <w:numFmt w:val="bullet"/>
+      <w:lvlText w:val=""/>
+      <w:lvlJc w:val="left"/>
+      <w:pPr>
+        <w:tabs>
+          <w:tab w:val="num" w:pos="4320"/>
+        </w:tabs>
+        <w:ind w:left="4320" w:hanging="360"/>
+      </w:pPr>
+      <w:rPr>
+        <w:rFonts w:ascii="Wingdings" w:hAnsi="Wingdings" w:hint="default"/>
+        <w:sz w:val="20"/>
+      </w:rPr>
+    </w:lvl>
+    <w:lvl w:ilvl="6" w:tentative="1">
+      <w:start w:val="1"/>
+      <w:numFmt w:val="bullet"/>
+      <w:lvlText w:val=""/>
+      <w:lvlJc w:val="left"/>
+      <w:pPr>
+        <w:tabs>
+          <w:tab w:val="num" w:pos="5040"/>
+        </w:tabs>
+        <w:ind w:left="5040" w:hanging="360"/>
+      </w:pPr>
+      <w:rPr>
+        <w:rFonts w:ascii="Wingdings" w:hAnsi="Wingdings" w:hint="default"/>
+        <w:sz w:val="20"/>
+      </w:rPr>
+    </w:lvl>
+    <w:lvl w:ilvl="7" w:tentative="1">
+      <w:start w:val="1"/>
+      <w:numFmt w:val="bullet"/>
+      <w:lvlText w:val=""/>
+      <w:lvlJc w:val="left"/>
+      <w:pPr>
+        <w:tabs>
+          <w:tab w:val="num" w:pos="5760"/>
+        </w:tabs>
+        <w:ind w:left="5760" w:hanging="360"/>
+      </w:pPr>
+      <w:rPr>
+        <w:rFonts w:ascii="Wingdings" w:hAnsi="Wingdings" w:hint="default"/>
+        <w:sz w:val="20"/>
+      </w:rPr>
+    </w:lvl>
+    <w:lvl w:ilvl="8" w:tentative="1">
+      <w:start w:val="1"/>
+      <w:numFmt w:val="bullet"/>
+      <w:lvlText w:val=""/>
+      <w:lvlJc w:val="left"/>
+      <w:pPr>
+        <w:tabs>
+          <w:tab w:val="num" w:pos="6480"/>
+        </w:tabs>
+        <w:ind w:left="6480" w:hanging="360"/>
+      </w:pPr>
+      <w:rPr>
+        <w:rFonts w:ascii="Wingdings" w:hAnsi="Wingdings" w:hint="default"/>
+        <w:sz w:val="20"/>
+      </w:rPr>
+    </w:lvl>
+  </w:abstractNum>
+  <w:num w:numId="1" w16cid:durableId="628321104">
+    <w:abstractNumId w:val="0"/>
+  </w:num>
+  <w:num w:numId="2" w16cid:durableId="891383464">
+    <w:abstractNumId w:val="2"/>
+  </w:num>
+  <w:num w:numId="3" w16cid:durableId="456261868">
+    <w:abstractNumId w:val="4"/>
+  </w:num>
+  <w:num w:numId="4" w16cid:durableId="518392818">
+    <w:abstractNumId w:val="6"/>
+  </w:num>
+  <w:num w:numId="5" w16cid:durableId="1771390735">
+    <w:abstractNumId w:val="5"/>
+  </w:num>
+  <w:num w:numId="6" w16cid:durableId="12923991">
+    <w:abstractNumId w:val="3"/>
+  </w:num>
+  <w:num w:numId="7" w16cid:durableId="927888433">
+    <w:abstractNumId w:val="1"/>
+  </w:num>
+</w:numbering>
 </file>
 
 <file path=word/styles.xml><?xml version="1.0" encoding="utf-8"?>
@@ -709,7 +2942,6 @@
     <w:next w:val="Normal"/>
     <w:link w:val="Ttulo2Car"/>
     <w:uiPriority w:val="9"/>
-    <w:semiHidden/>
     <w:unhideWhenUsed/>
     <w:qFormat/>
     <w:rsid w:val="00AE139A"/>
@@ -925,7 +3157,6 @@
     <w:basedOn w:val="Fuentedeprrafopredeter"/>
     <w:link w:val="Ttulo2"/>
     <w:uiPriority w:val="9"/>
-    <w:semiHidden/>
     <w:rsid w:val="00AE139A"/>
     <w:rPr>
       <w:rFonts w:asciiTheme="majorHAnsi" w:eastAsiaTheme="majorEastAsia" w:hAnsiTheme="majorHAnsi" w:cstheme="majorBidi"/>

</xml_diff>

<commit_message>
Research bout the telecomunication module
</commit_message>
<xml_diff>
--- a/01_Docs/Hardware Bitacora.docx
+++ b/01_Docs/Hardware Bitacora.docx
@@ -503,6 +503,7 @@
         <w:rPr>
           <w:b/>
           <w:bCs/>
+          <w:lang w:val="en-US"/>
         </w:rPr>
       </w:pPr>
     </w:p>
@@ -1503,7 +1504,2731 @@
     <w:p>
       <w:pPr>
         <w:rPr>
-          <w:u w:val="single"/>
+          <w:lang w:val="en-US"/>
+        </w:rPr>
+      </w:pPr>
+    </w:p>
+    <w:p>
+      <w:pPr>
+        <w:pStyle w:val="Ttulo1"/>
+        <w:rPr>
+          <w:lang w:val="en-US"/>
+        </w:rPr>
+      </w:pPr>
+      <w:r>
+        <w:rPr>
+          <w:lang w:val="en-US"/>
+        </w:rPr>
+        <w:t xml:space="preserve">Telecommunication module </w:t>
+      </w:r>
+    </w:p>
+    <w:p>
+      <w:pPr>
+        <w:rPr>
+          <w:lang w:val="en-US"/>
+        </w:rPr>
+      </w:pPr>
+      <w:r>
+        <w:rPr>
+          <w:lang w:val="en-US"/>
+        </w:rPr>
+        <w:t>The other critical component is the telecommunication module and the telecommunication protocol, where the data will be transmitter.</w:t>
+      </w:r>
+    </w:p>
+    <w:p>
+      <w:pPr>
+        <w:pStyle w:val="Ttulo2"/>
+        <w:rPr>
+          <w:lang w:val="en-US"/>
+        </w:rPr>
+      </w:pPr>
+      <w:r>
+        <w:rPr>
+          <w:lang w:val="en-US"/>
+        </w:rPr>
+        <w:t xml:space="preserve">Protocol </w:t>
+      </w:r>
+    </w:p>
+    <w:p>
+      <w:pPr>
+        <w:rPr>
+          <w:lang w:val="en-US"/>
+        </w:rPr>
+      </w:pPr>
+      <w:r>
+        <w:rPr>
+          <w:lang w:val="en-US"/>
+        </w:rPr>
+        <w:t>The selection of the way and where the data will be transmitted is a very important decision, because is the way how we will able to transmit the data in the rural environment, the pro</w:t>
+      </w:r>
+      <w:r>
+        <w:rPr>
+          <w:lang w:val="en-US"/>
+        </w:rPr>
+        <w:t>j</w:t>
+      </w:r>
+      <w:r>
+        <w:rPr>
+          <w:lang w:val="en-US"/>
+        </w:rPr>
+        <w:t xml:space="preserve">ect </w:t>
+      </w:r>
+      <w:r>
+        <w:rPr>
+          <w:lang w:val="en-US"/>
+        </w:rPr>
+        <w:t xml:space="preserve">is for a rural implementations, normally will be deploy in the middle of the </w:t>
+      </w:r>
+      <w:proofErr w:type="spellStart"/>
+      <w:r>
+        <w:rPr>
+          <w:lang w:val="en-US"/>
+        </w:rPr>
+        <w:t>ranchs</w:t>
+      </w:r>
+      <w:proofErr w:type="spellEnd"/>
+      <w:r>
+        <w:rPr>
+          <w:lang w:val="en-US"/>
+        </w:rPr>
+        <w:t xml:space="preserve">, farms, or in the middle of the field, for that reason is necessary  secure a valid way to transmit the data. </w:t>
+      </w:r>
+    </w:p>
+    <w:p>
+      <w:pPr>
+        <w:rPr>
+          <w:lang w:val="en-US"/>
+        </w:rPr>
+      </w:pPr>
+      <w:r>
+        <w:rPr>
+          <w:lang w:val="en-US"/>
+        </w:rPr>
+        <w:br w:type="page"/>
+      </w:r>
+    </w:p>
+    <w:p>
+      <w:pPr>
+        <w:rPr>
+          <w:lang w:val="en-US"/>
+        </w:rPr>
+      </w:pPr>
+      <w:r>
+        <w:rPr>
+          <w:lang w:val="en-US"/>
+        </w:rPr>
+        <w:lastRenderedPageBreak/>
+        <w:drawing>
+          <wp:inline distT="0" distB="0" distL="0" distR="0" wp14:anchorId="7262F2FE" wp14:editId="3271E041">
+            <wp:extent cx="5612130" cy="3865245"/>
+            <wp:effectExtent l="0" t="0" r="7620" b="1905"/>
+            <wp:docPr id="202628448" name="Imagen 1"/>
+            <wp:cNvGraphicFramePr>
+              <a:graphicFrameLocks xmlns:a="http://schemas.openxmlformats.org/drawingml/2006/main" noChangeAspect="1"/>
+            </wp:cNvGraphicFramePr>
+            <a:graphic xmlns:a="http://schemas.openxmlformats.org/drawingml/2006/main">
+              <a:graphicData uri="http://schemas.openxmlformats.org/drawingml/2006/picture">
+                <pic:pic xmlns:pic="http://schemas.openxmlformats.org/drawingml/2006/picture">
+                  <pic:nvPicPr>
+                    <pic:cNvPr id="202628448" name=""/>
+                    <pic:cNvPicPr/>
+                  </pic:nvPicPr>
+                  <pic:blipFill>
+                    <a:blip r:embed="rId7"/>
+                    <a:stretch>
+                      <a:fillRect/>
+                    </a:stretch>
+                  </pic:blipFill>
+                  <pic:spPr>
+                    <a:xfrm>
+                      <a:off x="0" y="0"/>
+                      <a:ext cx="5612130" cy="3865245"/>
+                    </a:xfrm>
+                    <a:prstGeom prst="rect">
+                      <a:avLst/>
+                    </a:prstGeom>
+                  </pic:spPr>
+                </pic:pic>
+              </a:graphicData>
+            </a:graphic>
+          </wp:inline>
+        </w:drawing>
+      </w:r>
+    </w:p>
+    <w:p>
+      <w:pPr>
+        <w:pStyle w:val="Ttulo3"/>
+        <w:rPr>
+          <w:lang w:val="en-US"/>
+        </w:rPr>
+      </w:pPr>
+      <w:r>
+        <w:rPr>
+          <w:lang w:val="en-US"/>
+        </w:rPr>
+        <w:t xml:space="preserve">LoRaWAN </w:t>
+      </w:r>
+    </w:p>
+    <w:p>
+      <w:pPr>
+        <w:rPr>
+          <w:lang w:val="en-US"/>
+        </w:rPr>
+      </w:pPr>
+      <w:r>
+        <w:rPr>
+          <w:lang w:val="en-US"/>
+        </w:rPr>
+        <w:t xml:space="preserve">LoRaWAN transmits information in the radio band, </w:t>
+      </w:r>
+      <w:r>
+        <w:rPr>
+          <w:lang w:val="en-US"/>
+        </w:rPr>
+        <w:t>depending</w:t>
+      </w:r>
+      <w:r>
+        <w:rPr>
+          <w:lang w:val="en-US"/>
+        </w:rPr>
+        <w:t xml:space="preserve"> on</w:t>
+      </w:r>
+      <w:r>
+        <w:rPr>
+          <w:lang w:val="en-US"/>
+        </w:rPr>
+        <w:t xml:space="preserve"> the </w:t>
+      </w:r>
+      <w:r>
+        <w:rPr>
+          <w:lang w:val="en-US"/>
+        </w:rPr>
+        <w:t>region 915</w:t>
+      </w:r>
+      <w:r>
+        <w:rPr>
+          <w:lang w:val="en-US"/>
+        </w:rPr>
+        <w:t xml:space="preserve"> MHz in America and 868 MHz in Europe. </w:t>
+      </w:r>
+    </w:p>
+    <w:p>
+      <w:pPr>
+        <w:rPr>
+          <w:lang w:val="en-US"/>
+        </w:rPr>
+      </w:pPr>
+      <w:r>
+        <w:rPr>
+          <w:lang w:val="en-US"/>
+        </w:rPr>
+        <w:t xml:space="preserve">The </w:t>
+      </w:r>
+      <w:r>
+        <w:rPr>
+          <w:lang w:val="en-US"/>
+        </w:rPr>
+        <w:t>basic a</w:t>
+      </w:r>
+      <w:r>
+        <w:rPr>
+          <w:lang w:val="en-US"/>
+        </w:rPr>
+        <w:t>rchitecture</w:t>
+      </w:r>
+      <w:r>
+        <w:rPr>
+          <w:lang w:val="en-US"/>
+        </w:rPr>
+        <w:t xml:space="preserve"> of the LoRaWAN system is:</w:t>
+      </w:r>
+    </w:p>
+    <w:p>
+      <w:pPr>
+        <w:pStyle w:val="Prrafodelista"/>
+        <w:numPr>
+          <w:ilvl w:val="0"/>
+          <w:numId w:val="8"/>
+        </w:numPr>
+        <w:rPr>
+          <w:lang w:val="en-US"/>
+        </w:rPr>
+      </w:pPr>
+      <w:r>
+        <w:rPr>
+          <w:lang w:val="en-US"/>
+        </w:rPr>
+        <w:t>LoRa Node (Module LoRa): Send data to the gateway using LoRa Modulation</w:t>
+      </w:r>
+    </w:p>
+    <w:p>
+      <w:pPr>
+        <w:pStyle w:val="Prrafodelista"/>
+        <w:numPr>
+          <w:ilvl w:val="0"/>
+          <w:numId w:val="8"/>
+        </w:numPr>
+        <w:rPr>
+          <w:lang w:val="en-US"/>
+        </w:rPr>
+      </w:pPr>
+      <w:r>
+        <w:rPr>
+          <w:lang w:val="en-US"/>
+        </w:rPr>
+        <w:t xml:space="preserve">Gateway LoRaWAN: </w:t>
+      </w:r>
+      <w:r>
+        <w:rPr>
+          <w:lang w:val="en-US"/>
+        </w:rPr>
+        <w:t xml:space="preserve">receive data and send to the internet </w:t>
+      </w:r>
+      <w:r>
+        <w:rPr>
+          <w:lang w:val="en-US"/>
+        </w:rPr>
+        <w:t>through</w:t>
+      </w:r>
+      <w:r>
+        <w:rPr>
+          <w:lang w:val="en-US"/>
+        </w:rPr>
+        <w:t xml:space="preserve"> Wi-Fi or ethernet. </w:t>
+      </w:r>
+    </w:p>
+    <w:p>
+      <w:pPr>
+        <w:pStyle w:val="Prrafodelista"/>
+        <w:numPr>
+          <w:ilvl w:val="0"/>
+          <w:numId w:val="8"/>
+        </w:numPr>
+        <w:rPr>
+          <w:lang w:val="en-US"/>
+        </w:rPr>
+      </w:pPr>
+      <w:r>
+        <w:rPr>
+          <w:lang w:val="en-US"/>
+        </w:rPr>
+        <w:t>Network server:</w:t>
+      </w:r>
+      <w:r>
+        <w:rPr>
+          <w:lang w:val="en-US"/>
+        </w:rPr>
+        <w:t xml:space="preserve"> filtering and processing the data</w:t>
+      </w:r>
+      <w:r>
+        <w:rPr>
+          <w:lang w:val="en-US"/>
+        </w:rPr>
+        <w:t>, managing multiple gateway and safety.</w:t>
+      </w:r>
+    </w:p>
+    <w:p>
+      <w:pPr>
+        <w:pStyle w:val="Prrafodelista"/>
+        <w:numPr>
+          <w:ilvl w:val="0"/>
+          <w:numId w:val="8"/>
+        </w:numPr>
+        <w:rPr>
+          <w:lang w:val="en-US"/>
+        </w:rPr>
+      </w:pPr>
+      <w:r>
+        <w:rPr>
+          <w:lang w:val="en-US"/>
+        </w:rPr>
+        <w:t xml:space="preserve">Application Server: Manage the user data, let the visualization </w:t>
+      </w:r>
+      <w:proofErr w:type="gramStart"/>
+      <w:r>
+        <w:rPr>
+          <w:lang w:val="en-US"/>
+        </w:rPr>
+        <w:t>in</w:t>
+      </w:r>
+      <w:proofErr w:type="gramEnd"/>
+      <w:r>
+        <w:rPr>
+          <w:lang w:val="en-US"/>
+        </w:rPr>
+        <w:t xml:space="preserve"> a web or dashboard.</w:t>
+      </w:r>
+    </w:p>
+    <w:p>
+      <w:pPr>
+        <w:ind w:left="45"/>
+        <w:rPr>
+          <w:lang w:val="en-US"/>
+        </w:rPr>
+      </w:pPr>
+    </w:p>
+    <w:p>
+      <w:pPr>
+        <w:ind w:left="45"/>
+        <w:rPr>
+          <w:lang w:val="en-US"/>
+        </w:rPr>
+      </w:pPr>
+      <w:r>
+        <w:rPr>
+          <w:lang w:val="en-US"/>
+        </w:rPr>
+        <w:t>The communication protocol who needs LoRa is normally SPI or UART, the MCU have enough ports</w:t>
+      </w:r>
+      <w:r>
+        <w:rPr>
+          <w:lang w:val="en-US"/>
+        </w:rPr>
+        <w:t>.</w:t>
+      </w:r>
+    </w:p>
+    <w:p>
+      <w:pPr>
+        <w:ind w:left="45"/>
+        <w:rPr>
+          <w:lang w:val="en-US"/>
+        </w:rPr>
+      </w:pPr>
+      <w:r>
+        <w:rPr>
+          <w:lang w:val="en-US"/>
+        </w:rPr>
+        <w:t xml:space="preserve"> LoRaWAN modules:</w:t>
+      </w:r>
+      <w:r>
+        <w:rPr>
+          <w:lang w:val="en-US"/>
+        </w:rPr>
+        <w:br/>
+      </w:r>
+      <w:r>
+        <w:rPr>
+          <w:lang w:val="en-US"/>
+        </w:rPr>
+        <w:drawing>
+          <wp:inline distT="0" distB="0" distL="0" distR="0" wp14:anchorId="747B392C" wp14:editId="1A87EC00">
+            <wp:extent cx="5612130" cy="1300480"/>
+            <wp:effectExtent l="0" t="0" r="7620" b="0"/>
+            <wp:docPr id="235283149" name="Imagen 1"/>
+            <wp:cNvGraphicFramePr>
+              <a:graphicFrameLocks xmlns:a="http://schemas.openxmlformats.org/drawingml/2006/main" noChangeAspect="1"/>
+            </wp:cNvGraphicFramePr>
+            <a:graphic xmlns:a="http://schemas.openxmlformats.org/drawingml/2006/main">
+              <a:graphicData uri="http://schemas.openxmlformats.org/drawingml/2006/picture">
+                <pic:pic xmlns:pic="http://schemas.openxmlformats.org/drawingml/2006/picture">
+                  <pic:nvPicPr>
+                    <pic:cNvPr id="235283149" name=""/>
+                    <pic:cNvPicPr/>
+                  </pic:nvPicPr>
+                  <pic:blipFill>
+                    <a:blip r:embed="rId8"/>
+                    <a:stretch>
+                      <a:fillRect/>
+                    </a:stretch>
+                  </pic:blipFill>
+                  <pic:spPr>
+                    <a:xfrm>
+                      <a:off x="0" y="0"/>
+                      <a:ext cx="5612130" cy="1300480"/>
+                    </a:xfrm>
+                    <a:prstGeom prst="rect">
+                      <a:avLst/>
+                    </a:prstGeom>
+                  </pic:spPr>
+                </pic:pic>
+              </a:graphicData>
+            </a:graphic>
+          </wp:inline>
+        </w:drawing>
+      </w:r>
+    </w:p>
+    <w:p>
+      <w:pPr>
+        <w:pStyle w:val="Ttulo3"/>
+        <w:rPr>
+          <w:lang w:val="en-US"/>
+        </w:rPr>
+      </w:pPr>
+      <w:r>
+        <w:rPr>
+          <w:lang w:val="en-US"/>
+        </w:rPr>
+        <w:lastRenderedPageBreak/>
+        <w:t>Module Selection</w:t>
+      </w:r>
+    </w:p>
+    <w:p>
+      <w:pPr>
+        <w:rPr>
+          <w:lang w:val="en-US"/>
+        </w:rPr>
+      </w:pPr>
+      <w:hyperlink r:id="rId9" w:history="1">
+        <w:r>
+          <w:rPr>
+            <w:rStyle w:val="Hipervnculo"/>
+            <w:lang w:val="en-US"/>
+          </w:rPr>
+          <w:t>RFM95W (</w:t>
+        </w:r>
+        <w:proofErr w:type="spellStart"/>
+        <w:r>
+          <w:rPr>
+            <w:rStyle w:val="Hipervnculo"/>
+            <w:lang w:val="en-US"/>
+          </w:rPr>
+          <w:t>HopeRF</w:t>
+        </w:r>
+        <w:proofErr w:type="spellEnd"/>
+        <w:r>
+          <w:rPr>
+            <w:rStyle w:val="Hipervnculo"/>
+            <w:lang w:val="en-US"/>
+          </w:rPr>
+          <w:t>)</w:t>
+        </w:r>
+      </w:hyperlink>
+      <w:r>
+        <w:rPr>
+          <w:lang w:val="en-US"/>
+        </w:rPr>
+        <w:t xml:space="preserve"> </w:t>
+      </w:r>
+    </w:p>
+    <w:p>
+      <w:pPr>
+        <w:rPr>
+          <w:lang w:val="en-US"/>
+        </w:rPr>
+      </w:pPr>
+      <w:r>
+        <w:rPr>
+          <w:b/>
+          <w:bCs/>
+          <w:lang w:val="en-US"/>
+        </w:rPr>
+        <w:t xml:space="preserve"> Pros:</w:t>
+      </w:r>
+      <w:r>
+        <w:rPr>
+          <w:lang w:val="en-US"/>
+        </w:rPr>
+        <w:br/>
+      </w:r>
+      <w:r>
+        <w:rPr>
+          <w:rFonts w:ascii="Segoe UI Emoji" w:hAnsi="Segoe UI Emoji" w:cs="Segoe UI Emoji"/>
+          <w:lang w:val="en-US"/>
+        </w:rPr>
+        <w:t>✔</w:t>
+      </w:r>
+      <w:r>
+        <w:rPr>
+          <w:rFonts w:ascii="Segoe UI Emoji" w:hAnsi="Segoe UI Emoji" w:cs="Segoe UI Emoji"/>
+        </w:rPr>
+        <w:t>️</w:t>
+      </w:r>
+      <w:r>
+        <w:rPr>
+          <w:lang w:val="en-US"/>
+        </w:rPr>
+        <w:t xml:space="preserve"> Widely used in IoT and LoRaWAN projects.</w:t>
+      </w:r>
+      <w:r>
+        <w:rPr>
+          <w:lang w:val="en-US"/>
+        </w:rPr>
+        <w:br/>
+      </w:r>
+      <w:r>
+        <w:rPr>
+          <w:rFonts w:ascii="Segoe UI Emoji" w:hAnsi="Segoe UI Emoji" w:cs="Segoe UI Emoji"/>
+          <w:lang w:val="en-US"/>
+        </w:rPr>
+        <w:t>✔</w:t>
+      </w:r>
+      <w:r>
+        <w:rPr>
+          <w:rFonts w:ascii="Segoe UI Emoji" w:hAnsi="Segoe UI Emoji" w:cs="Segoe UI Emoji"/>
+        </w:rPr>
+        <w:t>️</w:t>
+      </w:r>
+      <w:r>
+        <w:rPr>
+          <w:lang w:val="en-US"/>
+        </w:rPr>
+        <w:t xml:space="preserve"> Compatible with libraries like </w:t>
+      </w:r>
+      <w:r>
+        <w:rPr>
+          <w:b/>
+          <w:bCs/>
+          <w:lang w:val="en-US"/>
+        </w:rPr>
+        <w:t>Arduino LoRa</w:t>
+      </w:r>
+      <w:r>
+        <w:rPr>
+          <w:lang w:val="en-US"/>
+        </w:rPr>
+        <w:t xml:space="preserve"> and </w:t>
+      </w:r>
+      <w:proofErr w:type="spellStart"/>
+      <w:r>
+        <w:rPr>
+          <w:b/>
+          <w:bCs/>
+          <w:lang w:val="en-US"/>
+        </w:rPr>
+        <w:t>LoRaMAC</w:t>
+      </w:r>
+      <w:proofErr w:type="spellEnd"/>
+      <w:r>
+        <w:rPr>
+          <w:b/>
+          <w:bCs/>
+          <w:lang w:val="en-US"/>
+        </w:rPr>
+        <w:t>-node</w:t>
+      </w:r>
+      <w:r>
+        <w:rPr>
+          <w:lang w:val="en-US"/>
+        </w:rPr>
+        <w:t>.</w:t>
+      </w:r>
+      <w:r>
+        <w:rPr>
+          <w:lang w:val="en-US"/>
+        </w:rPr>
+        <w:br/>
+      </w:r>
+      <w:r>
+        <w:rPr>
+          <w:rFonts w:ascii="Segoe UI Emoji" w:hAnsi="Segoe UI Emoji" w:cs="Segoe UI Emoji"/>
+          <w:lang w:val="en-US"/>
+        </w:rPr>
+        <w:t>✔</w:t>
+      </w:r>
+      <w:r>
+        <w:rPr>
+          <w:rFonts w:ascii="Segoe UI Emoji" w:hAnsi="Segoe UI Emoji" w:cs="Segoe UI Emoji"/>
+        </w:rPr>
+        <w:t>️</w:t>
+      </w:r>
+      <w:r>
+        <w:rPr>
+          <w:lang w:val="en-US"/>
+        </w:rPr>
+        <w:t xml:space="preserve"> Easy integration with STM32 via </w:t>
+      </w:r>
+      <w:r>
+        <w:rPr>
+          <w:b/>
+          <w:bCs/>
+          <w:lang w:val="en-US"/>
+        </w:rPr>
+        <w:t>SPI</w:t>
+      </w:r>
+      <w:r>
+        <w:rPr>
+          <w:lang w:val="en-US"/>
+        </w:rPr>
+        <w:t>.</w:t>
+      </w:r>
+      <w:r>
+        <w:rPr>
+          <w:lang w:val="en-US"/>
+        </w:rPr>
+        <w:br/>
+      </w:r>
+      <w:r>
+        <w:rPr>
+          <w:rFonts w:ascii="Segoe UI Emoji" w:hAnsi="Segoe UI Emoji" w:cs="Segoe UI Emoji"/>
+          <w:lang w:val="en-US"/>
+        </w:rPr>
+        <w:t>✔</w:t>
+      </w:r>
+      <w:r>
+        <w:rPr>
+          <w:rFonts w:ascii="Segoe UI Emoji" w:hAnsi="Segoe UI Emoji" w:cs="Segoe UI Emoji"/>
+        </w:rPr>
+        <w:t>️</w:t>
+      </w:r>
+      <w:r>
+        <w:rPr>
+          <w:lang w:val="en-US"/>
+        </w:rPr>
+        <w:t xml:space="preserve"> Available in commercial modules for prototyping.</w:t>
+      </w:r>
+    </w:p>
+    <w:p>
+      <w:pPr>
+        <w:rPr>
+          <w:lang w:val="en-US"/>
+        </w:rPr>
+      </w:pPr>
+      <w:r>
+        <w:rPr>
+          <w:b/>
+          <w:bCs/>
+          <w:lang w:val="en-US"/>
+        </w:rPr>
+        <w:t>Cons:</w:t>
+      </w:r>
+      <w:r>
+        <w:rPr>
+          <w:lang w:val="en-US"/>
+        </w:rPr>
+        <w:br/>
+      </w:r>
+      <w:r>
+        <w:rPr>
+          <w:rFonts w:ascii="Segoe UI Symbol" w:hAnsi="Segoe UI Symbol" w:cs="Segoe UI Symbol"/>
+          <w:lang w:val="en-US"/>
+        </w:rPr>
+        <w:t>✖</w:t>
+      </w:r>
+      <w:r>
+        <w:rPr>
+          <w:lang w:val="en-US"/>
+        </w:rPr>
+        <w:t xml:space="preserve"> Does not include a built-in LoRaWAN stack (requires additional software).</w:t>
+      </w:r>
+      <w:r>
+        <w:rPr>
+          <w:lang w:val="en-US"/>
+        </w:rPr>
+        <w:br/>
+      </w:r>
+      <w:r>
+        <w:rPr>
+          <w:rFonts w:ascii="Segoe UI Symbol" w:hAnsi="Segoe UI Symbol" w:cs="Segoe UI Symbol"/>
+          <w:lang w:val="en-US"/>
+        </w:rPr>
+        <w:t>✖</w:t>
+      </w:r>
+      <w:r>
+        <w:rPr>
+          <w:lang w:val="en-US"/>
+        </w:rPr>
+        <w:t xml:space="preserve"> No UART interface for easy communication with MCU.</w:t>
+      </w:r>
+    </w:p>
+    <w:p>
+      <w:pPr>
+        <w:rPr>
+          <w:lang w:val="en-US"/>
+        </w:rPr>
+      </w:pPr>
+      <w:r>
+        <w:rPr>
+          <w:rFonts w:ascii="Segoe UI Emoji" w:hAnsi="Segoe UI Emoji" w:cs="Segoe UI Emoji"/>
+          <w:b/>
+          <w:bCs/>
+        </w:rPr>
+        <w:t>📌</w:t>
+      </w:r>
+      <w:r>
+        <w:rPr>
+          <w:b/>
+          <w:bCs/>
+          <w:lang w:val="en-US"/>
+        </w:rPr>
+        <w:t xml:space="preserve"> Specifications:</w:t>
+      </w:r>
+    </w:p>
+    <w:p>
+      <w:pPr>
+        <w:numPr>
+          <w:ilvl w:val="0"/>
+          <w:numId w:val="9"/>
+        </w:numPr>
+        <w:rPr>
+          <w:lang w:val="en-US"/>
+        </w:rPr>
+      </w:pPr>
+      <w:r>
+        <w:rPr>
+          <w:b/>
+          <w:bCs/>
+          <w:lang w:val="en-US"/>
+        </w:rPr>
+        <w:t>Frequency:</w:t>
+      </w:r>
+      <w:r>
+        <w:rPr>
+          <w:lang w:val="en-US"/>
+        </w:rPr>
+        <w:t xml:space="preserve"> 868/915 MHz (depending on region).</w:t>
+      </w:r>
+    </w:p>
+    <w:p>
+      <w:pPr>
+        <w:numPr>
+          <w:ilvl w:val="0"/>
+          <w:numId w:val="9"/>
+        </w:numPr>
+      </w:pPr>
+      <w:proofErr w:type="gramStart"/>
+      <w:r>
+        <w:rPr>
+          <w:b/>
+          <w:bCs/>
+        </w:rPr>
+        <w:t>Interface</w:t>
+      </w:r>
+      <w:proofErr w:type="gramEnd"/>
+      <w:r>
+        <w:rPr>
+          <w:b/>
+          <w:bCs/>
+        </w:rPr>
+        <w:t>:</w:t>
+      </w:r>
+      <w:r>
+        <w:t xml:space="preserve"> SPI.</w:t>
+      </w:r>
+    </w:p>
+    <w:p>
+      <w:pPr>
+        <w:numPr>
+          <w:ilvl w:val="0"/>
+          <w:numId w:val="9"/>
+        </w:numPr>
+      </w:pPr>
+      <w:proofErr w:type="spellStart"/>
+      <w:r>
+        <w:rPr>
+          <w:b/>
+          <w:bCs/>
+        </w:rPr>
+        <w:t>Transmission</w:t>
+      </w:r>
+      <w:proofErr w:type="spellEnd"/>
+      <w:r>
+        <w:rPr>
+          <w:b/>
+          <w:bCs/>
+        </w:rPr>
+        <w:t xml:space="preserve"> </w:t>
+      </w:r>
+      <w:proofErr w:type="spellStart"/>
+      <w:r>
+        <w:rPr>
+          <w:b/>
+          <w:bCs/>
+        </w:rPr>
+        <w:t>Power</w:t>
+      </w:r>
+      <w:proofErr w:type="spellEnd"/>
+      <w:r>
+        <w:rPr>
+          <w:b/>
+          <w:bCs/>
+        </w:rPr>
+        <w:t>:</w:t>
+      </w:r>
+      <w:r>
+        <w:t xml:space="preserve"> +20 dBm.</w:t>
+      </w:r>
+    </w:p>
+    <w:p>
+      <w:pPr>
+        <w:numPr>
+          <w:ilvl w:val="0"/>
+          <w:numId w:val="9"/>
+        </w:numPr>
+      </w:pPr>
+      <w:proofErr w:type="spellStart"/>
+      <w:r>
+        <w:rPr>
+          <w:b/>
+          <w:bCs/>
+        </w:rPr>
+        <w:t>Sensitivity</w:t>
+      </w:r>
+      <w:proofErr w:type="spellEnd"/>
+      <w:r>
+        <w:rPr>
+          <w:b/>
+          <w:bCs/>
+        </w:rPr>
+        <w:t>:</w:t>
+      </w:r>
+      <w:r>
+        <w:t xml:space="preserve"> -148 dBm.</w:t>
+      </w:r>
+    </w:p>
+    <w:p>
+      <w:pPr>
+        <w:numPr>
+          <w:ilvl w:val="0"/>
+          <w:numId w:val="9"/>
+        </w:numPr>
+      </w:pPr>
+      <w:proofErr w:type="spellStart"/>
+      <w:r>
+        <w:rPr>
+          <w:b/>
+          <w:bCs/>
+        </w:rPr>
+        <w:t>Voltage</w:t>
+      </w:r>
+      <w:proofErr w:type="spellEnd"/>
+      <w:r>
+        <w:rPr>
+          <w:b/>
+          <w:bCs/>
+        </w:rPr>
+        <w:t>:</w:t>
+      </w:r>
+      <w:r>
+        <w:t xml:space="preserve"> 1.8V - 3.7V.</w:t>
+      </w:r>
+    </w:p>
+    <w:p>
+      <w:pPr>
+        <w:numPr>
+          <w:ilvl w:val="0"/>
+          <w:numId w:val="9"/>
+        </w:numPr>
+        <w:rPr>
+          <w:lang w:val="en-US"/>
+        </w:rPr>
+      </w:pPr>
+      <w:r>
+        <w:rPr>
+          <w:b/>
+          <w:bCs/>
+          <w:lang w:val="en-US"/>
+        </w:rPr>
+        <w:t>Range:</w:t>
+      </w:r>
+      <w:r>
+        <w:rPr>
+          <w:lang w:val="en-US"/>
+        </w:rPr>
+        <w:t xml:space="preserve"> Up to </w:t>
+      </w:r>
+      <w:r>
+        <w:rPr>
+          <w:b/>
+          <w:bCs/>
+          <w:lang w:val="en-US"/>
+        </w:rPr>
+        <w:t>15 km in rural environments</w:t>
+      </w:r>
+      <w:r>
+        <w:rPr>
+          <w:lang w:val="en-US"/>
+        </w:rPr>
+        <w:t>.</w:t>
+      </w:r>
+    </w:p>
+    <w:p>
+      <w:r>
+        <w:rPr>
+          <w:rFonts w:ascii="Segoe UI Emoji" w:hAnsi="Segoe UI Emoji" w:cs="Segoe UI Emoji"/>
+          <w:b/>
+          <w:bCs/>
+        </w:rPr>
+        <w:t>🔧</w:t>
+      </w:r>
+      <w:r>
+        <w:rPr>
+          <w:b/>
+          <w:bCs/>
+        </w:rPr>
+        <w:t xml:space="preserve"> </w:t>
+      </w:r>
+      <w:proofErr w:type="spellStart"/>
+      <w:r>
+        <w:rPr>
+          <w:b/>
+          <w:bCs/>
+        </w:rPr>
+        <w:t>Commercial</w:t>
+      </w:r>
+      <w:proofErr w:type="spellEnd"/>
+      <w:r>
+        <w:rPr>
+          <w:b/>
+          <w:bCs/>
+        </w:rPr>
+        <w:t xml:space="preserve"> </w:t>
+      </w:r>
+      <w:proofErr w:type="spellStart"/>
+      <w:r>
+        <w:rPr>
+          <w:b/>
+          <w:bCs/>
+        </w:rPr>
+        <w:t>Prototyping</w:t>
+      </w:r>
+      <w:proofErr w:type="spellEnd"/>
+      <w:r>
+        <w:rPr>
+          <w:b/>
+          <w:bCs/>
+        </w:rPr>
+        <w:t xml:space="preserve"> Modules:</w:t>
+      </w:r>
+    </w:p>
+    <w:p>
+      <w:pPr>
+        <w:numPr>
+          <w:ilvl w:val="0"/>
+          <w:numId w:val="10"/>
+        </w:numPr>
+        <w:rPr>
+          <w:lang w:val="en-US"/>
+        </w:rPr>
+      </w:pPr>
+      <w:r>
+        <w:rPr>
+          <w:b/>
+          <w:bCs/>
+          <w:lang w:val="en-US"/>
+        </w:rPr>
+        <w:t>Adafruit RFM95W LoRa Radio Bonnet</w:t>
+      </w:r>
+      <w:r>
+        <w:rPr>
+          <w:lang w:val="en-US"/>
+        </w:rPr>
+        <w:t xml:space="preserve"> (for Raspberry Pi).</w:t>
+      </w:r>
+    </w:p>
+    <w:p>
+      <w:pPr>
+        <w:numPr>
+          <w:ilvl w:val="0"/>
+          <w:numId w:val="10"/>
+        </w:numPr>
+        <w:rPr>
+          <w:lang w:val="en-US"/>
+        </w:rPr>
+      </w:pPr>
+      <w:proofErr w:type="spellStart"/>
+      <w:r>
+        <w:rPr>
+          <w:b/>
+          <w:bCs/>
+          <w:lang w:val="en-US"/>
+        </w:rPr>
+        <w:t>SparkFun</w:t>
+      </w:r>
+      <w:proofErr w:type="spellEnd"/>
+      <w:r>
+        <w:rPr>
+          <w:b/>
+          <w:bCs/>
+          <w:lang w:val="en-US"/>
+        </w:rPr>
+        <w:t xml:space="preserve"> RFM95W Breakout Board</w:t>
+      </w:r>
+      <w:r>
+        <w:rPr>
+          <w:lang w:val="en-US"/>
+        </w:rPr>
+        <w:t xml:space="preserve"> (for STM32 integration).</w:t>
+      </w:r>
+    </w:p>
+    <w:p>
+      <w:pPr>
+        <w:rPr>
+          <w:lang w:val="en-US"/>
+        </w:rPr>
+      </w:pPr>
+    </w:p>
+    <w:p>
+      <w:pPr>
+        <w:rPr>
+          <w:lang w:val="en-US"/>
+        </w:rPr>
+      </w:pPr>
+      <w:r>
+        <w:rPr>
+          <w:lang w:val="en-US"/>
+        </w:rPr>
+        <w:br w:type="page"/>
+      </w:r>
+    </w:p>
+    <w:p>
+      <w:pPr>
+        <w:rPr>
+          <w:lang w:val="en-US"/>
+        </w:rPr>
+      </w:pPr>
+      <w:hyperlink r:id="rId10" w:history="1">
+        <w:r>
+          <w:rPr>
+            <w:rStyle w:val="Hipervnculo"/>
+            <w:lang w:val="en-US"/>
+          </w:rPr>
+          <w:t>RA-02 (Ai-Thinker)</w:t>
+        </w:r>
+      </w:hyperlink>
+    </w:p>
+    <w:p>
+      <w:pPr>
+        <w:rPr>
+          <w:lang w:val="en-US"/>
+        </w:rPr>
+      </w:pPr>
+      <w:r>
+        <w:rPr>
+          <w:b/>
+          <w:bCs/>
+          <w:lang w:val="en-US"/>
+        </w:rPr>
+        <w:t>Pros:</w:t>
+      </w:r>
+      <w:r>
+        <w:rPr>
+          <w:lang w:val="en-US"/>
+        </w:rPr>
+        <w:br/>
+      </w:r>
+      <w:r>
+        <w:rPr>
+          <w:rFonts w:ascii="Segoe UI Emoji" w:hAnsi="Segoe UI Emoji" w:cs="Segoe UI Emoji"/>
+          <w:lang w:val="en-US"/>
+        </w:rPr>
+        <w:t>✔</w:t>
+      </w:r>
+      <w:r>
+        <w:rPr>
+          <w:rFonts w:ascii="Segoe UI Emoji" w:hAnsi="Segoe UI Emoji" w:cs="Segoe UI Emoji"/>
+        </w:rPr>
+        <w:t>️</w:t>
+      </w:r>
+      <w:r>
+        <w:rPr>
+          <w:lang w:val="en-US"/>
+        </w:rPr>
+        <w:t xml:space="preserve"> </w:t>
+      </w:r>
+      <w:r>
+        <w:rPr>
+          <w:b/>
+          <w:bCs/>
+          <w:lang w:val="en-US"/>
+        </w:rPr>
+        <w:t>Very affordable</w:t>
+      </w:r>
+      <w:r>
+        <w:rPr>
+          <w:lang w:val="en-US"/>
+        </w:rPr>
+        <w:t xml:space="preserve"> compared to other modules.</w:t>
+      </w:r>
+      <w:r>
+        <w:rPr>
+          <w:lang w:val="en-US"/>
+        </w:rPr>
+        <w:br/>
+      </w:r>
+      <w:r>
+        <w:rPr>
+          <w:rFonts w:ascii="Segoe UI Emoji" w:hAnsi="Segoe UI Emoji" w:cs="Segoe UI Emoji"/>
+          <w:lang w:val="en-US"/>
+        </w:rPr>
+        <w:t>✔</w:t>
+      </w:r>
+      <w:r>
+        <w:rPr>
+          <w:rFonts w:ascii="Segoe UI Emoji" w:hAnsi="Segoe UI Emoji" w:cs="Segoe UI Emoji"/>
+        </w:rPr>
+        <w:t>️</w:t>
+      </w:r>
+      <w:r>
+        <w:rPr>
+          <w:lang w:val="en-US"/>
+        </w:rPr>
+        <w:t xml:space="preserve"> Uses the same SX1278 chip (compatible with many libraries).</w:t>
+      </w:r>
+      <w:r>
+        <w:rPr>
+          <w:lang w:val="en-US"/>
+        </w:rPr>
+        <w:br/>
+      </w:r>
+      <w:r>
+        <w:rPr>
+          <w:rFonts w:ascii="Segoe UI Emoji" w:hAnsi="Segoe UI Emoji" w:cs="Segoe UI Emoji"/>
+          <w:lang w:val="en-US"/>
+        </w:rPr>
+        <w:t>✔</w:t>
+      </w:r>
+      <w:r>
+        <w:rPr>
+          <w:rFonts w:ascii="Segoe UI Emoji" w:hAnsi="Segoe UI Emoji" w:cs="Segoe UI Emoji"/>
+        </w:rPr>
+        <w:t>️</w:t>
+      </w:r>
+      <w:r>
+        <w:rPr>
+          <w:lang w:val="en-US"/>
+        </w:rPr>
+        <w:t xml:space="preserve"> Available in </w:t>
+      </w:r>
+      <w:r>
+        <w:rPr>
+          <w:b/>
+          <w:bCs/>
+          <w:lang w:val="en-US"/>
+        </w:rPr>
+        <w:t>shields and commercial modules</w:t>
+      </w:r>
+      <w:r>
+        <w:rPr>
+          <w:lang w:val="en-US"/>
+        </w:rPr>
+        <w:t>.</w:t>
+      </w:r>
+      <w:r>
+        <w:rPr>
+          <w:lang w:val="en-US"/>
+        </w:rPr>
+        <w:br/>
+      </w:r>
+      <w:r>
+        <w:rPr>
+          <w:rFonts w:ascii="Segoe UI Emoji" w:hAnsi="Segoe UI Emoji" w:cs="Segoe UI Emoji"/>
+          <w:lang w:val="en-US"/>
+        </w:rPr>
+        <w:t>✔</w:t>
+      </w:r>
+      <w:r>
+        <w:rPr>
+          <w:rFonts w:ascii="Segoe UI Emoji" w:hAnsi="Segoe UI Emoji" w:cs="Segoe UI Emoji"/>
+        </w:rPr>
+        <w:t>️</w:t>
+      </w:r>
+      <w:r>
+        <w:rPr>
+          <w:lang w:val="en-US"/>
+        </w:rPr>
+        <w:t xml:space="preserve"> Easy to use with </w:t>
+      </w:r>
+      <w:r>
+        <w:rPr>
+          <w:b/>
+          <w:bCs/>
+          <w:lang w:val="en-US"/>
+        </w:rPr>
+        <w:t>STM32 via SPI</w:t>
+      </w:r>
+      <w:r>
+        <w:rPr>
+          <w:lang w:val="en-US"/>
+        </w:rPr>
+        <w:t>.</w:t>
+      </w:r>
+    </w:p>
+    <w:p>
+      <w:pPr>
+        <w:rPr>
+          <w:lang w:val="en-US"/>
+        </w:rPr>
+      </w:pPr>
+      <w:r>
+        <w:rPr>
+          <w:b/>
+          <w:bCs/>
+          <w:lang w:val="en-US"/>
+        </w:rPr>
+        <w:t>Cons:</w:t>
+      </w:r>
+      <w:r>
+        <w:rPr>
+          <w:lang w:val="en-US"/>
+        </w:rPr>
+        <w:br/>
+      </w:r>
+      <w:r>
+        <w:rPr>
+          <w:rFonts w:ascii="Segoe UI Symbol" w:hAnsi="Segoe UI Symbol" w:cs="Segoe UI Symbol"/>
+          <w:lang w:val="en-US"/>
+        </w:rPr>
+        <w:t>✖</w:t>
+      </w:r>
+      <w:r>
+        <w:rPr>
+          <w:lang w:val="en-US"/>
+        </w:rPr>
+        <w:t xml:space="preserve"> Requires an external antenna for optimal performance.</w:t>
+      </w:r>
+      <w:r>
+        <w:rPr>
+          <w:lang w:val="en-US"/>
+        </w:rPr>
+        <w:br/>
+      </w:r>
+      <w:r>
+        <w:rPr>
+          <w:rFonts w:ascii="Segoe UI Symbol" w:hAnsi="Segoe UI Symbol" w:cs="Segoe UI Symbol"/>
+          <w:lang w:val="en-US"/>
+        </w:rPr>
+        <w:t>✖</w:t>
+      </w:r>
+      <w:r>
+        <w:rPr>
+          <w:lang w:val="en-US"/>
+        </w:rPr>
+        <w:t xml:space="preserve"> Does not include a built-in LoRaWAN stack (manual setup required).</w:t>
+      </w:r>
+    </w:p>
+    <w:p>
+      <w:r>
+        <w:rPr>
+          <w:rFonts w:ascii="Segoe UI Emoji" w:hAnsi="Segoe UI Emoji" w:cs="Segoe UI Emoji"/>
+          <w:b/>
+          <w:bCs/>
+        </w:rPr>
+        <w:t>📌</w:t>
+      </w:r>
+      <w:r>
+        <w:rPr>
+          <w:b/>
+          <w:bCs/>
+        </w:rPr>
+        <w:t xml:space="preserve"> </w:t>
+      </w:r>
+      <w:proofErr w:type="spellStart"/>
+      <w:r>
+        <w:rPr>
+          <w:b/>
+          <w:bCs/>
+        </w:rPr>
+        <w:t>Specifications</w:t>
+      </w:r>
+      <w:proofErr w:type="spellEnd"/>
+      <w:r>
+        <w:rPr>
+          <w:b/>
+          <w:bCs/>
+        </w:rPr>
+        <w:t>:</w:t>
+      </w:r>
+    </w:p>
+    <w:p>
+      <w:pPr>
+        <w:numPr>
+          <w:ilvl w:val="0"/>
+          <w:numId w:val="11"/>
+        </w:numPr>
+      </w:pPr>
+      <w:proofErr w:type="spellStart"/>
+      <w:r>
+        <w:rPr>
+          <w:b/>
+          <w:bCs/>
+        </w:rPr>
+        <w:t>Frequency</w:t>
+      </w:r>
+      <w:proofErr w:type="spellEnd"/>
+      <w:r>
+        <w:rPr>
+          <w:b/>
+          <w:bCs/>
+        </w:rPr>
+        <w:t>:</w:t>
+      </w:r>
+      <w:r>
+        <w:t xml:space="preserve"> 433/868/915 MHz.</w:t>
+      </w:r>
+    </w:p>
+    <w:p>
+      <w:pPr>
+        <w:numPr>
+          <w:ilvl w:val="0"/>
+          <w:numId w:val="11"/>
+        </w:numPr>
+      </w:pPr>
+      <w:proofErr w:type="gramStart"/>
+      <w:r>
+        <w:rPr>
+          <w:b/>
+          <w:bCs/>
+        </w:rPr>
+        <w:t>Interface</w:t>
+      </w:r>
+      <w:proofErr w:type="gramEnd"/>
+      <w:r>
+        <w:rPr>
+          <w:b/>
+          <w:bCs/>
+        </w:rPr>
+        <w:t>:</w:t>
+      </w:r>
+      <w:r>
+        <w:t xml:space="preserve"> SPI.</w:t>
+      </w:r>
+    </w:p>
+    <w:p>
+      <w:pPr>
+        <w:numPr>
+          <w:ilvl w:val="0"/>
+          <w:numId w:val="11"/>
+        </w:numPr>
+      </w:pPr>
+      <w:proofErr w:type="spellStart"/>
+      <w:r>
+        <w:rPr>
+          <w:b/>
+          <w:bCs/>
+        </w:rPr>
+        <w:t>Transmission</w:t>
+      </w:r>
+      <w:proofErr w:type="spellEnd"/>
+      <w:r>
+        <w:rPr>
+          <w:b/>
+          <w:bCs/>
+        </w:rPr>
+        <w:t xml:space="preserve"> </w:t>
+      </w:r>
+      <w:proofErr w:type="spellStart"/>
+      <w:r>
+        <w:rPr>
+          <w:b/>
+          <w:bCs/>
+        </w:rPr>
+        <w:t>Power</w:t>
+      </w:r>
+      <w:proofErr w:type="spellEnd"/>
+      <w:r>
+        <w:rPr>
+          <w:b/>
+          <w:bCs/>
+        </w:rPr>
+        <w:t>:</w:t>
+      </w:r>
+      <w:r>
+        <w:t xml:space="preserve"> +18 dBm.</w:t>
+      </w:r>
+    </w:p>
+    <w:p>
+      <w:pPr>
+        <w:numPr>
+          <w:ilvl w:val="0"/>
+          <w:numId w:val="11"/>
+        </w:numPr>
+      </w:pPr>
+      <w:proofErr w:type="spellStart"/>
+      <w:r>
+        <w:rPr>
+          <w:b/>
+          <w:bCs/>
+        </w:rPr>
+        <w:t>Sensitivity</w:t>
+      </w:r>
+      <w:proofErr w:type="spellEnd"/>
+      <w:r>
+        <w:rPr>
+          <w:b/>
+          <w:bCs/>
+        </w:rPr>
+        <w:t>:</w:t>
+      </w:r>
+      <w:r>
+        <w:t xml:space="preserve"> -139 dBm.</w:t>
+      </w:r>
+    </w:p>
+    <w:p>
+      <w:pPr>
+        <w:numPr>
+          <w:ilvl w:val="0"/>
+          <w:numId w:val="11"/>
+        </w:numPr>
+      </w:pPr>
+      <w:proofErr w:type="spellStart"/>
+      <w:r>
+        <w:rPr>
+          <w:b/>
+          <w:bCs/>
+        </w:rPr>
+        <w:t>Voltage</w:t>
+      </w:r>
+      <w:proofErr w:type="spellEnd"/>
+      <w:r>
+        <w:rPr>
+          <w:b/>
+          <w:bCs/>
+        </w:rPr>
+        <w:t>:</w:t>
+      </w:r>
+      <w:r>
+        <w:t xml:space="preserve"> 3.3V.</w:t>
+      </w:r>
+    </w:p>
+    <w:p>
+      <w:pPr>
+        <w:numPr>
+          <w:ilvl w:val="0"/>
+          <w:numId w:val="11"/>
+        </w:numPr>
+        <w:rPr>
+          <w:lang w:val="en-US"/>
+        </w:rPr>
+      </w:pPr>
+      <w:r>
+        <w:rPr>
+          <w:b/>
+          <w:bCs/>
+          <w:lang w:val="en-US"/>
+        </w:rPr>
+        <w:t>Range:</w:t>
+      </w:r>
+      <w:r>
+        <w:rPr>
+          <w:lang w:val="en-US"/>
+        </w:rPr>
+        <w:t xml:space="preserve"> Up to </w:t>
+      </w:r>
+      <w:r>
+        <w:rPr>
+          <w:b/>
+          <w:bCs/>
+          <w:lang w:val="en-US"/>
+        </w:rPr>
+        <w:t>10 km in open environments</w:t>
+      </w:r>
+      <w:r>
+        <w:rPr>
+          <w:lang w:val="en-US"/>
+        </w:rPr>
+        <w:t>.</w:t>
+      </w:r>
+    </w:p>
+    <w:p>
+      <w:r>
+        <w:rPr>
+          <w:rFonts w:ascii="Segoe UI Emoji" w:hAnsi="Segoe UI Emoji" w:cs="Segoe UI Emoji"/>
+          <w:b/>
+          <w:bCs/>
+        </w:rPr>
+        <w:t>🔧</w:t>
+      </w:r>
+      <w:r>
+        <w:rPr>
+          <w:b/>
+          <w:bCs/>
+        </w:rPr>
+        <w:t xml:space="preserve"> </w:t>
+      </w:r>
+      <w:proofErr w:type="spellStart"/>
+      <w:r>
+        <w:rPr>
+          <w:b/>
+          <w:bCs/>
+        </w:rPr>
+        <w:t>Commercial</w:t>
+      </w:r>
+      <w:proofErr w:type="spellEnd"/>
+      <w:r>
+        <w:rPr>
+          <w:b/>
+          <w:bCs/>
+        </w:rPr>
+        <w:t xml:space="preserve"> </w:t>
+      </w:r>
+      <w:proofErr w:type="spellStart"/>
+      <w:r>
+        <w:rPr>
+          <w:b/>
+          <w:bCs/>
+        </w:rPr>
+        <w:t>Prototyping</w:t>
+      </w:r>
+      <w:proofErr w:type="spellEnd"/>
+      <w:r>
+        <w:rPr>
+          <w:b/>
+          <w:bCs/>
+        </w:rPr>
+        <w:t xml:space="preserve"> Modules:</w:t>
+      </w:r>
+    </w:p>
+    <w:p>
+      <w:pPr>
+        <w:numPr>
+          <w:ilvl w:val="0"/>
+          <w:numId w:val="12"/>
+        </w:numPr>
+        <w:rPr>
+          <w:lang w:val="en-US"/>
+        </w:rPr>
+      </w:pPr>
+      <w:r>
+        <w:rPr>
+          <w:b/>
+          <w:bCs/>
+          <w:lang w:val="en-US"/>
+        </w:rPr>
+        <w:t>Ai-Thinker RA-02 Breakout Board</w:t>
+      </w:r>
+      <w:r>
+        <w:rPr>
+          <w:lang w:val="en-US"/>
+        </w:rPr>
+        <w:t xml:space="preserve"> (compatible with STM32).</w:t>
+      </w:r>
+    </w:p>
+    <w:p>
+      <w:pPr>
+        <w:numPr>
+          <w:ilvl w:val="0"/>
+          <w:numId w:val="12"/>
+        </w:numPr>
+        <w:rPr>
+          <w:lang w:val="en-US"/>
+        </w:rPr>
+      </w:pPr>
+      <w:r>
+        <w:rPr>
+          <w:b/>
+          <w:bCs/>
+          <w:lang w:val="en-US"/>
+        </w:rPr>
+        <w:t>TTGO LoRa Module (with ESP32 + RA-02 integrated)</w:t>
+      </w:r>
+      <w:r>
+        <w:rPr>
+          <w:lang w:val="en-US"/>
+        </w:rPr>
+        <w:t>.</w:t>
+      </w:r>
+    </w:p>
+    <w:p>
+      <w:pPr>
+        <w:rPr>
+          <w:lang w:val="en-US"/>
+        </w:rPr>
+      </w:pPr>
+      <w:r>
+        <w:rPr>
+          <w:lang w:val="en-US"/>
+        </w:rPr>
+        <w:br w:type="page"/>
+      </w:r>
+    </w:p>
+    <w:p>
+      <w:pPr>
+        <w:rPr>
+          <w:lang w:val="en-US"/>
+        </w:rPr>
+      </w:pPr>
+    </w:p>
+    <w:p>
+      <w:pPr>
+        <w:rPr>
+          <w:b/>
+          <w:bCs/>
+          <w:lang w:val="en-US"/>
+        </w:rPr>
+      </w:pPr>
+      <w:hyperlink r:id="rId11" w:history="1">
+        <w:r>
+          <w:rPr>
+            <w:rStyle w:val="Hipervnculo"/>
+            <w:b/>
+            <w:bCs/>
+            <w:lang w:val="en-US"/>
+          </w:rPr>
+          <w:t>RAK3172</w:t>
+        </w:r>
+      </w:hyperlink>
+    </w:p>
+    <w:p>
+      <w:pPr>
+        <w:rPr>
+          <w:b/>
+          <w:bCs/>
+          <w:lang w:val="en-US"/>
+        </w:rPr>
+      </w:pPr>
+      <w:r>
+        <w:rPr>
+          <w:b/>
+          <w:bCs/>
+        </w:rPr>
+        <w:t>Pros (</w:t>
+      </w:r>
+      <w:proofErr w:type="spellStart"/>
+      <w:r>
+        <w:rPr>
+          <w:b/>
+          <w:bCs/>
+        </w:rPr>
+        <w:t>Advantages</w:t>
+      </w:r>
+      <w:proofErr w:type="spellEnd"/>
+      <w:r>
+        <w:rPr>
+          <w:b/>
+          <w:bCs/>
+        </w:rPr>
+        <w:t>)</w:t>
+      </w:r>
+    </w:p>
+    <w:p>
+      <w:pPr>
+        <w:numPr>
+          <w:ilvl w:val="0"/>
+          <w:numId w:val="15"/>
+        </w:numPr>
+      </w:pPr>
+      <w:proofErr w:type="spellStart"/>
+      <w:r>
+        <w:rPr>
+          <w:b/>
+          <w:bCs/>
+        </w:rPr>
+        <w:t>Integrated</w:t>
+      </w:r>
+      <w:proofErr w:type="spellEnd"/>
+      <w:r>
+        <w:rPr>
+          <w:b/>
+          <w:bCs/>
+        </w:rPr>
+        <w:t xml:space="preserve"> MCU (STM32WLE5CCU6)</w:t>
+      </w:r>
+    </w:p>
+    <w:p>
+      <w:pPr>
+        <w:numPr>
+          <w:ilvl w:val="1"/>
+          <w:numId w:val="15"/>
+        </w:numPr>
+        <w:rPr>
+          <w:lang w:val="en-US"/>
+        </w:rPr>
+      </w:pPr>
+      <w:r>
+        <w:rPr>
+          <w:lang w:val="en-US"/>
+        </w:rPr>
+        <w:t>Runs its own firmware, eliminating the need for an external MCU in some cases.</w:t>
+      </w:r>
+    </w:p>
+    <w:p>
+      <w:pPr>
+        <w:numPr>
+          <w:ilvl w:val="0"/>
+          <w:numId w:val="15"/>
+        </w:numPr>
+      </w:pPr>
+      <w:r>
+        <w:rPr>
+          <w:b/>
+          <w:bCs/>
+        </w:rPr>
+        <w:t xml:space="preserve">Low </w:t>
+      </w:r>
+      <w:proofErr w:type="spellStart"/>
+      <w:r>
+        <w:rPr>
+          <w:b/>
+          <w:bCs/>
+        </w:rPr>
+        <w:t>Power</w:t>
+      </w:r>
+      <w:proofErr w:type="spellEnd"/>
+      <w:r>
+        <w:rPr>
+          <w:b/>
+          <w:bCs/>
+        </w:rPr>
+        <w:t xml:space="preserve"> </w:t>
+      </w:r>
+      <w:proofErr w:type="spellStart"/>
+      <w:r>
+        <w:rPr>
+          <w:b/>
+          <w:bCs/>
+        </w:rPr>
+        <w:t>Consumption</w:t>
+      </w:r>
+      <w:proofErr w:type="spellEnd"/>
+    </w:p>
+    <w:p>
+      <w:pPr>
+        <w:numPr>
+          <w:ilvl w:val="1"/>
+          <w:numId w:val="15"/>
+        </w:numPr>
+        <w:rPr>
+          <w:lang w:val="en-US"/>
+        </w:rPr>
+      </w:pPr>
+      <w:r>
+        <w:rPr>
+          <w:lang w:val="en-US"/>
+        </w:rPr>
+        <w:t xml:space="preserve">Deep sleep: </w:t>
+      </w:r>
+      <w:r>
+        <w:rPr>
+          <w:b/>
+          <w:bCs/>
+          <w:lang w:val="en-US"/>
+        </w:rPr>
+        <w:t>1.69 µA</w:t>
+      </w:r>
+      <w:r>
+        <w:rPr>
+          <w:lang w:val="en-US"/>
+        </w:rPr>
+        <w:t>, making it ideal for battery-powered applications.</w:t>
+      </w:r>
+    </w:p>
+    <w:p>
+      <w:pPr>
+        <w:numPr>
+          <w:ilvl w:val="0"/>
+          <w:numId w:val="15"/>
+        </w:numPr>
+      </w:pPr>
+      <w:r>
+        <w:rPr>
+          <w:b/>
+          <w:bCs/>
+        </w:rPr>
+        <w:t xml:space="preserve">High RF </w:t>
+      </w:r>
+      <w:proofErr w:type="spellStart"/>
+      <w:r>
+        <w:rPr>
+          <w:b/>
+          <w:bCs/>
+        </w:rPr>
+        <w:t>Sensitivity</w:t>
+      </w:r>
+      <w:proofErr w:type="spellEnd"/>
+      <w:r>
+        <w:rPr>
+          <w:b/>
+          <w:bCs/>
+        </w:rPr>
+        <w:t xml:space="preserve"> &amp; </w:t>
+      </w:r>
+      <w:proofErr w:type="spellStart"/>
+      <w:r>
+        <w:rPr>
+          <w:b/>
+          <w:bCs/>
+        </w:rPr>
+        <w:t>Power</w:t>
+      </w:r>
+      <w:proofErr w:type="spellEnd"/>
+    </w:p>
+    <w:p>
+      <w:pPr>
+        <w:numPr>
+          <w:ilvl w:val="1"/>
+          <w:numId w:val="15"/>
+        </w:numPr>
+      </w:pPr>
+      <w:r>
+        <w:t xml:space="preserve">TX </w:t>
+      </w:r>
+      <w:proofErr w:type="spellStart"/>
+      <w:r>
+        <w:t>Power</w:t>
+      </w:r>
+      <w:proofErr w:type="spellEnd"/>
+      <w:r>
+        <w:t xml:space="preserve">: </w:t>
+      </w:r>
+      <w:r>
+        <w:rPr>
+          <w:b/>
+          <w:bCs/>
+        </w:rPr>
+        <w:t xml:space="preserve">Up </w:t>
+      </w:r>
+      <w:proofErr w:type="spellStart"/>
+      <w:r>
+        <w:rPr>
+          <w:b/>
+          <w:bCs/>
+        </w:rPr>
+        <w:t>to</w:t>
+      </w:r>
+      <w:proofErr w:type="spellEnd"/>
+      <w:r>
+        <w:rPr>
+          <w:b/>
+          <w:bCs/>
+        </w:rPr>
+        <w:t xml:space="preserve"> +22 dBm</w:t>
+      </w:r>
+    </w:p>
+    <w:p>
+      <w:pPr>
+        <w:numPr>
+          <w:ilvl w:val="1"/>
+          <w:numId w:val="15"/>
+        </w:numPr>
+      </w:pPr>
+      <w:r>
+        <w:t xml:space="preserve">RX </w:t>
+      </w:r>
+      <w:proofErr w:type="spellStart"/>
+      <w:r>
+        <w:t>Sensitivity</w:t>
+      </w:r>
+      <w:proofErr w:type="spellEnd"/>
+      <w:r>
+        <w:t xml:space="preserve">: </w:t>
+      </w:r>
+      <w:r>
+        <w:rPr>
+          <w:b/>
+          <w:bCs/>
+        </w:rPr>
+        <w:t>-148 dBm</w:t>
+      </w:r>
+    </w:p>
+    <w:p>
+      <w:pPr>
+        <w:numPr>
+          <w:ilvl w:val="1"/>
+          <w:numId w:val="15"/>
+        </w:numPr>
+        <w:rPr>
+          <w:lang w:val="en-US"/>
+        </w:rPr>
+      </w:pPr>
+      <w:r>
+        <w:rPr>
+          <w:lang w:val="en-US"/>
+        </w:rPr>
+        <w:t xml:space="preserve">Ensures </w:t>
+      </w:r>
+      <w:r>
+        <w:rPr>
+          <w:b/>
+          <w:bCs/>
+          <w:lang w:val="en-US"/>
+        </w:rPr>
+        <w:t>long-range communication</w:t>
+      </w:r>
+      <w:r>
+        <w:rPr>
+          <w:lang w:val="en-US"/>
+        </w:rPr>
+        <w:t xml:space="preserve"> in rural environments.</w:t>
+      </w:r>
+    </w:p>
+    <w:p>
+      <w:pPr>
+        <w:numPr>
+          <w:ilvl w:val="0"/>
+          <w:numId w:val="15"/>
+        </w:numPr>
+      </w:pPr>
+      <w:proofErr w:type="spellStart"/>
+      <w:r>
+        <w:rPr>
+          <w:b/>
+          <w:bCs/>
+        </w:rPr>
+        <w:t>Supports</w:t>
+      </w:r>
+      <w:proofErr w:type="spellEnd"/>
+      <w:r>
+        <w:rPr>
+          <w:b/>
+          <w:bCs/>
+        </w:rPr>
+        <w:t xml:space="preserve"> LoRaWAN &amp; </w:t>
+      </w:r>
+      <w:proofErr w:type="spellStart"/>
+      <w:r>
+        <w:rPr>
+          <w:b/>
+          <w:bCs/>
+        </w:rPr>
+        <w:t>LoRa</w:t>
+      </w:r>
+      <w:proofErr w:type="spellEnd"/>
+      <w:r>
+        <w:rPr>
+          <w:b/>
+          <w:bCs/>
+        </w:rPr>
+        <w:t xml:space="preserve"> P2P</w:t>
+      </w:r>
+    </w:p>
+    <w:p>
+      <w:pPr>
+        <w:numPr>
+          <w:ilvl w:val="1"/>
+          <w:numId w:val="15"/>
+        </w:numPr>
+        <w:rPr>
+          <w:lang w:val="en-US"/>
+        </w:rPr>
+      </w:pPr>
+      <w:r>
+        <w:rPr>
+          <w:lang w:val="en-US"/>
+        </w:rPr>
+        <w:t xml:space="preserve">Can work in </w:t>
+      </w:r>
+      <w:r>
+        <w:rPr>
+          <w:b/>
+          <w:bCs/>
+          <w:lang w:val="en-US"/>
+        </w:rPr>
+        <w:t>LoRaWAN networks</w:t>
+      </w:r>
+      <w:r>
+        <w:rPr>
+          <w:lang w:val="en-US"/>
+        </w:rPr>
+        <w:t xml:space="preserve"> or in </w:t>
+      </w:r>
+      <w:r>
+        <w:rPr>
+          <w:b/>
+          <w:bCs/>
+          <w:lang w:val="en-US"/>
+        </w:rPr>
+        <w:t>direct point-to-point (P2P) mode</w:t>
+      </w:r>
+      <w:r>
+        <w:rPr>
+          <w:lang w:val="en-US"/>
+        </w:rPr>
+        <w:t>.</w:t>
+      </w:r>
+    </w:p>
+    <w:p>
+      <w:pPr>
+        <w:numPr>
+          <w:ilvl w:val="0"/>
+          <w:numId w:val="15"/>
+        </w:numPr>
+      </w:pPr>
+      <w:proofErr w:type="spellStart"/>
+      <w:r>
+        <w:rPr>
+          <w:b/>
+          <w:bCs/>
+        </w:rPr>
+        <w:t>Multiple</w:t>
+      </w:r>
+      <w:proofErr w:type="spellEnd"/>
+      <w:r>
+        <w:rPr>
+          <w:b/>
+          <w:bCs/>
+        </w:rPr>
+        <w:t xml:space="preserve"> Interfaces</w:t>
+      </w:r>
+    </w:p>
+    <w:p>
+      <w:pPr>
+        <w:numPr>
+          <w:ilvl w:val="1"/>
+          <w:numId w:val="15"/>
+        </w:numPr>
+        <w:rPr>
+          <w:lang w:val="en-US"/>
+        </w:rPr>
+      </w:pPr>
+      <w:r>
+        <w:rPr>
+          <w:b/>
+          <w:bCs/>
+          <w:lang w:val="en-US"/>
+        </w:rPr>
+        <w:t>UART, SPI, I2C, GPIO, ADC, PWM</w:t>
+      </w:r>
+    </w:p>
+    <w:p>
+      <w:pPr>
+        <w:numPr>
+          <w:ilvl w:val="1"/>
+          <w:numId w:val="15"/>
+        </w:numPr>
+        <w:rPr>
+          <w:lang w:val="en-US"/>
+        </w:rPr>
+      </w:pPr>
+      <w:r>
+        <w:rPr>
+          <w:lang w:val="en-US"/>
+        </w:rPr>
+        <w:t>Offers flexibility for sensor and actuator integration.</w:t>
+      </w:r>
+    </w:p>
+    <w:p>
+      <w:pPr>
+        <w:numPr>
+          <w:ilvl w:val="0"/>
+          <w:numId w:val="15"/>
+        </w:numPr>
+      </w:pPr>
+      <w:r>
+        <w:rPr>
+          <w:b/>
+          <w:bCs/>
+        </w:rPr>
+        <w:t xml:space="preserve">STM32 </w:t>
+      </w:r>
+      <w:proofErr w:type="spellStart"/>
+      <w:r>
+        <w:rPr>
+          <w:b/>
+          <w:bCs/>
+        </w:rPr>
+        <w:t>Ecosystem</w:t>
+      </w:r>
+      <w:proofErr w:type="spellEnd"/>
+      <w:r>
+        <w:rPr>
+          <w:b/>
+          <w:bCs/>
+        </w:rPr>
+        <w:t xml:space="preserve"> </w:t>
+      </w:r>
+      <w:proofErr w:type="spellStart"/>
+      <w:r>
+        <w:rPr>
+          <w:b/>
+          <w:bCs/>
+        </w:rPr>
+        <w:t>Compatibility</w:t>
+      </w:r>
+      <w:proofErr w:type="spellEnd"/>
+    </w:p>
+    <w:p>
+      <w:pPr>
+        <w:numPr>
+          <w:ilvl w:val="1"/>
+          <w:numId w:val="15"/>
+        </w:numPr>
+        <w:rPr>
+          <w:lang w:val="en-US"/>
+        </w:rPr>
+      </w:pPr>
+      <w:r>
+        <w:rPr>
+          <w:lang w:val="en-US"/>
+        </w:rPr>
+        <w:t xml:space="preserve">Can be programmed using </w:t>
+      </w:r>
+      <w:r>
+        <w:rPr>
+          <w:b/>
+          <w:bCs/>
+          <w:lang w:val="en-US"/>
+        </w:rPr>
+        <w:t>STM32CubeIDE</w:t>
+      </w:r>
+      <w:r>
+        <w:rPr>
+          <w:lang w:val="en-US"/>
+        </w:rPr>
+        <w:t>.</w:t>
+      </w:r>
+    </w:p>
+    <w:p>
+      <w:pPr>
+        <w:numPr>
+          <w:ilvl w:val="1"/>
+          <w:numId w:val="15"/>
+        </w:numPr>
+        <w:rPr>
+          <w:lang w:val="en-US"/>
+        </w:rPr>
+      </w:pPr>
+      <w:r>
+        <w:rPr>
+          <w:lang w:val="en-US"/>
+        </w:rPr>
+        <w:t xml:space="preserve">Uses </w:t>
+      </w:r>
+      <w:r>
+        <w:rPr>
+          <w:b/>
+          <w:bCs/>
+          <w:lang w:val="en-US"/>
+        </w:rPr>
+        <w:t>AT commands</w:t>
+      </w:r>
+      <w:r>
+        <w:rPr>
+          <w:lang w:val="en-US"/>
+        </w:rPr>
+        <w:t xml:space="preserve"> for quick prototyping via UART.</w:t>
+      </w:r>
+    </w:p>
+    <w:p>
+      <w:pPr>
+        <w:numPr>
+          <w:ilvl w:val="0"/>
+          <w:numId w:val="15"/>
+        </w:numPr>
+      </w:pPr>
+      <w:proofErr w:type="spellStart"/>
+      <w:r>
+        <w:rPr>
+          <w:b/>
+          <w:bCs/>
+        </w:rPr>
+        <w:t>Certified</w:t>
+      </w:r>
+      <w:proofErr w:type="spellEnd"/>
+      <w:r>
+        <w:rPr>
+          <w:b/>
+          <w:bCs/>
+        </w:rPr>
+        <w:t xml:space="preserve"> </w:t>
+      </w:r>
+      <w:proofErr w:type="spellStart"/>
+      <w:r>
+        <w:rPr>
+          <w:b/>
+          <w:bCs/>
+        </w:rPr>
+        <w:t>for</w:t>
+      </w:r>
+      <w:proofErr w:type="spellEnd"/>
+      <w:r>
+        <w:rPr>
+          <w:b/>
+          <w:bCs/>
+        </w:rPr>
+        <w:t xml:space="preserve"> Global Use</w:t>
+      </w:r>
+    </w:p>
+    <w:p>
+      <w:pPr>
+        <w:numPr>
+          <w:ilvl w:val="1"/>
+          <w:numId w:val="15"/>
+        </w:numPr>
+        <w:rPr>
+          <w:lang w:val="en-US"/>
+        </w:rPr>
+      </w:pPr>
+      <w:r>
+        <w:rPr>
+          <w:lang w:val="en-US"/>
+        </w:rPr>
+        <w:t>FCC, CE, TELEC certifications simplify compliance in different markets.</w:t>
+      </w:r>
+    </w:p>
+    <w:p>
+      <w:pPr>
+        <w:numPr>
+          <w:ilvl w:val="0"/>
+          <w:numId w:val="15"/>
+        </w:numPr>
+      </w:pPr>
+      <w:proofErr w:type="spellStart"/>
+      <w:r>
+        <w:rPr>
+          <w:b/>
+          <w:bCs/>
+        </w:rPr>
+        <w:t>Prototyping</w:t>
+      </w:r>
+      <w:proofErr w:type="spellEnd"/>
+      <w:r>
+        <w:rPr>
+          <w:b/>
+          <w:bCs/>
+        </w:rPr>
+        <w:t xml:space="preserve"> &amp; </w:t>
+      </w:r>
+      <w:proofErr w:type="spellStart"/>
+      <w:r>
+        <w:rPr>
+          <w:b/>
+          <w:bCs/>
+        </w:rPr>
+        <w:t>Breakout</w:t>
+      </w:r>
+      <w:proofErr w:type="spellEnd"/>
+      <w:r>
+        <w:rPr>
+          <w:b/>
+          <w:bCs/>
+        </w:rPr>
+        <w:t xml:space="preserve"> </w:t>
+      </w:r>
+      <w:proofErr w:type="spellStart"/>
+      <w:r>
+        <w:rPr>
+          <w:b/>
+          <w:bCs/>
+        </w:rPr>
+        <w:t>Boards</w:t>
+      </w:r>
+      <w:proofErr w:type="spellEnd"/>
+      <w:r>
+        <w:rPr>
+          <w:b/>
+          <w:bCs/>
+        </w:rPr>
+        <w:t xml:space="preserve"> </w:t>
+      </w:r>
+      <w:proofErr w:type="spellStart"/>
+      <w:r>
+        <w:rPr>
+          <w:b/>
+          <w:bCs/>
+        </w:rPr>
+        <w:t>Available</w:t>
+      </w:r>
+      <w:proofErr w:type="spellEnd"/>
+    </w:p>
+    <w:p>
+      <w:pPr>
+        <w:numPr>
+          <w:ilvl w:val="1"/>
+          <w:numId w:val="15"/>
+        </w:numPr>
+        <w:rPr>
+          <w:lang w:val="en-US"/>
+        </w:rPr>
+      </w:pPr>
+      <w:r>
+        <w:rPr>
+          <w:b/>
+          <w:bCs/>
+          <w:lang w:val="en-US"/>
+        </w:rPr>
+        <w:t>RAK3172 Breakout Board</w:t>
+      </w:r>
+      <w:r>
+        <w:rPr>
+          <w:lang w:val="en-US"/>
+        </w:rPr>
+        <w:t xml:space="preserve"> for easy testing.</w:t>
+      </w:r>
+    </w:p>
+    <w:p>
+      <w:pPr>
+        <w:numPr>
+          <w:ilvl w:val="1"/>
+          <w:numId w:val="15"/>
+        </w:numPr>
+        <w:rPr>
+          <w:lang w:val="en-US"/>
+        </w:rPr>
+      </w:pPr>
+      <w:proofErr w:type="spellStart"/>
+      <w:r>
+        <w:rPr>
+          <w:b/>
+          <w:bCs/>
+          <w:lang w:val="en-US"/>
+        </w:rPr>
+        <w:t>WisDuo</w:t>
+      </w:r>
+      <w:proofErr w:type="spellEnd"/>
+      <w:r>
+        <w:rPr>
+          <w:b/>
+          <w:bCs/>
+          <w:lang w:val="en-US"/>
+        </w:rPr>
+        <w:t xml:space="preserve"> RAK3172-E Evaluation Board</w:t>
+      </w:r>
+      <w:r>
+        <w:rPr>
+          <w:lang w:val="en-US"/>
+        </w:rPr>
+        <w:t xml:space="preserve"> with USB-to-serial interface for quick development.</w:t>
+      </w:r>
+    </w:p>
+    <w:p>
+      <w:proofErr w:type="spellStart"/>
+      <w:r>
+        <w:rPr>
+          <w:b/>
+          <w:bCs/>
+        </w:rPr>
+        <w:t>Cons</w:t>
+      </w:r>
+      <w:proofErr w:type="spellEnd"/>
+      <w:r>
+        <w:rPr>
+          <w:b/>
+          <w:bCs/>
+        </w:rPr>
+        <w:t xml:space="preserve"> (</w:t>
+      </w:r>
+      <w:proofErr w:type="spellStart"/>
+      <w:r>
+        <w:rPr>
+          <w:b/>
+          <w:bCs/>
+        </w:rPr>
+        <w:t>Disadvantages</w:t>
+      </w:r>
+      <w:proofErr w:type="spellEnd"/>
+      <w:r>
+        <w:rPr>
+          <w:b/>
+          <w:bCs/>
+        </w:rPr>
+        <w:t>)</w:t>
+      </w:r>
+    </w:p>
+    <w:p>
+      <w:pPr>
+        <w:numPr>
+          <w:ilvl w:val="0"/>
+          <w:numId w:val="16"/>
+        </w:numPr>
+      </w:pPr>
+      <w:proofErr w:type="spellStart"/>
+      <w:r>
+        <w:rPr>
+          <w:b/>
+          <w:bCs/>
+        </w:rPr>
+        <w:t>Limited</w:t>
+      </w:r>
+      <w:proofErr w:type="spellEnd"/>
+      <w:r>
+        <w:rPr>
+          <w:b/>
+          <w:bCs/>
+        </w:rPr>
+        <w:t xml:space="preserve"> </w:t>
+      </w:r>
+      <w:proofErr w:type="spellStart"/>
+      <w:r>
+        <w:rPr>
+          <w:b/>
+          <w:bCs/>
+        </w:rPr>
+        <w:t>Memory</w:t>
+      </w:r>
+      <w:proofErr w:type="spellEnd"/>
+    </w:p>
+    <w:p>
+      <w:pPr>
+        <w:numPr>
+          <w:ilvl w:val="1"/>
+          <w:numId w:val="16"/>
+        </w:numPr>
+        <w:rPr>
+          <w:lang w:val="en-US"/>
+        </w:rPr>
+      </w:pPr>
+      <w:r>
+        <w:rPr>
+          <w:b/>
+          <w:bCs/>
+          <w:lang w:val="en-US"/>
+        </w:rPr>
+        <w:t>64KB RAM / 256KB Flash</w:t>
+      </w:r>
+      <w:r>
+        <w:rPr>
+          <w:lang w:val="en-US"/>
+        </w:rPr>
+        <w:t>, which may be insufficient for complex applications.</w:t>
+      </w:r>
+    </w:p>
+    <w:p>
+      <w:pPr>
+        <w:numPr>
+          <w:ilvl w:val="0"/>
+          <w:numId w:val="16"/>
+        </w:numPr>
+        <w:rPr>
+          <w:lang w:val="en-US"/>
+        </w:rPr>
+      </w:pPr>
+      <w:r>
+        <w:rPr>
+          <w:b/>
+          <w:bCs/>
+          <w:lang w:val="en-US"/>
+        </w:rPr>
+        <w:t>No Native Ethernet or Wi-Fi</w:t>
+      </w:r>
+    </w:p>
+    <w:p>
+      <w:pPr>
+        <w:numPr>
+          <w:ilvl w:val="1"/>
+          <w:numId w:val="16"/>
+        </w:numPr>
+        <w:rPr>
+          <w:lang w:val="en-US"/>
+        </w:rPr>
+      </w:pPr>
+      <w:r>
+        <w:rPr>
+          <w:lang w:val="en-US"/>
+        </w:rPr>
+        <w:lastRenderedPageBreak/>
+        <w:t>Requires an external module to send data directly to the internet.</w:t>
+      </w:r>
+    </w:p>
+    <w:p>
+      <w:pPr>
+        <w:numPr>
+          <w:ilvl w:val="0"/>
+          <w:numId w:val="16"/>
+        </w:numPr>
+      </w:pPr>
+      <w:proofErr w:type="gramStart"/>
+      <w:r>
+        <w:rPr>
+          <w:b/>
+          <w:bCs/>
+        </w:rPr>
+        <w:t>Single</w:t>
+      </w:r>
+      <w:proofErr w:type="gramEnd"/>
+      <w:r>
+        <w:rPr>
+          <w:b/>
+          <w:bCs/>
+        </w:rPr>
+        <w:t xml:space="preserve"> </w:t>
+      </w:r>
+      <w:proofErr w:type="spellStart"/>
+      <w:r>
+        <w:rPr>
+          <w:b/>
+          <w:bCs/>
+        </w:rPr>
+        <w:t>LoRa</w:t>
+      </w:r>
+      <w:proofErr w:type="spellEnd"/>
+      <w:r>
+        <w:rPr>
+          <w:b/>
+          <w:bCs/>
+        </w:rPr>
+        <w:t xml:space="preserve"> Radio</w:t>
+      </w:r>
+    </w:p>
+    <w:p>
+      <w:pPr>
+        <w:numPr>
+          <w:ilvl w:val="1"/>
+          <w:numId w:val="16"/>
+        </w:numPr>
+        <w:rPr>
+          <w:lang w:val="en-US"/>
+        </w:rPr>
+      </w:pPr>
+      <w:proofErr w:type="gramStart"/>
+      <w:r>
+        <w:rPr>
+          <w:lang w:val="en-US"/>
+        </w:rPr>
+        <w:t>Cannot</w:t>
+      </w:r>
+      <w:proofErr w:type="gramEnd"/>
+      <w:r>
+        <w:rPr>
+          <w:lang w:val="en-US"/>
+        </w:rPr>
+        <w:t xml:space="preserve"> operate on </w:t>
+      </w:r>
+      <w:r>
+        <w:rPr>
+          <w:b/>
+          <w:bCs/>
+          <w:lang w:val="en-US"/>
+        </w:rPr>
+        <w:t>multiple frequencies simultaneously</w:t>
+      </w:r>
+      <w:r>
+        <w:rPr>
+          <w:lang w:val="en-US"/>
+        </w:rPr>
+        <w:t>.</w:t>
+      </w:r>
+    </w:p>
+    <w:p>
+      <w:pPr>
+        <w:numPr>
+          <w:ilvl w:val="0"/>
+          <w:numId w:val="16"/>
+        </w:numPr>
+      </w:pPr>
+      <w:proofErr w:type="spellStart"/>
+      <w:r>
+        <w:rPr>
+          <w:b/>
+          <w:bCs/>
+        </w:rPr>
+        <w:t>Programming</w:t>
+      </w:r>
+      <w:proofErr w:type="spellEnd"/>
+      <w:r>
+        <w:rPr>
+          <w:b/>
+          <w:bCs/>
+        </w:rPr>
+        <w:t xml:space="preserve"> </w:t>
+      </w:r>
+      <w:proofErr w:type="spellStart"/>
+      <w:r>
+        <w:rPr>
+          <w:b/>
+          <w:bCs/>
+        </w:rPr>
+        <w:t>Complexity</w:t>
+      </w:r>
+      <w:proofErr w:type="spellEnd"/>
+    </w:p>
+    <w:p>
+      <w:pPr>
+        <w:numPr>
+          <w:ilvl w:val="1"/>
+          <w:numId w:val="16"/>
+        </w:numPr>
+        <w:rPr>
+          <w:lang w:val="en-US"/>
+        </w:rPr>
+      </w:pPr>
+      <w:r>
+        <w:rPr>
+          <w:b/>
+          <w:bCs/>
+          <w:lang w:val="en-US"/>
+        </w:rPr>
+        <w:t xml:space="preserve">STM32CubeIDE </w:t>
+      </w:r>
+      <w:proofErr w:type="gramStart"/>
+      <w:r>
+        <w:rPr>
+          <w:b/>
+          <w:bCs/>
+          <w:lang w:val="en-US"/>
+        </w:rPr>
+        <w:t>required</w:t>
+      </w:r>
+      <w:proofErr w:type="gramEnd"/>
+      <w:r>
+        <w:rPr>
+          <w:lang w:val="en-US"/>
+        </w:rPr>
+        <w:t xml:space="preserve"> for custom firmware, which has a learning curve.</w:t>
+      </w:r>
+    </w:p>
+    <w:p>
+      <w:pPr>
+        <w:numPr>
+          <w:ilvl w:val="0"/>
+          <w:numId w:val="16"/>
+        </w:numPr>
+      </w:pPr>
+      <w:proofErr w:type="spellStart"/>
+      <w:r>
+        <w:rPr>
+          <w:b/>
+          <w:bCs/>
+        </w:rPr>
+        <w:t>External</w:t>
+      </w:r>
+      <w:proofErr w:type="spellEnd"/>
+      <w:r>
+        <w:rPr>
+          <w:b/>
+          <w:bCs/>
+        </w:rPr>
+        <w:t xml:space="preserve"> </w:t>
+      </w:r>
+      <w:proofErr w:type="spellStart"/>
+      <w:r>
+        <w:rPr>
+          <w:b/>
+          <w:bCs/>
+        </w:rPr>
+        <w:t>Antenna</w:t>
+      </w:r>
+      <w:proofErr w:type="spellEnd"/>
+      <w:r>
+        <w:rPr>
+          <w:b/>
+          <w:bCs/>
+        </w:rPr>
+        <w:t xml:space="preserve"> </w:t>
+      </w:r>
+      <w:proofErr w:type="spellStart"/>
+      <w:r>
+        <w:rPr>
+          <w:b/>
+          <w:bCs/>
+        </w:rPr>
+        <w:t>Required</w:t>
+      </w:r>
+      <w:proofErr w:type="spellEnd"/>
+    </w:p>
+    <w:p>
+      <w:pPr>
+        <w:numPr>
+          <w:ilvl w:val="1"/>
+          <w:numId w:val="16"/>
+        </w:numPr>
+        <w:rPr>
+          <w:lang w:val="en-US"/>
+        </w:rPr>
+      </w:pPr>
+      <w:r>
+        <w:rPr>
+          <w:lang w:val="en-US"/>
+        </w:rPr>
+        <w:t xml:space="preserve">Needs a </w:t>
+      </w:r>
+      <w:proofErr w:type="gramStart"/>
+      <w:r>
+        <w:rPr>
+          <w:b/>
+          <w:bCs/>
+          <w:lang w:val="en-US"/>
+        </w:rPr>
+        <w:t>U.FL</w:t>
+      </w:r>
+      <w:proofErr w:type="gramEnd"/>
+      <w:r>
+        <w:rPr>
+          <w:b/>
+          <w:bCs/>
+          <w:lang w:val="en-US"/>
+        </w:rPr>
+        <w:t xml:space="preserve"> connector antenna</w:t>
+      </w:r>
+      <w:r>
+        <w:rPr>
+          <w:lang w:val="en-US"/>
+        </w:rPr>
+        <w:t>, adding cost &amp; assembly steps.</w:t>
+      </w:r>
+    </w:p>
+    <w:p>
+      <w:pPr>
+        <w:rPr>
           <w:lang w:val="en-US"/>
         </w:rPr>
       </w:pPr>
@@ -1521,6 +4246,570 @@
 <file path=word/numbering.xml><?xml version="1.0" encoding="utf-8"?>
 <w:numbering xmlns:wpc="http://schemas.microsoft.com/office/word/2010/wordprocessingCanvas" xmlns:cx="http://schemas.microsoft.com/office/drawing/2014/chartex" xmlns:cx1="http://schemas.microsoft.com/office/drawing/2015/9/8/chartex" xmlns:cx2="http://schemas.microsoft.com/office/drawing/2015/10/21/chartex" xmlns:cx3="http://schemas.microsoft.com/office/drawing/2016/5/9/chartex" xmlns:cx4="http://schemas.microsoft.com/office/drawing/2016/5/10/chartex" xmlns:cx5="http://schemas.microsoft.com/office/drawing/2016/5/11/chartex" xmlns:cx6="http://schemas.microsoft.com/office/drawing/2016/5/12/chartex" xmlns:cx7="http://schemas.microsoft.com/office/drawing/2016/5/13/chartex" xmlns:cx8="http://schemas.microsoft.com/office/drawing/2016/5/14/chartex" xmlns:mc="http://schemas.openxmlformats.org/markup-compatibility/2006" xmlns:aink="http://schemas.microsoft.com/office/drawing/2016/ink" xmlns:am3d="http://schemas.microsoft.com/office/drawing/2017/model3d" xmlns:o="urn:schemas-microsoft-com:office:office" xmlns:oel="http://schemas.microsoft.com/office/2019/extlst" xmlns:r="http://schemas.openxmlformats.org/officeDocument/2006/relationships" xmlns:m="http://schemas.openxmlformats.org/officeDocument/2006/math" xmlns:v="urn:schemas-microsoft-com:vml" xmlns:wp14="http://schemas.microsoft.com/office/word/2010/wordprocessingDrawing" xmlns:wp="http://schemas.openxmlformats.org/drawingml/2006/wordprocessingDrawing" xmlns:w10="urn:schemas-microsoft-com:office:word" xmlns:w="http://schemas.openxmlformats.org/wordprocessingml/2006/main" xmlns:w14="http://schemas.microsoft.com/office/word/2010/wordml" xmlns:w15="http://schemas.microsoft.com/office/word/2012/wordml" xmlns:w16cex="http://schemas.microsoft.com/office/word/2018/wordml/cex" xmlns:w16cid="http://schemas.microsoft.com/office/word/2016/wordml/cid" xmlns:w16="http://schemas.microsoft.com/office/word/2018/wordml" xmlns:w16du="http://schemas.microsoft.com/office/word/2023/wordml/word16du" xmlns:w16sdtdh="http://schemas.microsoft.com/office/word/2020/wordml/sdtdatahash" xmlns:w16sdtfl="http://schemas.microsoft.com/office/word/2024/wordml/sdtformatlock" xmlns:w16se="http://schemas.microsoft.com/office/word/2015/wordml/symex" xmlns:wpg="http://schemas.microsoft.com/office/word/2010/wordprocessingGroup" xmlns:wpi="http://schemas.microsoft.com/office/word/2010/wordprocessingInk" xmlns:wne="http://schemas.microsoft.com/office/word/2006/wordml" xmlns:wps="http://schemas.microsoft.com/office/word/2010/wordprocessingShape" mc:Ignorable="w14 w15 w16se w16cid w16 w16cex w16sdtdh w16sdtfl w16du wp14">
   <w:abstractNum w:abstractNumId="0" w15:restartNumberingAfterBreak="0">
+    <w:nsid w:val="09B76985"/>
+    <w:multiLevelType w:val="multilevel"/>
+    <w:tmpl w:val="CCAEEA46"/>
+    <w:lvl w:ilvl="0">
+      <w:start w:val="1"/>
+      <w:numFmt w:val="bullet"/>
+      <w:lvlText w:val=""/>
+      <w:lvlJc w:val="left"/>
+      <w:pPr>
+        <w:tabs>
+          <w:tab w:val="num" w:pos="720"/>
+        </w:tabs>
+        <w:ind w:left="720" w:hanging="360"/>
+      </w:pPr>
+      <w:rPr>
+        <w:rFonts w:ascii="Symbol" w:hAnsi="Symbol" w:hint="default"/>
+        <w:sz w:val="20"/>
+      </w:rPr>
+    </w:lvl>
+    <w:lvl w:ilvl="1" w:tentative="1">
+      <w:start w:val="1"/>
+      <w:numFmt w:val="bullet"/>
+      <w:lvlText w:val="o"/>
+      <w:lvlJc w:val="left"/>
+      <w:pPr>
+        <w:tabs>
+          <w:tab w:val="num" w:pos="1440"/>
+        </w:tabs>
+        <w:ind w:left="1440" w:hanging="360"/>
+      </w:pPr>
+      <w:rPr>
+        <w:rFonts w:ascii="Courier New" w:hAnsi="Courier New" w:hint="default"/>
+        <w:sz w:val="20"/>
+      </w:rPr>
+    </w:lvl>
+    <w:lvl w:ilvl="2" w:tentative="1">
+      <w:start w:val="1"/>
+      <w:numFmt w:val="bullet"/>
+      <w:lvlText w:val=""/>
+      <w:lvlJc w:val="left"/>
+      <w:pPr>
+        <w:tabs>
+          <w:tab w:val="num" w:pos="2160"/>
+        </w:tabs>
+        <w:ind w:left="2160" w:hanging="360"/>
+      </w:pPr>
+      <w:rPr>
+        <w:rFonts w:ascii="Wingdings" w:hAnsi="Wingdings" w:hint="default"/>
+        <w:sz w:val="20"/>
+      </w:rPr>
+    </w:lvl>
+    <w:lvl w:ilvl="3" w:tentative="1">
+      <w:start w:val="1"/>
+      <w:numFmt w:val="bullet"/>
+      <w:lvlText w:val=""/>
+      <w:lvlJc w:val="left"/>
+      <w:pPr>
+        <w:tabs>
+          <w:tab w:val="num" w:pos="2880"/>
+        </w:tabs>
+        <w:ind w:left="2880" w:hanging="360"/>
+      </w:pPr>
+      <w:rPr>
+        <w:rFonts w:ascii="Wingdings" w:hAnsi="Wingdings" w:hint="default"/>
+        <w:sz w:val="20"/>
+      </w:rPr>
+    </w:lvl>
+    <w:lvl w:ilvl="4" w:tentative="1">
+      <w:start w:val="1"/>
+      <w:numFmt w:val="bullet"/>
+      <w:lvlText w:val=""/>
+      <w:lvlJc w:val="left"/>
+      <w:pPr>
+        <w:tabs>
+          <w:tab w:val="num" w:pos="3600"/>
+        </w:tabs>
+        <w:ind w:left="3600" w:hanging="360"/>
+      </w:pPr>
+      <w:rPr>
+        <w:rFonts w:ascii="Wingdings" w:hAnsi="Wingdings" w:hint="default"/>
+        <w:sz w:val="20"/>
+      </w:rPr>
+    </w:lvl>
+    <w:lvl w:ilvl="5" w:tentative="1">
+      <w:start w:val="1"/>
+      <w:numFmt w:val="bullet"/>
+      <w:lvlText w:val=""/>
+      <w:lvlJc w:val="left"/>
+      <w:pPr>
+        <w:tabs>
+          <w:tab w:val="num" w:pos="4320"/>
+        </w:tabs>
+        <w:ind w:left="4320" w:hanging="360"/>
+      </w:pPr>
+      <w:rPr>
+        <w:rFonts w:ascii="Wingdings" w:hAnsi="Wingdings" w:hint="default"/>
+        <w:sz w:val="20"/>
+      </w:rPr>
+    </w:lvl>
+    <w:lvl w:ilvl="6" w:tentative="1">
+      <w:start w:val="1"/>
+      <w:numFmt w:val="bullet"/>
+      <w:lvlText w:val=""/>
+      <w:lvlJc w:val="left"/>
+      <w:pPr>
+        <w:tabs>
+          <w:tab w:val="num" w:pos="5040"/>
+        </w:tabs>
+        <w:ind w:left="5040" w:hanging="360"/>
+      </w:pPr>
+      <w:rPr>
+        <w:rFonts w:ascii="Wingdings" w:hAnsi="Wingdings" w:hint="default"/>
+        <w:sz w:val="20"/>
+      </w:rPr>
+    </w:lvl>
+    <w:lvl w:ilvl="7" w:tentative="1">
+      <w:start w:val="1"/>
+      <w:numFmt w:val="bullet"/>
+      <w:lvlText w:val=""/>
+      <w:lvlJc w:val="left"/>
+      <w:pPr>
+        <w:tabs>
+          <w:tab w:val="num" w:pos="5760"/>
+        </w:tabs>
+        <w:ind w:left="5760" w:hanging="360"/>
+      </w:pPr>
+      <w:rPr>
+        <w:rFonts w:ascii="Wingdings" w:hAnsi="Wingdings" w:hint="default"/>
+        <w:sz w:val="20"/>
+      </w:rPr>
+    </w:lvl>
+    <w:lvl w:ilvl="8" w:tentative="1">
+      <w:start w:val="1"/>
+      <w:numFmt w:val="bullet"/>
+      <w:lvlText w:val=""/>
+      <w:lvlJc w:val="left"/>
+      <w:pPr>
+        <w:tabs>
+          <w:tab w:val="num" w:pos="6480"/>
+        </w:tabs>
+        <w:ind w:left="6480" w:hanging="360"/>
+      </w:pPr>
+      <w:rPr>
+        <w:rFonts w:ascii="Wingdings" w:hAnsi="Wingdings" w:hint="default"/>
+        <w:sz w:val="20"/>
+      </w:rPr>
+    </w:lvl>
+  </w:abstractNum>
+  <w:abstractNum w:abstractNumId="1" w15:restartNumberingAfterBreak="0">
+    <w:nsid w:val="0F8D4FBC"/>
+    <w:multiLevelType w:val="multilevel"/>
+    <w:tmpl w:val="575CDD6E"/>
+    <w:lvl w:ilvl="0">
+      <w:start w:val="1"/>
+      <w:numFmt w:val="bullet"/>
+      <w:lvlText w:val=""/>
+      <w:lvlJc w:val="left"/>
+      <w:pPr>
+        <w:tabs>
+          <w:tab w:val="num" w:pos="720"/>
+        </w:tabs>
+        <w:ind w:left="720" w:hanging="360"/>
+      </w:pPr>
+      <w:rPr>
+        <w:rFonts w:ascii="Symbol" w:hAnsi="Symbol" w:hint="default"/>
+        <w:sz w:val="20"/>
+      </w:rPr>
+    </w:lvl>
+    <w:lvl w:ilvl="1" w:tentative="1">
+      <w:start w:val="1"/>
+      <w:numFmt w:val="bullet"/>
+      <w:lvlText w:val="o"/>
+      <w:lvlJc w:val="left"/>
+      <w:pPr>
+        <w:tabs>
+          <w:tab w:val="num" w:pos="1440"/>
+        </w:tabs>
+        <w:ind w:left="1440" w:hanging="360"/>
+      </w:pPr>
+      <w:rPr>
+        <w:rFonts w:ascii="Courier New" w:hAnsi="Courier New" w:hint="default"/>
+        <w:sz w:val="20"/>
+      </w:rPr>
+    </w:lvl>
+    <w:lvl w:ilvl="2" w:tentative="1">
+      <w:start w:val="1"/>
+      <w:numFmt w:val="bullet"/>
+      <w:lvlText w:val=""/>
+      <w:lvlJc w:val="left"/>
+      <w:pPr>
+        <w:tabs>
+          <w:tab w:val="num" w:pos="2160"/>
+        </w:tabs>
+        <w:ind w:left="2160" w:hanging="360"/>
+      </w:pPr>
+      <w:rPr>
+        <w:rFonts w:ascii="Wingdings" w:hAnsi="Wingdings" w:hint="default"/>
+        <w:sz w:val="20"/>
+      </w:rPr>
+    </w:lvl>
+    <w:lvl w:ilvl="3" w:tentative="1">
+      <w:start w:val="1"/>
+      <w:numFmt w:val="bullet"/>
+      <w:lvlText w:val=""/>
+      <w:lvlJc w:val="left"/>
+      <w:pPr>
+        <w:tabs>
+          <w:tab w:val="num" w:pos="2880"/>
+        </w:tabs>
+        <w:ind w:left="2880" w:hanging="360"/>
+      </w:pPr>
+      <w:rPr>
+        <w:rFonts w:ascii="Wingdings" w:hAnsi="Wingdings" w:hint="default"/>
+        <w:sz w:val="20"/>
+      </w:rPr>
+    </w:lvl>
+    <w:lvl w:ilvl="4" w:tentative="1">
+      <w:start w:val="1"/>
+      <w:numFmt w:val="bullet"/>
+      <w:lvlText w:val=""/>
+      <w:lvlJc w:val="left"/>
+      <w:pPr>
+        <w:tabs>
+          <w:tab w:val="num" w:pos="3600"/>
+        </w:tabs>
+        <w:ind w:left="3600" w:hanging="360"/>
+      </w:pPr>
+      <w:rPr>
+        <w:rFonts w:ascii="Wingdings" w:hAnsi="Wingdings" w:hint="default"/>
+        <w:sz w:val="20"/>
+      </w:rPr>
+    </w:lvl>
+    <w:lvl w:ilvl="5" w:tentative="1">
+      <w:start w:val="1"/>
+      <w:numFmt w:val="bullet"/>
+      <w:lvlText w:val=""/>
+      <w:lvlJc w:val="left"/>
+      <w:pPr>
+        <w:tabs>
+          <w:tab w:val="num" w:pos="4320"/>
+        </w:tabs>
+        <w:ind w:left="4320" w:hanging="360"/>
+      </w:pPr>
+      <w:rPr>
+        <w:rFonts w:ascii="Wingdings" w:hAnsi="Wingdings" w:hint="default"/>
+        <w:sz w:val="20"/>
+      </w:rPr>
+    </w:lvl>
+    <w:lvl w:ilvl="6" w:tentative="1">
+      <w:start w:val="1"/>
+      <w:numFmt w:val="bullet"/>
+      <w:lvlText w:val=""/>
+      <w:lvlJc w:val="left"/>
+      <w:pPr>
+        <w:tabs>
+          <w:tab w:val="num" w:pos="5040"/>
+        </w:tabs>
+        <w:ind w:left="5040" w:hanging="360"/>
+      </w:pPr>
+      <w:rPr>
+        <w:rFonts w:ascii="Wingdings" w:hAnsi="Wingdings" w:hint="default"/>
+        <w:sz w:val="20"/>
+      </w:rPr>
+    </w:lvl>
+    <w:lvl w:ilvl="7" w:tentative="1">
+      <w:start w:val="1"/>
+      <w:numFmt w:val="bullet"/>
+      <w:lvlText w:val=""/>
+      <w:lvlJc w:val="left"/>
+      <w:pPr>
+        <w:tabs>
+          <w:tab w:val="num" w:pos="5760"/>
+        </w:tabs>
+        <w:ind w:left="5760" w:hanging="360"/>
+      </w:pPr>
+      <w:rPr>
+        <w:rFonts w:ascii="Wingdings" w:hAnsi="Wingdings" w:hint="default"/>
+        <w:sz w:val="20"/>
+      </w:rPr>
+    </w:lvl>
+    <w:lvl w:ilvl="8" w:tentative="1">
+      <w:start w:val="1"/>
+      <w:numFmt w:val="bullet"/>
+      <w:lvlText w:val=""/>
+      <w:lvlJc w:val="left"/>
+      <w:pPr>
+        <w:tabs>
+          <w:tab w:val="num" w:pos="6480"/>
+        </w:tabs>
+        <w:ind w:left="6480" w:hanging="360"/>
+      </w:pPr>
+      <w:rPr>
+        <w:rFonts w:ascii="Wingdings" w:hAnsi="Wingdings" w:hint="default"/>
+        <w:sz w:val="20"/>
+      </w:rPr>
+    </w:lvl>
+  </w:abstractNum>
+  <w:abstractNum w:abstractNumId="2" w15:restartNumberingAfterBreak="0">
+    <w:nsid w:val="14010D74"/>
+    <w:multiLevelType w:val="multilevel"/>
+    <w:tmpl w:val="AAFC2D46"/>
+    <w:lvl w:ilvl="0">
+      <w:start w:val="1"/>
+      <w:numFmt w:val="decimal"/>
+      <w:lvlText w:val="%1."/>
+      <w:lvlJc w:val="left"/>
+      <w:pPr>
+        <w:tabs>
+          <w:tab w:val="num" w:pos="720"/>
+        </w:tabs>
+        <w:ind w:left="720" w:hanging="360"/>
+      </w:pPr>
+    </w:lvl>
+    <w:lvl w:ilvl="1">
+      <w:start w:val="1"/>
+      <w:numFmt w:val="bullet"/>
+      <w:lvlText w:val="o"/>
+      <w:lvlJc w:val="left"/>
+      <w:pPr>
+        <w:tabs>
+          <w:tab w:val="num" w:pos="1440"/>
+        </w:tabs>
+        <w:ind w:left="1440" w:hanging="360"/>
+      </w:pPr>
+      <w:rPr>
+        <w:rFonts w:ascii="Courier New" w:hAnsi="Courier New" w:hint="default"/>
+        <w:sz w:val="20"/>
+      </w:rPr>
+    </w:lvl>
+    <w:lvl w:ilvl="2" w:tentative="1">
+      <w:start w:val="1"/>
+      <w:numFmt w:val="decimal"/>
+      <w:lvlText w:val="%3."/>
+      <w:lvlJc w:val="left"/>
+      <w:pPr>
+        <w:tabs>
+          <w:tab w:val="num" w:pos="2160"/>
+        </w:tabs>
+        <w:ind w:left="2160" w:hanging="360"/>
+      </w:pPr>
+    </w:lvl>
+    <w:lvl w:ilvl="3" w:tentative="1">
+      <w:start w:val="1"/>
+      <w:numFmt w:val="decimal"/>
+      <w:lvlText w:val="%4."/>
+      <w:lvlJc w:val="left"/>
+      <w:pPr>
+        <w:tabs>
+          <w:tab w:val="num" w:pos="2880"/>
+        </w:tabs>
+        <w:ind w:left="2880" w:hanging="360"/>
+      </w:pPr>
+    </w:lvl>
+    <w:lvl w:ilvl="4" w:tentative="1">
+      <w:start w:val="1"/>
+      <w:numFmt w:val="decimal"/>
+      <w:lvlText w:val="%5."/>
+      <w:lvlJc w:val="left"/>
+      <w:pPr>
+        <w:tabs>
+          <w:tab w:val="num" w:pos="3600"/>
+        </w:tabs>
+        <w:ind w:left="3600" w:hanging="360"/>
+      </w:pPr>
+    </w:lvl>
+    <w:lvl w:ilvl="5" w:tentative="1">
+      <w:start w:val="1"/>
+      <w:numFmt w:val="decimal"/>
+      <w:lvlText w:val="%6."/>
+      <w:lvlJc w:val="left"/>
+      <w:pPr>
+        <w:tabs>
+          <w:tab w:val="num" w:pos="4320"/>
+        </w:tabs>
+        <w:ind w:left="4320" w:hanging="360"/>
+      </w:pPr>
+    </w:lvl>
+    <w:lvl w:ilvl="6" w:tentative="1">
+      <w:start w:val="1"/>
+      <w:numFmt w:val="decimal"/>
+      <w:lvlText w:val="%7."/>
+      <w:lvlJc w:val="left"/>
+      <w:pPr>
+        <w:tabs>
+          <w:tab w:val="num" w:pos="5040"/>
+        </w:tabs>
+        <w:ind w:left="5040" w:hanging="360"/>
+      </w:pPr>
+    </w:lvl>
+    <w:lvl w:ilvl="7" w:tentative="1">
+      <w:start w:val="1"/>
+      <w:numFmt w:val="decimal"/>
+      <w:lvlText w:val="%8."/>
+      <w:lvlJc w:val="left"/>
+      <w:pPr>
+        <w:tabs>
+          <w:tab w:val="num" w:pos="5760"/>
+        </w:tabs>
+        <w:ind w:left="5760" w:hanging="360"/>
+      </w:pPr>
+    </w:lvl>
+    <w:lvl w:ilvl="8" w:tentative="1">
+      <w:start w:val="1"/>
+      <w:numFmt w:val="decimal"/>
+      <w:lvlText w:val="%9."/>
+      <w:lvlJc w:val="left"/>
+      <w:pPr>
+        <w:tabs>
+          <w:tab w:val="num" w:pos="6480"/>
+        </w:tabs>
+        <w:ind w:left="6480" w:hanging="360"/>
+      </w:pPr>
+    </w:lvl>
+  </w:abstractNum>
+  <w:abstractNum w:abstractNumId="3" w15:restartNumberingAfterBreak="0">
+    <w:nsid w:val="1AE462DA"/>
+    <w:multiLevelType w:val="multilevel"/>
+    <w:tmpl w:val="02A6194C"/>
+    <w:lvl w:ilvl="0">
+      <w:start w:val="1"/>
+      <w:numFmt w:val="bullet"/>
+      <w:lvlText w:val=""/>
+      <w:lvlJc w:val="left"/>
+      <w:pPr>
+        <w:tabs>
+          <w:tab w:val="num" w:pos="720"/>
+        </w:tabs>
+        <w:ind w:left="720" w:hanging="360"/>
+      </w:pPr>
+      <w:rPr>
+        <w:rFonts w:ascii="Symbol" w:hAnsi="Symbol" w:hint="default"/>
+        <w:sz w:val="20"/>
+      </w:rPr>
+    </w:lvl>
+    <w:lvl w:ilvl="1" w:tentative="1">
+      <w:start w:val="1"/>
+      <w:numFmt w:val="bullet"/>
+      <w:lvlText w:val="o"/>
+      <w:lvlJc w:val="left"/>
+      <w:pPr>
+        <w:tabs>
+          <w:tab w:val="num" w:pos="1440"/>
+        </w:tabs>
+        <w:ind w:left="1440" w:hanging="360"/>
+      </w:pPr>
+      <w:rPr>
+        <w:rFonts w:ascii="Courier New" w:hAnsi="Courier New" w:hint="default"/>
+        <w:sz w:val="20"/>
+      </w:rPr>
+    </w:lvl>
+    <w:lvl w:ilvl="2" w:tentative="1">
+      <w:start w:val="1"/>
+      <w:numFmt w:val="bullet"/>
+      <w:lvlText w:val=""/>
+      <w:lvlJc w:val="left"/>
+      <w:pPr>
+        <w:tabs>
+          <w:tab w:val="num" w:pos="2160"/>
+        </w:tabs>
+        <w:ind w:left="2160" w:hanging="360"/>
+      </w:pPr>
+      <w:rPr>
+        <w:rFonts w:ascii="Wingdings" w:hAnsi="Wingdings" w:hint="default"/>
+        <w:sz w:val="20"/>
+      </w:rPr>
+    </w:lvl>
+    <w:lvl w:ilvl="3" w:tentative="1">
+      <w:start w:val="1"/>
+      <w:numFmt w:val="bullet"/>
+      <w:lvlText w:val=""/>
+      <w:lvlJc w:val="left"/>
+      <w:pPr>
+        <w:tabs>
+          <w:tab w:val="num" w:pos="2880"/>
+        </w:tabs>
+        <w:ind w:left="2880" w:hanging="360"/>
+      </w:pPr>
+      <w:rPr>
+        <w:rFonts w:ascii="Wingdings" w:hAnsi="Wingdings" w:hint="default"/>
+        <w:sz w:val="20"/>
+      </w:rPr>
+    </w:lvl>
+    <w:lvl w:ilvl="4" w:tentative="1">
+      <w:start w:val="1"/>
+      <w:numFmt w:val="bullet"/>
+      <w:lvlText w:val=""/>
+      <w:lvlJc w:val="left"/>
+      <w:pPr>
+        <w:tabs>
+          <w:tab w:val="num" w:pos="3600"/>
+        </w:tabs>
+        <w:ind w:left="3600" w:hanging="360"/>
+      </w:pPr>
+      <w:rPr>
+        <w:rFonts w:ascii="Wingdings" w:hAnsi="Wingdings" w:hint="default"/>
+        <w:sz w:val="20"/>
+      </w:rPr>
+    </w:lvl>
+    <w:lvl w:ilvl="5" w:tentative="1">
+      <w:start w:val="1"/>
+      <w:numFmt w:val="bullet"/>
+      <w:lvlText w:val=""/>
+      <w:lvlJc w:val="left"/>
+      <w:pPr>
+        <w:tabs>
+          <w:tab w:val="num" w:pos="4320"/>
+        </w:tabs>
+        <w:ind w:left="4320" w:hanging="360"/>
+      </w:pPr>
+      <w:rPr>
+        <w:rFonts w:ascii="Wingdings" w:hAnsi="Wingdings" w:hint="default"/>
+        <w:sz w:val="20"/>
+      </w:rPr>
+    </w:lvl>
+    <w:lvl w:ilvl="6" w:tentative="1">
+      <w:start w:val="1"/>
+      <w:numFmt w:val="bullet"/>
+      <w:lvlText w:val=""/>
+      <w:lvlJc w:val="left"/>
+      <w:pPr>
+        <w:tabs>
+          <w:tab w:val="num" w:pos="5040"/>
+        </w:tabs>
+        <w:ind w:left="5040" w:hanging="360"/>
+      </w:pPr>
+      <w:rPr>
+        <w:rFonts w:ascii="Wingdings" w:hAnsi="Wingdings" w:hint="default"/>
+        <w:sz w:val="20"/>
+      </w:rPr>
+    </w:lvl>
+    <w:lvl w:ilvl="7" w:tentative="1">
+      <w:start w:val="1"/>
+      <w:numFmt w:val="bullet"/>
+      <w:lvlText w:val=""/>
+      <w:lvlJc w:val="left"/>
+      <w:pPr>
+        <w:tabs>
+          <w:tab w:val="num" w:pos="5760"/>
+        </w:tabs>
+        <w:ind w:left="5760" w:hanging="360"/>
+      </w:pPr>
+      <w:rPr>
+        <w:rFonts w:ascii="Wingdings" w:hAnsi="Wingdings" w:hint="default"/>
+        <w:sz w:val="20"/>
+      </w:rPr>
+    </w:lvl>
+    <w:lvl w:ilvl="8" w:tentative="1">
+      <w:start w:val="1"/>
+      <w:numFmt w:val="bullet"/>
+      <w:lvlText w:val=""/>
+      <w:lvlJc w:val="left"/>
+      <w:pPr>
+        <w:tabs>
+          <w:tab w:val="num" w:pos="6480"/>
+        </w:tabs>
+        <w:ind w:left="6480" w:hanging="360"/>
+      </w:pPr>
+      <w:rPr>
+        <w:rFonts w:ascii="Wingdings" w:hAnsi="Wingdings" w:hint="default"/>
+        <w:sz w:val="20"/>
+      </w:rPr>
+    </w:lvl>
+  </w:abstractNum>
+  <w:abstractNum w:abstractNumId="4" w15:restartNumberingAfterBreak="0">
     <w:nsid w:val="217A7DBA"/>
     <w:multiLevelType w:val="hybridMultilevel"/>
     <w:tmpl w:val="3A32F9D2"/>
@@ -1633,7 +4922,511 @@
       </w:rPr>
     </w:lvl>
   </w:abstractNum>
-  <w:abstractNum w:abstractNumId="1" w15:restartNumberingAfterBreak="0">
+  <w:abstractNum w:abstractNumId="5" w15:restartNumberingAfterBreak="0">
+    <w:nsid w:val="2A26415A"/>
+    <w:multiLevelType w:val="multilevel"/>
+    <w:tmpl w:val="C8620398"/>
+    <w:lvl w:ilvl="0">
+      <w:start w:val="1"/>
+      <w:numFmt w:val="bullet"/>
+      <w:lvlText w:val=""/>
+      <w:lvlJc w:val="left"/>
+      <w:pPr>
+        <w:tabs>
+          <w:tab w:val="num" w:pos="720"/>
+        </w:tabs>
+        <w:ind w:left="720" w:hanging="360"/>
+      </w:pPr>
+      <w:rPr>
+        <w:rFonts w:ascii="Symbol" w:hAnsi="Symbol" w:hint="default"/>
+        <w:sz w:val="20"/>
+      </w:rPr>
+    </w:lvl>
+    <w:lvl w:ilvl="1" w:tentative="1">
+      <w:start w:val="1"/>
+      <w:numFmt w:val="bullet"/>
+      <w:lvlText w:val="o"/>
+      <w:lvlJc w:val="left"/>
+      <w:pPr>
+        <w:tabs>
+          <w:tab w:val="num" w:pos="1440"/>
+        </w:tabs>
+        <w:ind w:left="1440" w:hanging="360"/>
+      </w:pPr>
+      <w:rPr>
+        <w:rFonts w:ascii="Courier New" w:hAnsi="Courier New" w:hint="default"/>
+        <w:sz w:val="20"/>
+      </w:rPr>
+    </w:lvl>
+    <w:lvl w:ilvl="2" w:tentative="1">
+      <w:start w:val="1"/>
+      <w:numFmt w:val="bullet"/>
+      <w:lvlText w:val=""/>
+      <w:lvlJc w:val="left"/>
+      <w:pPr>
+        <w:tabs>
+          <w:tab w:val="num" w:pos="2160"/>
+        </w:tabs>
+        <w:ind w:left="2160" w:hanging="360"/>
+      </w:pPr>
+      <w:rPr>
+        <w:rFonts w:ascii="Wingdings" w:hAnsi="Wingdings" w:hint="default"/>
+        <w:sz w:val="20"/>
+      </w:rPr>
+    </w:lvl>
+    <w:lvl w:ilvl="3" w:tentative="1">
+      <w:start w:val="1"/>
+      <w:numFmt w:val="bullet"/>
+      <w:lvlText w:val=""/>
+      <w:lvlJc w:val="left"/>
+      <w:pPr>
+        <w:tabs>
+          <w:tab w:val="num" w:pos="2880"/>
+        </w:tabs>
+        <w:ind w:left="2880" w:hanging="360"/>
+      </w:pPr>
+      <w:rPr>
+        <w:rFonts w:ascii="Wingdings" w:hAnsi="Wingdings" w:hint="default"/>
+        <w:sz w:val="20"/>
+      </w:rPr>
+    </w:lvl>
+    <w:lvl w:ilvl="4" w:tentative="1">
+      <w:start w:val="1"/>
+      <w:numFmt w:val="bullet"/>
+      <w:lvlText w:val=""/>
+      <w:lvlJc w:val="left"/>
+      <w:pPr>
+        <w:tabs>
+          <w:tab w:val="num" w:pos="3600"/>
+        </w:tabs>
+        <w:ind w:left="3600" w:hanging="360"/>
+      </w:pPr>
+      <w:rPr>
+        <w:rFonts w:ascii="Wingdings" w:hAnsi="Wingdings" w:hint="default"/>
+        <w:sz w:val="20"/>
+      </w:rPr>
+    </w:lvl>
+    <w:lvl w:ilvl="5" w:tentative="1">
+      <w:start w:val="1"/>
+      <w:numFmt w:val="bullet"/>
+      <w:lvlText w:val=""/>
+      <w:lvlJc w:val="left"/>
+      <w:pPr>
+        <w:tabs>
+          <w:tab w:val="num" w:pos="4320"/>
+        </w:tabs>
+        <w:ind w:left="4320" w:hanging="360"/>
+      </w:pPr>
+      <w:rPr>
+        <w:rFonts w:ascii="Wingdings" w:hAnsi="Wingdings" w:hint="default"/>
+        <w:sz w:val="20"/>
+      </w:rPr>
+    </w:lvl>
+    <w:lvl w:ilvl="6" w:tentative="1">
+      <w:start w:val="1"/>
+      <w:numFmt w:val="bullet"/>
+      <w:lvlText w:val=""/>
+      <w:lvlJc w:val="left"/>
+      <w:pPr>
+        <w:tabs>
+          <w:tab w:val="num" w:pos="5040"/>
+        </w:tabs>
+        <w:ind w:left="5040" w:hanging="360"/>
+      </w:pPr>
+      <w:rPr>
+        <w:rFonts w:ascii="Wingdings" w:hAnsi="Wingdings" w:hint="default"/>
+        <w:sz w:val="20"/>
+      </w:rPr>
+    </w:lvl>
+    <w:lvl w:ilvl="7" w:tentative="1">
+      <w:start w:val="1"/>
+      <w:numFmt w:val="bullet"/>
+      <w:lvlText w:val=""/>
+      <w:lvlJc w:val="left"/>
+      <w:pPr>
+        <w:tabs>
+          <w:tab w:val="num" w:pos="5760"/>
+        </w:tabs>
+        <w:ind w:left="5760" w:hanging="360"/>
+      </w:pPr>
+      <w:rPr>
+        <w:rFonts w:ascii="Wingdings" w:hAnsi="Wingdings" w:hint="default"/>
+        <w:sz w:val="20"/>
+      </w:rPr>
+    </w:lvl>
+    <w:lvl w:ilvl="8" w:tentative="1">
+      <w:start w:val="1"/>
+      <w:numFmt w:val="bullet"/>
+      <w:lvlText w:val=""/>
+      <w:lvlJc w:val="left"/>
+      <w:pPr>
+        <w:tabs>
+          <w:tab w:val="num" w:pos="6480"/>
+        </w:tabs>
+        <w:ind w:left="6480" w:hanging="360"/>
+      </w:pPr>
+      <w:rPr>
+        <w:rFonts w:ascii="Wingdings" w:hAnsi="Wingdings" w:hint="default"/>
+        <w:sz w:val="20"/>
+      </w:rPr>
+    </w:lvl>
+  </w:abstractNum>
+  <w:abstractNum w:abstractNumId="6" w15:restartNumberingAfterBreak="0">
+    <w:nsid w:val="2CEB7A1D"/>
+    <w:multiLevelType w:val="multilevel"/>
+    <w:tmpl w:val="F5B609E2"/>
+    <w:lvl w:ilvl="0">
+      <w:start w:val="1"/>
+      <w:numFmt w:val="decimal"/>
+      <w:lvlText w:val="%1."/>
+      <w:lvlJc w:val="left"/>
+      <w:pPr>
+        <w:tabs>
+          <w:tab w:val="num" w:pos="720"/>
+        </w:tabs>
+        <w:ind w:left="720" w:hanging="360"/>
+      </w:pPr>
+    </w:lvl>
+    <w:lvl w:ilvl="1">
+      <w:start w:val="1"/>
+      <w:numFmt w:val="bullet"/>
+      <w:lvlText w:val="o"/>
+      <w:lvlJc w:val="left"/>
+      <w:pPr>
+        <w:tabs>
+          <w:tab w:val="num" w:pos="1440"/>
+        </w:tabs>
+        <w:ind w:left="1440" w:hanging="360"/>
+      </w:pPr>
+      <w:rPr>
+        <w:rFonts w:ascii="Courier New" w:hAnsi="Courier New" w:hint="default"/>
+        <w:sz w:val="20"/>
+      </w:rPr>
+    </w:lvl>
+    <w:lvl w:ilvl="2" w:tentative="1">
+      <w:start w:val="1"/>
+      <w:numFmt w:val="decimal"/>
+      <w:lvlText w:val="%3."/>
+      <w:lvlJc w:val="left"/>
+      <w:pPr>
+        <w:tabs>
+          <w:tab w:val="num" w:pos="2160"/>
+        </w:tabs>
+        <w:ind w:left="2160" w:hanging="360"/>
+      </w:pPr>
+    </w:lvl>
+    <w:lvl w:ilvl="3" w:tentative="1">
+      <w:start w:val="1"/>
+      <w:numFmt w:val="decimal"/>
+      <w:lvlText w:val="%4."/>
+      <w:lvlJc w:val="left"/>
+      <w:pPr>
+        <w:tabs>
+          <w:tab w:val="num" w:pos="2880"/>
+        </w:tabs>
+        <w:ind w:left="2880" w:hanging="360"/>
+      </w:pPr>
+    </w:lvl>
+    <w:lvl w:ilvl="4" w:tentative="1">
+      <w:start w:val="1"/>
+      <w:numFmt w:val="decimal"/>
+      <w:lvlText w:val="%5."/>
+      <w:lvlJc w:val="left"/>
+      <w:pPr>
+        <w:tabs>
+          <w:tab w:val="num" w:pos="3600"/>
+        </w:tabs>
+        <w:ind w:left="3600" w:hanging="360"/>
+      </w:pPr>
+    </w:lvl>
+    <w:lvl w:ilvl="5" w:tentative="1">
+      <w:start w:val="1"/>
+      <w:numFmt w:val="decimal"/>
+      <w:lvlText w:val="%6."/>
+      <w:lvlJc w:val="left"/>
+      <w:pPr>
+        <w:tabs>
+          <w:tab w:val="num" w:pos="4320"/>
+        </w:tabs>
+        <w:ind w:left="4320" w:hanging="360"/>
+      </w:pPr>
+    </w:lvl>
+    <w:lvl w:ilvl="6" w:tentative="1">
+      <w:start w:val="1"/>
+      <w:numFmt w:val="decimal"/>
+      <w:lvlText w:val="%7."/>
+      <w:lvlJc w:val="left"/>
+      <w:pPr>
+        <w:tabs>
+          <w:tab w:val="num" w:pos="5040"/>
+        </w:tabs>
+        <w:ind w:left="5040" w:hanging="360"/>
+      </w:pPr>
+    </w:lvl>
+    <w:lvl w:ilvl="7" w:tentative="1">
+      <w:start w:val="1"/>
+      <w:numFmt w:val="decimal"/>
+      <w:lvlText w:val="%8."/>
+      <w:lvlJc w:val="left"/>
+      <w:pPr>
+        <w:tabs>
+          <w:tab w:val="num" w:pos="5760"/>
+        </w:tabs>
+        <w:ind w:left="5760" w:hanging="360"/>
+      </w:pPr>
+    </w:lvl>
+    <w:lvl w:ilvl="8" w:tentative="1">
+      <w:start w:val="1"/>
+      <w:numFmt w:val="decimal"/>
+      <w:lvlText w:val="%9."/>
+      <w:lvlJc w:val="left"/>
+      <w:pPr>
+        <w:tabs>
+          <w:tab w:val="num" w:pos="6480"/>
+        </w:tabs>
+        <w:ind w:left="6480" w:hanging="360"/>
+      </w:pPr>
+    </w:lvl>
+  </w:abstractNum>
+  <w:abstractNum w:abstractNumId="7" w15:restartNumberingAfterBreak="0">
+    <w:nsid w:val="2D846FF7"/>
+    <w:multiLevelType w:val="hybridMultilevel"/>
+    <w:tmpl w:val="4B101830"/>
+    <w:lvl w:ilvl="0" w:tplc="1D6AC5A2">
+      <w:start w:val="1"/>
+      <w:numFmt w:val="decimal"/>
+      <w:lvlText w:val="%1-"/>
+      <w:lvlJc w:val="left"/>
+      <w:pPr>
+        <w:ind w:left="405" w:hanging="360"/>
+      </w:pPr>
+      <w:rPr>
+        <w:rFonts w:hint="default"/>
+      </w:rPr>
+    </w:lvl>
+    <w:lvl w:ilvl="1" w:tplc="080A0019" w:tentative="1">
+      <w:start w:val="1"/>
+      <w:numFmt w:val="lowerLetter"/>
+      <w:lvlText w:val="%2."/>
+      <w:lvlJc w:val="left"/>
+      <w:pPr>
+        <w:ind w:left="1125" w:hanging="360"/>
+      </w:pPr>
+    </w:lvl>
+    <w:lvl w:ilvl="2" w:tplc="080A001B" w:tentative="1">
+      <w:start w:val="1"/>
+      <w:numFmt w:val="lowerRoman"/>
+      <w:lvlText w:val="%3."/>
+      <w:lvlJc w:val="right"/>
+      <w:pPr>
+        <w:ind w:left="1845" w:hanging="180"/>
+      </w:pPr>
+    </w:lvl>
+    <w:lvl w:ilvl="3" w:tplc="080A000F" w:tentative="1">
+      <w:start w:val="1"/>
+      <w:numFmt w:val="decimal"/>
+      <w:lvlText w:val="%4."/>
+      <w:lvlJc w:val="left"/>
+      <w:pPr>
+        <w:ind w:left="2565" w:hanging="360"/>
+      </w:pPr>
+    </w:lvl>
+    <w:lvl w:ilvl="4" w:tplc="080A0019" w:tentative="1">
+      <w:start w:val="1"/>
+      <w:numFmt w:val="lowerLetter"/>
+      <w:lvlText w:val="%5."/>
+      <w:lvlJc w:val="left"/>
+      <w:pPr>
+        <w:ind w:left="3285" w:hanging="360"/>
+      </w:pPr>
+    </w:lvl>
+    <w:lvl w:ilvl="5" w:tplc="080A001B" w:tentative="1">
+      <w:start w:val="1"/>
+      <w:numFmt w:val="lowerRoman"/>
+      <w:lvlText w:val="%6."/>
+      <w:lvlJc w:val="right"/>
+      <w:pPr>
+        <w:ind w:left="4005" w:hanging="180"/>
+      </w:pPr>
+    </w:lvl>
+    <w:lvl w:ilvl="6" w:tplc="080A000F" w:tentative="1">
+      <w:start w:val="1"/>
+      <w:numFmt w:val="decimal"/>
+      <w:lvlText w:val="%7."/>
+      <w:lvlJc w:val="left"/>
+      <w:pPr>
+        <w:ind w:left="4725" w:hanging="360"/>
+      </w:pPr>
+    </w:lvl>
+    <w:lvl w:ilvl="7" w:tplc="080A0019" w:tentative="1">
+      <w:start w:val="1"/>
+      <w:numFmt w:val="lowerLetter"/>
+      <w:lvlText w:val="%8."/>
+      <w:lvlJc w:val="left"/>
+      <w:pPr>
+        <w:ind w:left="5445" w:hanging="360"/>
+      </w:pPr>
+    </w:lvl>
+    <w:lvl w:ilvl="8" w:tplc="080A001B" w:tentative="1">
+      <w:start w:val="1"/>
+      <w:numFmt w:val="lowerRoman"/>
+      <w:lvlText w:val="%9."/>
+      <w:lvlJc w:val="right"/>
+      <w:pPr>
+        <w:ind w:left="6165" w:hanging="180"/>
+      </w:pPr>
+    </w:lvl>
+  </w:abstractNum>
+  <w:abstractNum w:abstractNumId="8" w15:restartNumberingAfterBreak="0">
+    <w:nsid w:val="35844C3A"/>
+    <w:multiLevelType w:val="multilevel"/>
+    <w:tmpl w:val="2A94DFEE"/>
+    <w:lvl w:ilvl="0">
+      <w:start w:val="1"/>
+      <w:numFmt w:val="bullet"/>
+      <w:lvlText w:val=""/>
+      <w:lvlJc w:val="left"/>
+      <w:pPr>
+        <w:tabs>
+          <w:tab w:val="num" w:pos="720"/>
+        </w:tabs>
+        <w:ind w:left="720" w:hanging="360"/>
+      </w:pPr>
+      <w:rPr>
+        <w:rFonts w:ascii="Symbol" w:hAnsi="Symbol" w:hint="default"/>
+        <w:sz w:val="20"/>
+      </w:rPr>
+    </w:lvl>
+    <w:lvl w:ilvl="1" w:tentative="1">
+      <w:start w:val="1"/>
+      <w:numFmt w:val="bullet"/>
+      <w:lvlText w:val="o"/>
+      <w:lvlJc w:val="left"/>
+      <w:pPr>
+        <w:tabs>
+          <w:tab w:val="num" w:pos="1440"/>
+        </w:tabs>
+        <w:ind w:left="1440" w:hanging="360"/>
+      </w:pPr>
+      <w:rPr>
+        <w:rFonts w:ascii="Courier New" w:hAnsi="Courier New" w:hint="default"/>
+        <w:sz w:val="20"/>
+      </w:rPr>
+    </w:lvl>
+    <w:lvl w:ilvl="2" w:tentative="1">
+      <w:start w:val="1"/>
+      <w:numFmt w:val="bullet"/>
+      <w:lvlText w:val=""/>
+      <w:lvlJc w:val="left"/>
+      <w:pPr>
+        <w:tabs>
+          <w:tab w:val="num" w:pos="2160"/>
+        </w:tabs>
+        <w:ind w:left="2160" w:hanging="360"/>
+      </w:pPr>
+      <w:rPr>
+        <w:rFonts w:ascii="Wingdings" w:hAnsi="Wingdings" w:hint="default"/>
+        <w:sz w:val="20"/>
+      </w:rPr>
+    </w:lvl>
+    <w:lvl w:ilvl="3" w:tentative="1">
+      <w:start w:val="1"/>
+      <w:numFmt w:val="bullet"/>
+      <w:lvlText w:val=""/>
+      <w:lvlJc w:val="left"/>
+      <w:pPr>
+        <w:tabs>
+          <w:tab w:val="num" w:pos="2880"/>
+        </w:tabs>
+        <w:ind w:left="2880" w:hanging="360"/>
+      </w:pPr>
+      <w:rPr>
+        <w:rFonts w:ascii="Wingdings" w:hAnsi="Wingdings" w:hint="default"/>
+        <w:sz w:val="20"/>
+      </w:rPr>
+    </w:lvl>
+    <w:lvl w:ilvl="4" w:tentative="1">
+      <w:start w:val="1"/>
+      <w:numFmt w:val="bullet"/>
+      <w:lvlText w:val=""/>
+      <w:lvlJc w:val="left"/>
+      <w:pPr>
+        <w:tabs>
+          <w:tab w:val="num" w:pos="3600"/>
+        </w:tabs>
+        <w:ind w:left="3600" w:hanging="360"/>
+      </w:pPr>
+      <w:rPr>
+        <w:rFonts w:ascii="Wingdings" w:hAnsi="Wingdings" w:hint="default"/>
+        <w:sz w:val="20"/>
+      </w:rPr>
+    </w:lvl>
+    <w:lvl w:ilvl="5" w:tentative="1">
+      <w:start w:val="1"/>
+      <w:numFmt w:val="bullet"/>
+      <w:lvlText w:val=""/>
+      <w:lvlJc w:val="left"/>
+      <w:pPr>
+        <w:tabs>
+          <w:tab w:val="num" w:pos="4320"/>
+        </w:tabs>
+        <w:ind w:left="4320" w:hanging="360"/>
+      </w:pPr>
+      <w:rPr>
+        <w:rFonts w:ascii="Wingdings" w:hAnsi="Wingdings" w:hint="default"/>
+        <w:sz w:val="20"/>
+      </w:rPr>
+    </w:lvl>
+    <w:lvl w:ilvl="6" w:tentative="1">
+      <w:start w:val="1"/>
+      <w:numFmt w:val="bullet"/>
+      <w:lvlText w:val=""/>
+      <w:lvlJc w:val="left"/>
+      <w:pPr>
+        <w:tabs>
+          <w:tab w:val="num" w:pos="5040"/>
+        </w:tabs>
+        <w:ind w:left="5040" w:hanging="360"/>
+      </w:pPr>
+      <w:rPr>
+        <w:rFonts w:ascii="Wingdings" w:hAnsi="Wingdings" w:hint="default"/>
+        <w:sz w:val="20"/>
+      </w:rPr>
+    </w:lvl>
+    <w:lvl w:ilvl="7" w:tentative="1">
+      <w:start w:val="1"/>
+      <w:numFmt w:val="bullet"/>
+      <w:lvlText w:val=""/>
+      <w:lvlJc w:val="left"/>
+      <w:pPr>
+        <w:tabs>
+          <w:tab w:val="num" w:pos="5760"/>
+        </w:tabs>
+        <w:ind w:left="5760" w:hanging="360"/>
+      </w:pPr>
+      <w:rPr>
+        <w:rFonts w:ascii="Wingdings" w:hAnsi="Wingdings" w:hint="default"/>
+        <w:sz w:val="20"/>
+      </w:rPr>
+    </w:lvl>
+    <w:lvl w:ilvl="8" w:tentative="1">
+      <w:start w:val="1"/>
+      <w:numFmt w:val="bullet"/>
+      <w:lvlText w:val=""/>
+      <w:lvlJc w:val="left"/>
+      <w:pPr>
+        <w:tabs>
+          <w:tab w:val="num" w:pos="6480"/>
+        </w:tabs>
+        <w:ind w:left="6480" w:hanging="360"/>
+      </w:pPr>
+      <w:rPr>
+        <w:rFonts w:ascii="Wingdings" w:hAnsi="Wingdings" w:hint="default"/>
+        <w:sz w:val="20"/>
+      </w:rPr>
+    </w:lvl>
+  </w:abstractNum>
+  <w:abstractNum w:abstractNumId="9" w15:restartNumberingAfterBreak="0">
     <w:nsid w:val="38844F7E"/>
     <w:multiLevelType w:val="multilevel"/>
     <w:tmpl w:val="D9B82106"/>
@@ -1782,7 +5575,7 @@
       </w:rPr>
     </w:lvl>
   </w:abstractNum>
-  <w:abstractNum w:abstractNumId="2" w15:restartNumberingAfterBreak="0">
+  <w:abstractNum w:abstractNumId="10" w15:restartNumberingAfterBreak="0">
     <w:nsid w:val="39BA4E58"/>
     <w:multiLevelType w:val="hybridMultilevel"/>
     <w:tmpl w:val="C3900308"/>
@@ -1894,7 +5687,7 @@
       </w:rPr>
     </w:lvl>
   </w:abstractNum>
-  <w:abstractNum w:abstractNumId="3" w15:restartNumberingAfterBreak="0">
+  <w:abstractNum w:abstractNumId="11" w15:restartNumberingAfterBreak="0">
     <w:nsid w:val="513B1B2E"/>
     <w:multiLevelType w:val="multilevel"/>
     <w:tmpl w:val="ECE01690"/>
@@ -2043,7 +5836,7 @@
       </w:rPr>
     </w:lvl>
   </w:abstractNum>
-  <w:abstractNum w:abstractNumId="4" w15:restartNumberingAfterBreak="0">
+  <w:abstractNum w:abstractNumId="12" w15:restartNumberingAfterBreak="0">
     <w:nsid w:val="53DD1C8B"/>
     <w:multiLevelType w:val="multilevel"/>
     <w:tmpl w:val="5868DE8C"/>
@@ -2192,7 +5985,7 @@
       </w:rPr>
     </w:lvl>
   </w:abstractNum>
-  <w:abstractNum w:abstractNumId="5" w15:restartNumberingAfterBreak="0">
+  <w:abstractNum w:abstractNumId="13" w15:restartNumberingAfterBreak="0">
     <w:nsid w:val="63D079E7"/>
     <w:multiLevelType w:val="multilevel"/>
     <w:tmpl w:val="E8BAE870"/>
@@ -2341,7 +6134,156 @@
       </w:rPr>
     </w:lvl>
   </w:abstractNum>
-  <w:abstractNum w:abstractNumId="6" w15:restartNumberingAfterBreak="0">
+  <w:abstractNum w:abstractNumId="14" w15:restartNumberingAfterBreak="0">
+    <w:nsid w:val="70B77432"/>
+    <w:multiLevelType w:val="multilevel"/>
+    <w:tmpl w:val="F8AEBCAE"/>
+    <w:lvl w:ilvl="0">
+      <w:start w:val="1"/>
+      <w:numFmt w:val="bullet"/>
+      <w:lvlText w:val=""/>
+      <w:lvlJc w:val="left"/>
+      <w:pPr>
+        <w:tabs>
+          <w:tab w:val="num" w:pos="720"/>
+        </w:tabs>
+        <w:ind w:left="720" w:hanging="360"/>
+      </w:pPr>
+      <w:rPr>
+        <w:rFonts w:ascii="Symbol" w:hAnsi="Symbol" w:hint="default"/>
+        <w:sz w:val="20"/>
+      </w:rPr>
+    </w:lvl>
+    <w:lvl w:ilvl="1" w:tentative="1">
+      <w:start w:val="1"/>
+      <w:numFmt w:val="bullet"/>
+      <w:lvlText w:val="o"/>
+      <w:lvlJc w:val="left"/>
+      <w:pPr>
+        <w:tabs>
+          <w:tab w:val="num" w:pos="1440"/>
+        </w:tabs>
+        <w:ind w:left="1440" w:hanging="360"/>
+      </w:pPr>
+      <w:rPr>
+        <w:rFonts w:ascii="Courier New" w:hAnsi="Courier New" w:hint="default"/>
+        <w:sz w:val="20"/>
+      </w:rPr>
+    </w:lvl>
+    <w:lvl w:ilvl="2" w:tentative="1">
+      <w:start w:val="1"/>
+      <w:numFmt w:val="bullet"/>
+      <w:lvlText w:val=""/>
+      <w:lvlJc w:val="left"/>
+      <w:pPr>
+        <w:tabs>
+          <w:tab w:val="num" w:pos="2160"/>
+        </w:tabs>
+        <w:ind w:left="2160" w:hanging="360"/>
+      </w:pPr>
+      <w:rPr>
+        <w:rFonts w:ascii="Wingdings" w:hAnsi="Wingdings" w:hint="default"/>
+        <w:sz w:val="20"/>
+      </w:rPr>
+    </w:lvl>
+    <w:lvl w:ilvl="3" w:tentative="1">
+      <w:start w:val="1"/>
+      <w:numFmt w:val="bullet"/>
+      <w:lvlText w:val=""/>
+      <w:lvlJc w:val="left"/>
+      <w:pPr>
+        <w:tabs>
+          <w:tab w:val="num" w:pos="2880"/>
+        </w:tabs>
+        <w:ind w:left="2880" w:hanging="360"/>
+      </w:pPr>
+      <w:rPr>
+        <w:rFonts w:ascii="Wingdings" w:hAnsi="Wingdings" w:hint="default"/>
+        <w:sz w:val="20"/>
+      </w:rPr>
+    </w:lvl>
+    <w:lvl w:ilvl="4" w:tentative="1">
+      <w:start w:val="1"/>
+      <w:numFmt w:val="bullet"/>
+      <w:lvlText w:val=""/>
+      <w:lvlJc w:val="left"/>
+      <w:pPr>
+        <w:tabs>
+          <w:tab w:val="num" w:pos="3600"/>
+        </w:tabs>
+        <w:ind w:left="3600" w:hanging="360"/>
+      </w:pPr>
+      <w:rPr>
+        <w:rFonts w:ascii="Wingdings" w:hAnsi="Wingdings" w:hint="default"/>
+        <w:sz w:val="20"/>
+      </w:rPr>
+    </w:lvl>
+    <w:lvl w:ilvl="5" w:tentative="1">
+      <w:start w:val="1"/>
+      <w:numFmt w:val="bullet"/>
+      <w:lvlText w:val=""/>
+      <w:lvlJc w:val="left"/>
+      <w:pPr>
+        <w:tabs>
+          <w:tab w:val="num" w:pos="4320"/>
+        </w:tabs>
+        <w:ind w:left="4320" w:hanging="360"/>
+      </w:pPr>
+      <w:rPr>
+        <w:rFonts w:ascii="Wingdings" w:hAnsi="Wingdings" w:hint="default"/>
+        <w:sz w:val="20"/>
+      </w:rPr>
+    </w:lvl>
+    <w:lvl w:ilvl="6" w:tentative="1">
+      <w:start w:val="1"/>
+      <w:numFmt w:val="bullet"/>
+      <w:lvlText w:val=""/>
+      <w:lvlJc w:val="left"/>
+      <w:pPr>
+        <w:tabs>
+          <w:tab w:val="num" w:pos="5040"/>
+        </w:tabs>
+        <w:ind w:left="5040" w:hanging="360"/>
+      </w:pPr>
+      <w:rPr>
+        <w:rFonts w:ascii="Wingdings" w:hAnsi="Wingdings" w:hint="default"/>
+        <w:sz w:val="20"/>
+      </w:rPr>
+    </w:lvl>
+    <w:lvl w:ilvl="7" w:tentative="1">
+      <w:start w:val="1"/>
+      <w:numFmt w:val="bullet"/>
+      <w:lvlText w:val=""/>
+      <w:lvlJc w:val="left"/>
+      <w:pPr>
+        <w:tabs>
+          <w:tab w:val="num" w:pos="5760"/>
+        </w:tabs>
+        <w:ind w:left="5760" w:hanging="360"/>
+      </w:pPr>
+      <w:rPr>
+        <w:rFonts w:ascii="Wingdings" w:hAnsi="Wingdings" w:hint="default"/>
+        <w:sz w:val="20"/>
+      </w:rPr>
+    </w:lvl>
+    <w:lvl w:ilvl="8" w:tentative="1">
+      <w:start w:val="1"/>
+      <w:numFmt w:val="bullet"/>
+      <w:lvlText w:val=""/>
+      <w:lvlJc w:val="left"/>
+      <w:pPr>
+        <w:tabs>
+          <w:tab w:val="num" w:pos="6480"/>
+        </w:tabs>
+        <w:ind w:left="6480" w:hanging="360"/>
+      </w:pPr>
+      <w:rPr>
+        <w:rFonts w:ascii="Wingdings" w:hAnsi="Wingdings" w:hint="default"/>
+        <w:sz w:val="20"/>
+      </w:rPr>
+    </w:lvl>
+  </w:abstractNum>
+  <w:abstractNum w:abstractNumId="15" w15:restartNumberingAfterBreak="0">
     <w:nsid w:val="7C644AE5"/>
     <w:multiLevelType w:val="multilevel"/>
     <w:tmpl w:val="DEF032C6"/>
@@ -2491,25 +6433,52 @@
     </w:lvl>
   </w:abstractNum>
   <w:num w:numId="1" w16cid:durableId="628321104">
+    <w:abstractNumId w:val="4"/>
+  </w:num>
+  <w:num w:numId="2" w16cid:durableId="891383464">
+    <w:abstractNumId w:val="10"/>
+  </w:num>
+  <w:num w:numId="3" w16cid:durableId="456261868">
+    <w:abstractNumId w:val="12"/>
+  </w:num>
+  <w:num w:numId="4" w16cid:durableId="518392818">
+    <w:abstractNumId w:val="15"/>
+  </w:num>
+  <w:num w:numId="5" w16cid:durableId="1771390735">
+    <w:abstractNumId w:val="13"/>
+  </w:num>
+  <w:num w:numId="6" w16cid:durableId="12923991">
+    <w:abstractNumId w:val="11"/>
+  </w:num>
+  <w:num w:numId="7" w16cid:durableId="927888433">
+    <w:abstractNumId w:val="9"/>
+  </w:num>
+  <w:num w:numId="8" w16cid:durableId="30499703">
+    <w:abstractNumId w:val="7"/>
+  </w:num>
+  <w:num w:numId="9" w16cid:durableId="1012605337">
+    <w:abstractNumId w:val="1"/>
+  </w:num>
+  <w:num w:numId="10" w16cid:durableId="403573396">
+    <w:abstractNumId w:val="8"/>
+  </w:num>
+  <w:num w:numId="11" w16cid:durableId="1703482519">
+    <w:abstractNumId w:val="3"/>
+  </w:num>
+  <w:num w:numId="12" w16cid:durableId="475686937">
     <w:abstractNumId w:val="0"/>
   </w:num>
-  <w:num w:numId="2" w16cid:durableId="891383464">
-    <w:abstractNumId w:val="2"/>
+  <w:num w:numId="13" w16cid:durableId="53310082">
+    <w:abstractNumId w:val="14"/>
   </w:num>
-  <w:num w:numId="3" w16cid:durableId="456261868">
-    <w:abstractNumId w:val="4"/>
+  <w:num w:numId="14" w16cid:durableId="586620486">
+    <w:abstractNumId w:val="5"/>
   </w:num>
-  <w:num w:numId="4" w16cid:durableId="518392818">
+  <w:num w:numId="15" w16cid:durableId="780951121">
     <w:abstractNumId w:val="6"/>
   </w:num>
-  <w:num w:numId="5" w16cid:durableId="1771390735">
-    <w:abstractNumId w:val="5"/>
-  </w:num>
-  <w:num w:numId="6" w16cid:durableId="12923991">
-    <w:abstractNumId w:val="3"/>
-  </w:num>
-  <w:num w:numId="7" w16cid:durableId="927888433">
-    <w:abstractNumId w:val="1"/>
+  <w:num w:numId="16" w16cid:durableId="849220528">
+    <w:abstractNumId w:val="2"/>
   </w:num>
 </w:numbering>
 </file>
@@ -2964,7 +6933,6 @@
     <w:next w:val="Normal"/>
     <w:link w:val="Ttulo3Car"/>
     <w:uiPriority w:val="9"/>
-    <w:semiHidden/>
     <w:unhideWhenUsed/>
     <w:qFormat/>
     <w:rsid w:val="00AE139A"/>
@@ -3170,7 +7138,6 @@
     <w:basedOn w:val="Fuentedeprrafopredeter"/>
     <w:link w:val="Ttulo3"/>
     <w:uiPriority w:val="9"/>
-    <w:semiHidden/>
     <w:rsid w:val="00AE139A"/>
     <w:rPr>
       <w:rFonts w:eastAsiaTheme="majorEastAsia" w:cstheme="majorBidi"/>

</xml_diff>

<commit_message>
HW Bitacora: Tranceptor Selection Resume
</commit_message>
<xml_diff>
--- a/01_Docs/Hardware Bitacora.docx
+++ b/01_Docs/Hardware Bitacora.docx
@@ -512,39 +512,31 @@
         <w:rPr>
           <w:b/>
           <w:bCs/>
-        </w:rPr>
-      </w:pPr>
-      <w:proofErr w:type="spellStart"/>
-      <w:r>
-        <w:rPr>
-          <w:b/>
-          <w:bCs/>
+          <w:lang w:val="en-US"/>
+        </w:rPr>
+      </w:pPr>
+      <w:r>
+        <w:rPr>
+          <w:b/>
+          <w:bCs/>
+          <w:lang w:val="en-US"/>
         </w:rPr>
         <w:lastRenderedPageBreak/>
         <w:t>Peripherals</w:t>
       </w:r>
-      <w:proofErr w:type="spellEnd"/>
-    </w:p>
-    <w:p>
-      <w:pPr>
-        <w:rPr>
-          <w:lang w:val="en-US"/>
-        </w:rPr>
-      </w:pPr>
-      <w:r>
-        <w:rPr>
-          <w:lang w:val="en-US"/>
-        </w:rPr>
-        <w:t xml:space="preserve">- Timers/PWM: 14 advanced and general </w:t>
-      </w:r>
-      <w:proofErr w:type="gramStart"/>
-      <w:r>
-        <w:rPr>
-          <w:lang w:val="en-US"/>
-        </w:rPr>
-        <w:t>timers</w:t>
-      </w:r>
-      <w:proofErr w:type="gramEnd"/>
+    </w:p>
+    <w:p>
+      <w:pPr>
+        <w:rPr>
+          <w:lang w:val="en-US"/>
+        </w:rPr>
+      </w:pPr>
+      <w:r>
+        <w:rPr>
+          <w:lang w:val="en-US"/>
+        </w:rPr>
+        <w:t>- Timers/PWM: 14 advanced and general timers</w:t>
+      </w:r>
     </w:p>
     <w:p>
       <w:pPr>
@@ -1072,16 +1064,8 @@
         <w:rPr>
           <w:lang w:val="en-US"/>
         </w:rPr>
-        <w:t xml:space="preserve">Timers/PWM: 32 advanced and general </w:t>
-      </w:r>
-      <w:proofErr w:type="gramStart"/>
-      <w:r>
-        <w:rPr>
-          <w:lang w:val="en-US"/>
-        </w:rPr>
-        <w:t>timers</w:t>
-      </w:r>
-      <w:proofErr w:type="gramEnd"/>
+        <w:t>Timers/PWM: 32 advanced and general timers</w:t>
+      </w:r>
     </w:p>
     <w:p>
       <w:pPr>
@@ -1507,6 +1491,12 @@
           <w:lang w:val="en-US"/>
         </w:rPr>
       </w:pPr>
+      <w:r>
+        <w:rPr>
+          <w:lang w:val="en-US"/>
+        </w:rPr>
+        <w:br w:type="page"/>
+      </w:r>
     </w:p>
     <w:p>
       <w:pPr>
@@ -1519,6 +1509,7 @@
         <w:rPr>
           <w:lang w:val="en-US"/>
         </w:rPr>
+        <w:lastRenderedPageBreak/>
         <w:t xml:space="preserve">Telecommunication module </w:t>
       </w:r>
     </w:p>
@@ -1602,22 +1593,9 @@
       </w:pPr>
       <w:r>
         <w:rPr>
-          <w:lang w:val="en-US"/>
-        </w:rPr>
-        <w:br w:type="page"/>
-      </w:r>
-    </w:p>
-    <w:p>
-      <w:pPr>
-        <w:rPr>
-          <w:lang w:val="en-US"/>
-        </w:rPr>
-      </w:pPr>
-      <w:r>
-        <w:rPr>
-          <w:lang w:val="en-US"/>
-        </w:rPr>
-        <w:lastRenderedPageBreak/>
+          <w:noProof/>
+          <w:lang w:val="en-US"/>
+        </w:rPr>
         <w:drawing>
           <wp:inline distT="0" distB="0" distL="0" distR="0" wp14:anchorId="7262F2FE" wp14:editId="3271E041">
             <wp:extent cx="5612130" cy="3865245"/>
@@ -1675,11 +1653,20 @@
           <w:lang w:val="en-US"/>
         </w:rPr>
       </w:pPr>
-      <w:r>
-        <w:rPr>
-          <w:lang w:val="en-US"/>
-        </w:rPr>
-        <w:t xml:space="preserve">LoRaWAN transmits information in the radio band, </w:t>
+      <w:hyperlink r:id="rId8" w:history="1">
+        <w:r>
+          <w:rPr>
+            <w:rStyle w:val="Hipervnculo"/>
+            <w:lang w:val="en-US"/>
+          </w:rPr>
+          <w:t>LoRaWAN</w:t>
+        </w:r>
+      </w:hyperlink>
+      <w:r>
+        <w:rPr>
+          <w:lang w:val="en-US"/>
+        </w:rPr>
+        <w:t xml:space="preserve"> transmits information in the radio band, </w:t>
       </w:r>
       <w:r>
         <w:rPr>
@@ -1782,19 +1769,7 @@
         <w:rPr>
           <w:lang w:val="en-US"/>
         </w:rPr>
-        <w:t xml:space="preserve">receive data and send to the internet </w:t>
-      </w:r>
-      <w:r>
-        <w:rPr>
-          <w:lang w:val="en-US"/>
-        </w:rPr>
-        <w:t>through</w:t>
-      </w:r>
-      <w:r>
-        <w:rPr>
-          <w:lang w:val="en-US"/>
-        </w:rPr>
-        <w:t xml:space="preserve"> Wi-Fi or ethernet. </w:t>
+        <w:t xml:space="preserve">receive data and send to the internet through Wi-Fi or ethernet. </w:t>
       </w:r>
     </w:p>
     <w:p>
@@ -1842,21 +1817,7 @@
         <w:rPr>
           <w:lang w:val="en-US"/>
         </w:rPr>
-        <w:t xml:space="preserve">Application Server: Manage the user data, let the visualization </w:t>
-      </w:r>
-      <w:proofErr w:type="gramStart"/>
-      <w:r>
-        <w:rPr>
-          <w:lang w:val="en-US"/>
-        </w:rPr>
-        <w:t>in</w:t>
-      </w:r>
-      <w:proofErr w:type="gramEnd"/>
-      <w:r>
-        <w:rPr>
-          <w:lang w:val="en-US"/>
-        </w:rPr>
-        <w:t xml:space="preserve"> a web or dashboard.</w:t>
+        <w:t>Application Server: Manage the user data, let the visualization in a web or dashboard.</w:t>
       </w:r>
     </w:p>
     <w:p>
@@ -1878,6 +1839,7 @@
         <w:rPr>
           <w:lang w:val="en-US"/>
         </w:rPr>
+        <w:lastRenderedPageBreak/>
         <w:t>The communication protocol who needs LoRa is normally SPI or UART, the MCU have enough ports</w:t>
       </w:r>
       <w:r>
@@ -1908,6 +1870,7 @@
       </w:r>
       <w:r>
         <w:rPr>
+          <w:noProof/>
           <w:lang w:val="en-US"/>
         </w:rPr>
         <w:drawing>
@@ -1926,7 +1889,7 @@
                     <pic:cNvPicPr/>
                   </pic:nvPicPr>
                   <pic:blipFill>
-                    <a:blip r:embed="rId8"/>
+                    <a:blip r:embed="rId9"/>
                     <a:stretch>
                       <a:fillRect/>
                     </a:stretch>
@@ -1958,7 +1921,6 @@
         <w:rPr>
           <w:lang w:val="en-US"/>
         </w:rPr>
-        <w:lastRenderedPageBreak/>
         <w:t>Module Selection</w:t>
       </w:r>
     </w:p>
@@ -1968,7 +1930,7 @@
           <w:lang w:val="en-US"/>
         </w:rPr>
       </w:pPr>
-      <w:hyperlink r:id="rId9" w:history="1">
+      <w:hyperlink r:id="rId10" w:history="1">
         <w:r>
           <w:rPr>
             <w:rStyle w:val="Hipervnculo"/>
@@ -2275,21 +2237,12 @@
           <w:numId w:val="9"/>
         </w:numPr>
       </w:pPr>
-      <w:proofErr w:type="gramStart"/>
-      <w:r>
-        <w:rPr>
-          <w:b/>
-          <w:bCs/>
-        </w:rPr>
-        <w:t>Interface</w:t>
-      </w:r>
-      <w:proofErr w:type="gramEnd"/>
-      <w:r>
-        <w:rPr>
-          <w:b/>
-          <w:bCs/>
-        </w:rPr>
-        <w:t>:</w:t>
+      <w:r>
+        <w:rPr>
+          <w:b/>
+          <w:bCs/>
+        </w:rPr>
+        <w:t>Interface:</w:t>
       </w:r>
       <w:r>
         <w:t xml:space="preserve"> SPI.</w:t>
@@ -2566,7 +2519,7 @@
           <w:lang w:val="en-US"/>
         </w:rPr>
       </w:pPr>
-      <w:hyperlink r:id="rId10" w:history="1">
+      <w:hyperlink r:id="rId11" w:history="1">
         <w:r>
           <w:rPr>
             <w:rStyle w:val="Hipervnculo"/>
@@ -2853,21 +2806,12 @@
           <w:numId w:val="11"/>
         </w:numPr>
       </w:pPr>
-      <w:proofErr w:type="gramStart"/>
-      <w:r>
-        <w:rPr>
-          <w:b/>
-          <w:bCs/>
-        </w:rPr>
-        <w:t>Interface</w:t>
-      </w:r>
-      <w:proofErr w:type="gramEnd"/>
-      <w:r>
-        <w:rPr>
-          <w:b/>
-          <w:bCs/>
-        </w:rPr>
-        <w:t>:</w:t>
+      <w:r>
+        <w:rPr>
+          <w:b/>
+          <w:bCs/>
+        </w:rPr>
+        <w:t>Interface:</w:t>
       </w:r>
       <w:r>
         <w:t xml:space="preserve"> SPI.</w:t>
@@ -3136,7 +3080,7 @@
           <w:lang w:val="en-US"/>
         </w:rPr>
       </w:pPr>
-      <w:hyperlink r:id="rId11" w:history="1">
+      <w:hyperlink r:id="rId12" w:history="1">
         <w:r>
           <w:rPr>
             <w:rStyle w:val="Hipervnculo"/>
@@ -3996,21 +3940,12 @@
           <w:numId w:val="16"/>
         </w:numPr>
       </w:pPr>
-      <w:proofErr w:type="gramStart"/>
-      <w:r>
-        <w:rPr>
-          <w:b/>
-          <w:bCs/>
-        </w:rPr>
-        <w:t>Single</w:t>
-      </w:r>
-      <w:proofErr w:type="gramEnd"/>
-      <w:r>
-        <w:rPr>
-          <w:b/>
-          <w:bCs/>
-        </w:rPr>
-        <w:t xml:space="preserve"> </w:t>
+      <w:r>
+        <w:rPr>
+          <w:b/>
+          <w:bCs/>
+        </w:rPr>
+        <w:t xml:space="preserve">Single </w:t>
       </w:r>
       <w:proofErr w:type="spellStart"/>
       <w:r>
@@ -4039,19 +3974,11 @@
           <w:lang w:val="en-US"/>
         </w:rPr>
       </w:pPr>
-      <w:proofErr w:type="gramStart"/>
-      <w:r>
-        <w:rPr>
-          <w:lang w:val="en-US"/>
-        </w:rPr>
-        <w:t>Cannot</w:t>
-      </w:r>
-      <w:proofErr w:type="gramEnd"/>
-      <w:r>
-        <w:rPr>
-          <w:lang w:val="en-US"/>
-        </w:rPr>
-        <w:t xml:space="preserve"> operate on </w:t>
+      <w:r>
+        <w:rPr>
+          <w:lang w:val="en-US"/>
+        </w:rPr>
+        <w:t xml:space="preserve">Cannot operate on </w:t>
       </w:r>
       <w:r>
         <w:rPr>
@@ -4117,18 +4044,8 @@
           <w:bCs/>
           <w:lang w:val="en-US"/>
         </w:rPr>
-        <w:t xml:space="preserve">STM32CubeIDE </w:t>
-      </w:r>
-      <w:proofErr w:type="gramStart"/>
-      <w:r>
-        <w:rPr>
-          <w:b/>
-          <w:bCs/>
-          <w:lang w:val="en-US"/>
-        </w:rPr>
-        <w:t>required</w:t>
-      </w:r>
-      <w:proofErr w:type="gramEnd"/>
+        <w:t>STM32CubeIDE required</w:t>
+      </w:r>
       <w:r>
         <w:rPr>
           <w:lang w:val="en-US"/>
@@ -4201,29 +4118,131 @@
         </w:rPr>
         <w:t xml:space="preserve">Needs a </w:t>
       </w:r>
-      <w:proofErr w:type="gramStart"/>
-      <w:r>
-        <w:rPr>
-          <w:b/>
-          <w:bCs/>
-          <w:lang w:val="en-US"/>
-        </w:rPr>
-        <w:t>U.FL</w:t>
-      </w:r>
-      <w:proofErr w:type="gramEnd"/>
-      <w:r>
-        <w:rPr>
-          <w:b/>
-          <w:bCs/>
-          <w:lang w:val="en-US"/>
-        </w:rPr>
-        <w:t xml:space="preserve"> connector antenna</w:t>
+      <w:r>
+        <w:rPr>
+          <w:b/>
+          <w:bCs/>
+          <w:lang w:val="en-US"/>
+        </w:rPr>
+        <w:t>U.FL connector antenna</w:t>
       </w:r>
       <w:r>
         <w:rPr>
           <w:lang w:val="en-US"/>
         </w:rPr>
         <w:t>, adding cost &amp; assembly steps.</w:t>
+      </w:r>
+    </w:p>
+    <w:p>
+      <w:pPr>
+        <w:rPr>
+          <w:lang w:val="en-US"/>
+        </w:rPr>
+      </w:pPr>
+    </w:p>
+    <w:p>
+      <w:pPr>
+        <w:pStyle w:val="Ttulo3"/>
+        <w:rPr>
+          <w:lang w:val="en-US"/>
+        </w:rPr>
+      </w:pPr>
+      <w:r>
+        <w:rPr>
+          <w:lang w:val="en-US"/>
+        </w:rPr>
+        <w:t xml:space="preserve">Resume </w:t>
+      </w:r>
+    </w:p>
+    <w:p>
+      <w:pPr>
+        <w:rPr>
+          <w:lang w:val="en-US"/>
+        </w:rPr>
+      </w:pPr>
+      <w:r>
+        <w:rPr>
+          <w:lang w:val="en-US"/>
+        </w:rPr>
+        <w:t xml:space="preserve">The Telecommunication module will be the </w:t>
+      </w:r>
+      <w:hyperlink r:id="rId13" w:history="1">
+        <w:r>
+          <w:rPr>
+            <w:rStyle w:val="Hipervnculo"/>
+            <w:b/>
+            <w:bCs/>
+            <w:lang w:val="en-US"/>
+          </w:rPr>
+          <w:t>RFM95W-915S2</w:t>
+        </w:r>
+      </w:hyperlink>
+      <w:r>
+        <w:rPr>
+          <w:b/>
+          <w:bCs/>
+          <w:lang w:val="en-US"/>
+        </w:rPr>
+        <w:t xml:space="preserve"> </w:t>
+      </w:r>
+      <w:r>
+        <w:rPr>
+          <w:lang w:val="en-US"/>
+        </w:rPr>
+        <w:t xml:space="preserve">For the existence and the </w:t>
+      </w:r>
+      <w:hyperlink r:id="rId14" w:history="1">
+        <w:r>
+          <w:rPr>
+            <w:rStyle w:val="Hipervnculo"/>
+            <w:lang w:val="en-US"/>
+          </w:rPr>
+          <w:t>documentation</w:t>
+        </w:r>
+      </w:hyperlink>
+      <w:r>
+        <w:rPr>
+          <w:lang w:val="en-US"/>
+        </w:rPr>
+        <w:t xml:space="preserve"> and the easy integration with the MCU selected. </w:t>
+      </w:r>
+    </w:p>
+    <w:p>
+      <w:pPr>
+        <w:rPr>
+          <w:lang w:val="en-US"/>
+        </w:rPr>
+      </w:pPr>
+      <w:r>
+        <w:rPr>
+          <w:lang w:val="en-US"/>
+        </w:rPr>
+        <w:br w:type="page"/>
+      </w:r>
+    </w:p>
+    <w:p>
+      <w:pPr>
+        <w:pStyle w:val="Ttulo2"/>
+        <w:rPr>
+          <w:rFonts w:asciiTheme="minorHAnsi" w:eastAsiaTheme="minorHAnsi" w:hAnsiTheme="minorHAnsi" w:cstheme="minorBidi"/>
+          <w:color w:val="auto"/>
+          <w:sz w:val="22"/>
+          <w:szCs w:val="22"/>
+          <w:lang w:val="en-US"/>
+        </w:rPr>
+      </w:pPr>
+      <w:r>
+        <w:rPr>
+          <w:lang w:val="en-US"/>
+        </w:rPr>
+        <w:lastRenderedPageBreak/>
+        <w:t xml:space="preserve">Sensors and actuator’s </w:t>
+      </w:r>
+      <w:r>
+        <w:rPr>
+          <w:lang w:val="en-US"/>
+        </w:rPr>
+        <w:t xml:space="preserve"> </w:t>
       </w:r>
     </w:p>
     <w:p>

</xml_diff>

<commit_message>
Update Hardware Bitacora with revised MCU selection rationale
</commit_message>
<xml_diff>
--- a/01_Docs/Hardware Bitacora.docx
+++ b/01_Docs/Hardware Bitacora.docx
@@ -535,8 +535,16 @@
         <w:rPr>
           <w:lang w:val="en-US"/>
         </w:rPr>
-        <w:t>- Timers/PWM: 14 advanced and general timers</w:t>
-      </w:r>
+        <w:t xml:space="preserve">- Timers/PWM: 14 advanced and general </w:t>
+      </w:r>
+      <w:proofErr w:type="gramStart"/>
+      <w:r>
+        <w:rPr>
+          <w:lang w:val="en-US"/>
+        </w:rPr>
+        <w:t>timers</w:t>
+      </w:r>
+      <w:proofErr w:type="gramEnd"/>
     </w:p>
     <w:p>
       <w:pPr>
@@ -1064,8 +1072,16 @@
         <w:rPr>
           <w:lang w:val="en-US"/>
         </w:rPr>
-        <w:t>Timers/PWM: 32 advanced and general timers</w:t>
-      </w:r>
+        <w:t xml:space="preserve">Timers/PWM: 32 advanced and general </w:t>
+      </w:r>
+      <w:proofErr w:type="gramStart"/>
+      <w:r>
+        <w:rPr>
+          <w:lang w:val="en-US"/>
+        </w:rPr>
+        <w:t>timers</w:t>
+      </w:r>
+      <w:proofErr w:type="gramEnd"/>
     </w:p>
     <w:p>
       <w:pPr>
@@ -1401,11 +1417,6 @@
       </w:r>
     </w:p>
     <w:p>
-      <w:pPr>
-        <w:rPr>
-          <w:lang w:val="en-US"/>
-        </w:rPr>
-      </w:pPr>
       <w:r>
         <w:rPr>
           <w:lang w:val="en-US"/>
@@ -1430,7 +1441,21 @@
             <w:rStyle w:val="Hipervnculo"/>
             <w:lang w:val="en-US"/>
           </w:rPr>
-          <w:t>STM32F49ZI</w:t>
+          <w:t>STM32F4</w:t>
+        </w:r>
+        <w:r>
+          <w:rPr>
+            <w:rStyle w:val="Hipervnculo"/>
+            <w:lang w:val="en-US"/>
+          </w:rPr>
+          <w:t>2</w:t>
+        </w:r>
+        <w:r>
+          <w:rPr>
+            <w:rStyle w:val="Hipervnculo"/>
+            <w:lang w:val="en-US"/>
+          </w:rPr>
+          <w:t>9ZI</w:t>
         </w:r>
       </w:hyperlink>
       <w:r>
@@ -1443,21 +1468,13 @@
         <w:rPr>
           <w:lang w:val="en-US"/>
         </w:rPr>
-        <w:t xml:space="preserve">it for the project, the price is not the best per unit, something like 22 dollars, but for the project implications will need the power of processing, also will need to design the graphics and use </w:t>
-      </w:r>
-      <w:proofErr w:type="spellStart"/>
-      <w:r>
-        <w:rPr>
-          <w:lang w:val="en-US"/>
-        </w:rPr>
-        <w:t>linux</w:t>
-      </w:r>
-      <w:proofErr w:type="spellEnd"/>
-      <w:r>
-        <w:rPr>
-          <w:lang w:val="en-US"/>
-        </w:rPr>
-        <w:t xml:space="preserve">, to run the program. </w:t>
+        <w:t>it for the project, the price is not the best per unit, something like 22 dollars, but for the project implications will need the power of processing, also will need to design the graphics</w:t>
+      </w:r>
+      <w:r>
+        <w:rPr>
+          <w:lang w:val="en-US"/>
+        </w:rPr>
+        <w:t>.</w:t>
       </w:r>
     </w:p>
     <w:p>
@@ -1817,7 +1834,21 @@
         <w:rPr>
           <w:lang w:val="en-US"/>
         </w:rPr>
-        <w:t>Application Server: Manage the user data, let the visualization in a web or dashboard.</w:t>
+        <w:t xml:space="preserve">Application Server: Manage the user data, let the visualization </w:t>
+      </w:r>
+      <w:proofErr w:type="gramStart"/>
+      <w:r>
+        <w:rPr>
+          <w:lang w:val="en-US"/>
+        </w:rPr>
+        <w:t>in</w:t>
+      </w:r>
+      <w:proofErr w:type="gramEnd"/>
+      <w:r>
+        <w:rPr>
+          <w:lang w:val="en-US"/>
+        </w:rPr>
+        <w:t xml:space="preserve"> a web or dashboard.</w:t>
       </w:r>
     </w:p>
     <w:p>
@@ -2237,12 +2268,21 @@
           <w:numId w:val="9"/>
         </w:numPr>
       </w:pPr>
-      <w:r>
-        <w:rPr>
-          <w:b/>
-          <w:bCs/>
-        </w:rPr>
-        <w:t>Interface:</w:t>
+      <w:proofErr w:type="gramStart"/>
+      <w:r>
+        <w:rPr>
+          <w:b/>
+          <w:bCs/>
+        </w:rPr>
+        <w:t>Interface</w:t>
+      </w:r>
+      <w:proofErr w:type="gramEnd"/>
+      <w:r>
+        <w:rPr>
+          <w:b/>
+          <w:bCs/>
+        </w:rPr>
+        <w:t>:</w:t>
       </w:r>
       <w:r>
         <w:t xml:space="preserve"> SPI.</w:t>
@@ -2806,12 +2846,21 @@
           <w:numId w:val="11"/>
         </w:numPr>
       </w:pPr>
-      <w:r>
-        <w:rPr>
-          <w:b/>
-          <w:bCs/>
-        </w:rPr>
-        <w:t>Interface:</w:t>
+      <w:proofErr w:type="gramStart"/>
+      <w:r>
+        <w:rPr>
+          <w:b/>
+          <w:bCs/>
+        </w:rPr>
+        <w:t>Interface</w:t>
+      </w:r>
+      <w:proofErr w:type="gramEnd"/>
+      <w:r>
+        <w:rPr>
+          <w:b/>
+          <w:bCs/>
+        </w:rPr>
+        <w:t>:</w:t>
       </w:r>
       <w:r>
         <w:t xml:space="preserve"> SPI.</w:t>
@@ -3940,12 +3989,21 @@
           <w:numId w:val="16"/>
         </w:numPr>
       </w:pPr>
-      <w:r>
-        <w:rPr>
-          <w:b/>
-          <w:bCs/>
-        </w:rPr>
-        <w:t xml:space="preserve">Single </w:t>
+      <w:proofErr w:type="gramStart"/>
+      <w:r>
+        <w:rPr>
+          <w:b/>
+          <w:bCs/>
+        </w:rPr>
+        <w:t>Single</w:t>
+      </w:r>
+      <w:proofErr w:type="gramEnd"/>
+      <w:r>
+        <w:rPr>
+          <w:b/>
+          <w:bCs/>
+        </w:rPr>
+        <w:t xml:space="preserve"> </w:t>
       </w:r>
       <w:proofErr w:type="spellStart"/>
       <w:r>
@@ -3974,11 +4032,19 @@
           <w:lang w:val="en-US"/>
         </w:rPr>
       </w:pPr>
-      <w:r>
-        <w:rPr>
-          <w:lang w:val="en-US"/>
-        </w:rPr>
-        <w:t xml:space="preserve">Cannot operate on </w:t>
+      <w:proofErr w:type="gramStart"/>
+      <w:r>
+        <w:rPr>
+          <w:lang w:val="en-US"/>
+        </w:rPr>
+        <w:t>Cannot</w:t>
+      </w:r>
+      <w:proofErr w:type="gramEnd"/>
+      <w:r>
+        <w:rPr>
+          <w:lang w:val="en-US"/>
+        </w:rPr>
+        <w:t xml:space="preserve"> operate on </w:t>
       </w:r>
       <w:r>
         <w:rPr>
@@ -4044,8 +4110,18 @@
           <w:bCs/>
           <w:lang w:val="en-US"/>
         </w:rPr>
-        <w:t>STM32CubeIDE required</w:t>
-      </w:r>
+        <w:t xml:space="preserve">STM32CubeIDE </w:t>
+      </w:r>
+      <w:proofErr w:type="gramStart"/>
+      <w:r>
+        <w:rPr>
+          <w:b/>
+          <w:bCs/>
+          <w:lang w:val="en-US"/>
+        </w:rPr>
+        <w:t>required</w:t>
+      </w:r>
+      <w:proofErr w:type="gramEnd"/>
       <w:r>
         <w:rPr>
           <w:lang w:val="en-US"/>
@@ -4118,13 +4194,23 @@
         </w:rPr>
         <w:t xml:space="preserve">Needs a </w:t>
       </w:r>
-      <w:r>
-        <w:rPr>
-          <w:b/>
-          <w:bCs/>
-          <w:lang w:val="en-US"/>
-        </w:rPr>
-        <w:t>U.FL connector antenna</w:t>
+      <w:proofErr w:type="gramStart"/>
+      <w:r>
+        <w:rPr>
+          <w:b/>
+          <w:bCs/>
+          <w:lang w:val="en-US"/>
+        </w:rPr>
+        <w:t>U.FL</w:t>
+      </w:r>
+      <w:proofErr w:type="gramEnd"/>
+      <w:r>
+        <w:rPr>
+          <w:b/>
+          <w:bCs/>
+          <w:lang w:val="en-US"/>
+        </w:rPr>
+        <w:t xml:space="preserve"> connector antenna</w:t>
       </w:r>
       <w:r>
         <w:rPr>
@@ -7103,6 +7189,7 @@
   <w:style w:type="character" w:default="1" w:styleId="Fuentedeprrafopredeter">
     <w:name w:val="Default Paragraph Font"/>
     <w:uiPriority w:val="1"/>
+    <w:semiHidden/>
     <w:unhideWhenUsed/>
   </w:style>
   <w:style w:type="table" w:default="1" w:styleId="Tablanormal">

</xml_diff>

<commit_message>
Reestructure of hall layer
</commit_message>
<xml_diff>
--- a/01_Docs/Hardware Bitacora.docx
+++ b/01_Docs/Hardware Bitacora.docx
@@ -1417,6 +1417,11 @@
       </w:r>
     </w:p>
     <w:p>
+      <w:pPr>
+        <w:rPr>
+          <w:lang w:val="en-US"/>
+        </w:rPr>
+      </w:pPr>
       <w:r>
         <w:rPr>
           <w:lang w:val="en-US"/>
@@ -4333,11 +4338,353 @@
     </w:p>
     <w:p>
       <w:pPr>
-        <w:rPr>
-          <w:lang w:val="en-US"/>
-        </w:rPr>
-      </w:pPr>
-    </w:p>
+        <w:pStyle w:val="Ttulo2"/>
+        <w:rPr>
+          <w:lang w:val="en-US"/>
+        </w:rPr>
+      </w:pPr>
+      <w:r>
+        <w:rPr>
+          <w:lang w:val="en-US"/>
+        </w:rPr>
+        <w:t>Encoder</w:t>
+      </w:r>
+    </w:p>
+    <w:p>
+      <w:r>
+        <w:t xml:space="preserve">Se </w:t>
+      </w:r>
+      <w:proofErr w:type="gramStart"/>
+      <w:r>
+        <w:t>usara</w:t>
+      </w:r>
+      <w:proofErr w:type="gramEnd"/>
+      <w:r>
+        <w:t xml:space="preserve"> un sensor de e</w:t>
+      </w:r>
+      <w:r>
+        <w:t>fecto hall para contar las vueltas con 4 imanes de neodimio acoplados al carrete de cuerda que bajara la sonda, en teoría se vería algo así</w:t>
+      </w:r>
+    </w:p>
+    <w:p>
+      <w:r>
+        <w:drawing>
+          <wp:inline distT="0" distB="0" distL="0" distR="0" wp14:anchorId="7D3E8144" wp14:editId="06551C70">
+            <wp:extent cx="4611087" cy="3065069"/>
+            <wp:effectExtent l="0" t="0" r="0" b="2540"/>
+            <wp:docPr id="1183900652" name="Imagen 1" descr="Diagrama&#10;&#10;El contenido generado por IA puede ser incorrecto."/>
+            <wp:cNvGraphicFramePr>
+              <a:graphicFrameLocks xmlns:a="http://schemas.openxmlformats.org/drawingml/2006/main" noChangeAspect="1"/>
+            </wp:cNvGraphicFramePr>
+            <a:graphic xmlns:a="http://schemas.openxmlformats.org/drawingml/2006/main">
+              <a:graphicData uri="http://schemas.openxmlformats.org/drawingml/2006/picture">
+                <pic:pic xmlns:pic="http://schemas.openxmlformats.org/drawingml/2006/picture">
+                  <pic:nvPicPr>
+                    <pic:cNvPr id="1183900652" name="Imagen 1" descr="Diagrama&#10;&#10;El contenido generado por IA puede ser incorrecto."/>
+                    <pic:cNvPicPr/>
+                  </pic:nvPicPr>
+                  <pic:blipFill>
+                    <a:blip r:embed="rId15"/>
+                    <a:stretch>
+                      <a:fillRect/>
+                    </a:stretch>
+                  </pic:blipFill>
+                  <pic:spPr>
+                    <a:xfrm>
+                      <a:off x="0" y="0"/>
+                      <a:ext cx="4629909" cy="3077580"/>
+                    </a:xfrm>
+                    <a:prstGeom prst="rect">
+                      <a:avLst/>
+                    </a:prstGeom>
+                  </pic:spPr>
+                </pic:pic>
+              </a:graphicData>
+            </a:graphic>
+          </wp:inline>
+        </w:drawing>
+      </w:r>
+    </w:p>
+    <w:p>
+      <w:proofErr w:type="gramStart"/>
+      <w:r>
+        <w:t>El sensor a utilizar</w:t>
+      </w:r>
+      <w:proofErr w:type="gramEnd"/>
+      <w:r>
+        <w:t xml:space="preserve"> será el </w:t>
+      </w:r>
+      <w:hyperlink r:id="rId16" w:history="1">
+        <w:r>
+          <w:rPr>
+            <w:rStyle w:val="Hipervnculo"/>
+          </w:rPr>
+          <w:t>US5881</w:t>
+        </w:r>
+      </w:hyperlink>
+      <w:r>
+        <w:t xml:space="preserve"> de </w:t>
+      </w:r>
+      <w:proofErr w:type="spellStart"/>
+      <w:r>
+        <w:t>Melexis</w:t>
+      </w:r>
+      <w:proofErr w:type="spellEnd"/>
+      <w:r>
+        <w:t>.</w:t>
+      </w:r>
+    </w:p>
+    <w:p>
+      <w:pPr>
+        <w:rPr>
+          <w:lang w:val="en-US"/>
+        </w:rPr>
+      </w:pPr>
+      <w:proofErr w:type="gramStart"/>
+      <w:r>
+        <w:t></w:t>
+      </w:r>
+      <w:r>
+        <w:rPr>
+          <w:lang w:val="en-US"/>
+        </w:rPr>
+        <w:t xml:space="preserve">  </w:t>
+      </w:r>
+      <w:r>
+        <w:rPr>
+          <w:b/>
+          <w:bCs/>
+          <w:lang w:val="en-US"/>
+        </w:rPr>
+        <w:t>Tipo</w:t>
+      </w:r>
+      <w:proofErr w:type="gramEnd"/>
+      <w:r>
+        <w:rPr>
+          <w:lang w:val="en-US"/>
+        </w:rPr>
+        <w:t>: Hall-effect unipolar switch (</w:t>
+      </w:r>
+      <w:proofErr w:type="spellStart"/>
+      <w:r>
+        <w:rPr>
+          <w:lang w:val="en-US"/>
+        </w:rPr>
+        <w:t>salida</w:t>
+      </w:r>
+      <w:proofErr w:type="spellEnd"/>
+      <w:r>
+        <w:rPr>
+          <w:lang w:val="en-US"/>
+        </w:rPr>
+        <w:t xml:space="preserve"> digital Open-Drain)</w:t>
+      </w:r>
+    </w:p>
+    <w:p>
+      <w:proofErr w:type="gramStart"/>
+      <w:r>
+        <w:t xml:space="preserve">  </w:t>
+      </w:r>
+      <w:r>
+        <w:rPr>
+          <w:b/>
+          <w:bCs/>
+        </w:rPr>
+        <w:t>Voltaje</w:t>
+      </w:r>
+      <w:proofErr w:type="gramEnd"/>
+      <w:r>
+        <w:rPr>
+          <w:b/>
+          <w:bCs/>
+        </w:rPr>
+        <w:t xml:space="preserve"> de operación</w:t>
+      </w:r>
+      <w:r>
+        <w:t>: 3.5 V – 24 V</w:t>
+      </w:r>
+    </w:p>
+    <w:p>
+      <w:proofErr w:type="gramStart"/>
+      <w:r>
+        <w:t xml:space="preserve">  </w:t>
+      </w:r>
+      <w:r>
+        <w:rPr>
+          <w:b/>
+          <w:bCs/>
+        </w:rPr>
+        <w:t>Corriente</w:t>
+      </w:r>
+      <w:proofErr w:type="gramEnd"/>
+      <w:r>
+        <w:rPr>
+          <w:b/>
+          <w:bCs/>
+        </w:rPr>
+        <w:t xml:space="preserve"> de alimentación</w:t>
+      </w:r>
+      <w:r>
+        <w:t>: ~2.5 mA</w:t>
+      </w:r>
+    </w:p>
+    <w:p>
+      <w:proofErr w:type="gramStart"/>
+      <w:r>
+        <w:t xml:space="preserve">  </w:t>
+      </w:r>
+      <w:r>
+        <w:rPr>
+          <w:b/>
+          <w:bCs/>
+        </w:rPr>
+        <w:t>Punto</w:t>
+      </w:r>
+      <w:proofErr w:type="gramEnd"/>
+      <w:r>
+        <w:rPr>
+          <w:b/>
+          <w:bCs/>
+        </w:rPr>
+        <w:t xml:space="preserve"> de activación</w:t>
+      </w:r>
+      <w:r>
+        <w:t>: 15</w:t>
+      </w:r>
+      <w:r>
+        <w:noBreakHyphen/>
+        <w:t>30 </w:t>
+      </w:r>
+      <w:proofErr w:type="spellStart"/>
+      <w:r>
+        <w:t>mT</w:t>
+      </w:r>
+      <w:proofErr w:type="spellEnd"/>
+      <w:r>
+        <w:t xml:space="preserve"> (B&lt;sub&gt;OP&lt;/sub&gt;), liberación 9.5</w:t>
+      </w:r>
+      <w:r>
+        <w:noBreakHyphen/>
+        <w:t>20 </w:t>
+      </w:r>
+      <w:proofErr w:type="spellStart"/>
+      <w:r>
+        <w:t>mT</w:t>
+      </w:r>
+      <w:proofErr w:type="spellEnd"/>
+      <w:r>
+        <w:t xml:space="preserve"> (B&lt;sub&gt;RP&lt;/sub&gt;</w:t>
+      </w:r>
+    </w:p>
+    <w:p>
+      <w:r>
+        <w:rPr>
+          <w:b/>
+          <w:bCs/>
+        </w:rPr>
+        <w:t>Paquete</w:t>
+      </w:r>
+      <w:r>
+        <w:t>: SMD TSOT-3 (US5881ESE) — ideal para PCB compactos</w:t>
+      </w:r>
+    </w:p>
+    <w:p>
+      <w:pPr>
+        <w:rPr>
+          <w:b/>
+          <w:bCs/>
+        </w:rPr>
+      </w:pPr>
+      <w:r>
+        <w:rPr>
+          <w:b/>
+          <w:bCs/>
+        </w:rPr>
+        <w:t>Ventajas:</w:t>
+      </w:r>
+    </w:p>
+    <w:p>
+      <w:pPr>
+        <w:numPr>
+          <w:ilvl w:val="0"/>
+          <w:numId w:val="17"/>
+        </w:numPr>
+      </w:pPr>
+      <w:r>
+        <w:t>Muy bajo consumo, amplia tolerancia de voltaje.</w:t>
+      </w:r>
+    </w:p>
+    <w:p>
+      <w:pPr>
+        <w:numPr>
+          <w:ilvl w:val="0"/>
+          <w:numId w:val="17"/>
+        </w:numPr>
+      </w:pPr>
+      <w:r>
+        <w:t>Paquete pequeño para integración SMD.</w:t>
+      </w:r>
+    </w:p>
+    <w:p>
+      <w:pPr>
+        <w:numPr>
+          <w:ilvl w:val="0"/>
+          <w:numId w:val="17"/>
+        </w:numPr>
+      </w:pPr>
+      <w:r>
+        <w:t>Ideal para múltiples imanes por vuelta (hasta 4 pulsos/vuelta).</w:t>
+      </w:r>
+    </w:p>
+    <w:p>
+      <w:pPr>
+        <w:rPr>
+          <w:b/>
+          <w:bCs/>
+        </w:rPr>
+      </w:pPr>
+      <w:r>
+        <w:rPr>
+          <w:b/>
+          <w:bCs/>
+        </w:rPr>
+        <w:t>Lectura de pulsos:</w:t>
+      </w:r>
+    </w:p>
+    <w:p>
+      <w:pPr>
+        <w:numPr>
+          <w:ilvl w:val="0"/>
+          <w:numId w:val="18"/>
+        </w:numPr>
+      </w:pPr>
+      <w:r>
+        <w:t>Cada imán que pasa delante del sensor genera un pulso (flanco descendente).</w:t>
+      </w:r>
+    </w:p>
+    <w:p>
+      <w:pPr>
+        <w:numPr>
+          <w:ilvl w:val="0"/>
+          <w:numId w:val="18"/>
+        </w:numPr>
+      </w:pPr>
+      <w:r>
+        <w:t>Con 4 imanes, lees 4 pulsos por vuelta → resolución de 1/4 de vuelta.</w:t>
+      </w:r>
+    </w:p>
+    <w:p>
+      <w:pPr>
+        <w:numPr>
+          <w:ilvl w:val="0"/>
+          <w:numId w:val="18"/>
+        </w:numPr>
+      </w:pPr>
+      <w:r>
+        <w:t>En firmware cuentas pulsos y calculas distancia basada en la circunferencia del tambor.</w:t>
+      </w:r>
+    </w:p>
+    <w:p/>
     <w:sectPr>
       <w:pgSz w:w="12240" w:h="15840"/>
       <w:pgMar w:top="1417" w:right="1701" w:bottom="1417" w:left="1701" w:header="708" w:footer="708" w:gutter="0"/>
@@ -5793,6 +6140,155 @@
     </w:lvl>
   </w:abstractNum>
   <w:abstractNum w:abstractNumId="11" w15:restartNumberingAfterBreak="0">
+    <w:nsid w:val="511C5703"/>
+    <w:multiLevelType w:val="multilevel"/>
+    <w:tmpl w:val="D150837C"/>
+    <w:lvl w:ilvl="0">
+      <w:start w:val="1"/>
+      <w:numFmt w:val="bullet"/>
+      <w:lvlText w:val=""/>
+      <w:lvlJc w:val="left"/>
+      <w:pPr>
+        <w:tabs>
+          <w:tab w:val="num" w:pos="720"/>
+        </w:tabs>
+        <w:ind w:left="720" w:hanging="360"/>
+      </w:pPr>
+      <w:rPr>
+        <w:rFonts w:ascii="Symbol" w:hAnsi="Symbol" w:hint="default"/>
+        <w:sz w:val="20"/>
+      </w:rPr>
+    </w:lvl>
+    <w:lvl w:ilvl="1" w:tentative="1">
+      <w:start w:val="1"/>
+      <w:numFmt w:val="bullet"/>
+      <w:lvlText w:val="o"/>
+      <w:lvlJc w:val="left"/>
+      <w:pPr>
+        <w:tabs>
+          <w:tab w:val="num" w:pos="1440"/>
+        </w:tabs>
+        <w:ind w:left="1440" w:hanging="360"/>
+      </w:pPr>
+      <w:rPr>
+        <w:rFonts w:ascii="Courier New" w:hAnsi="Courier New" w:hint="default"/>
+        <w:sz w:val="20"/>
+      </w:rPr>
+    </w:lvl>
+    <w:lvl w:ilvl="2" w:tentative="1">
+      <w:start w:val="1"/>
+      <w:numFmt w:val="bullet"/>
+      <w:lvlText w:val=""/>
+      <w:lvlJc w:val="left"/>
+      <w:pPr>
+        <w:tabs>
+          <w:tab w:val="num" w:pos="2160"/>
+        </w:tabs>
+        <w:ind w:left="2160" w:hanging="360"/>
+      </w:pPr>
+      <w:rPr>
+        <w:rFonts w:ascii="Wingdings" w:hAnsi="Wingdings" w:hint="default"/>
+        <w:sz w:val="20"/>
+      </w:rPr>
+    </w:lvl>
+    <w:lvl w:ilvl="3" w:tentative="1">
+      <w:start w:val="1"/>
+      <w:numFmt w:val="bullet"/>
+      <w:lvlText w:val=""/>
+      <w:lvlJc w:val="left"/>
+      <w:pPr>
+        <w:tabs>
+          <w:tab w:val="num" w:pos="2880"/>
+        </w:tabs>
+        <w:ind w:left="2880" w:hanging="360"/>
+      </w:pPr>
+      <w:rPr>
+        <w:rFonts w:ascii="Wingdings" w:hAnsi="Wingdings" w:hint="default"/>
+        <w:sz w:val="20"/>
+      </w:rPr>
+    </w:lvl>
+    <w:lvl w:ilvl="4" w:tentative="1">
+      <w:start w:val="1"/>
+      <w:numFmt w:val="bullet"/>
+      <w:lvlText w:val=""/>
+      <w:lvlJc w:val="left"/>
+      <w:pPr>
+        <w:tabs>
+          <w:tab w:val="num" w:pos="3600"/>
+        </w:tabs>
+        <w:ind w:left="3600" w:hanging="360"/>
+      </w:pPr>
+      <w:rPr>
+        <w:rFonts w:ascii="Wingdings" w:hAnsi="Wingdings" w:hint="default"/>
+        <w:sz w:val="20"/>
+      </w:rPr>
+    </w:lvl>
+    <w:lvl w:ilvl="5" w:tentative="1">
+      <w:start w:val="1"/>
+      <w:numFmt w:val="bullet"/>
+      <w:lvlText w:val=""/>
+      <w:lvlJc w:val="left"/>
+      <w:pPr>
+        <w:tabs>
+          <w:tab w:val="num" w:pos="4320"/>
+        </w:tabs>
+        <w:ind w:left="4320" w:hanging="360"/>
+      </w:pPr>
+      <w:rPr>
+        <w:rFonts w:ascii="Wingdings" w:hAnsi="Wingdings" w:hint="default"/>
+        <w:sz w:val="20"/>
+      </w:rPr>
+    </w:lvl>
+    <w:lvl w:ilvl="6" w:tentative="1">
+      <w:start w:val="1"/>
+      <w:numFmt w:val="bullet"/>
+      <w:lvlText w:val=""/>
+      <w:lvlJc w:val="left"/>
+      <w:pPr>
+        <w:tabs>
+          <w:tab w:val="num" w:pos="5040"/>
+        </w:tabs>
+        <w:ind w:left="5040" w:hanging="360"/>
+      </w:pPr>
+      <w:rPr>
+        <w:rFonts w:ascii="Wingdings" w:hAnsi="Wingdings" w:hint="default"/>
+        <w:sz w:val="20"/>
+      </w:rPr>
+    </w:lvl>
+    <w:lvl w:ilvl="7" w:tentative="1">
+      <w:start w:val="1"/>
+      <w:numFmt w:val="bullet"/>
+      <w:lvlText w:val=""/>
+      <w:lvlJc w:val="left"/>
+      <w:pPr>
+        <w:tabs>
+          <w:tab w:val="num" w:pos="5760"/>
+        </w:tabs>
+        <w:ind w:left="5760" w:hanging="360"/>
+      </w:pPr>
+      <w:rPr>
+        <w:rFonts w:ascii="Wingdings" w:hAnsi="Wingdings" w:hint="default"/>
+        <w:sz w:val="20"/>
+      </w:rPr>
+    </w:lvl>
+    <w:lvl w:ilvl="8" w:tentative="1">
+      <w:start w:val="1"/>
+      <w:numFmt w:val="bullet"/>
+      <w:lvlText w:val=""/>
+      <w:lvlJc w:val="left"/>
+      <w:pPr>
+        <w:tabs>
+          <w:tab w:val="num" w:pos="6480"/>
+        </w:tabs>
+        <w:ind w:left="6480" w:hanging="360"/>
+      </w:pPr>
+      <w:rPr>
+        <w:rFonts w:ascii="Wingdings" w:hAnsi="Wingdings" w:hint="default"/>
+        <w:sz w:val="20"/>
+      </w:rPr>
+    </w:lvl>
+  </w:abstractNum>
+  <w:abstractNum w:abstractNumId="12" w15:restartNumberingAfterBreak="0">
     <w:nsid w:val="513B1B2E"/>
     <w:multiLevelType w:val="multilevel"/>
     <w:tmpl w:val="ECE01690"/>
@@ -5941,7 +6437,7 @@
       </w:rPr>
     </w:lvl>
   </w:abstractNum>
-  <w:abstractNum w:abstractNumId="12" w15:restartNumberingAfterBreak="0">
+  <w:abstractNum w:abstractNumId="13" w15:restartNumberingAfterBreak="0">
     <w:nsid w:val="53DD1C8B"/>
     <w:multiLevelType w:val="multilevel"/>
     <w:tmpl w:val="5868DE8C"/>
@@ -6090,7 +6586,7 @@
       </w:rPr>
     </w:lvl>
   </w:abstractNum>
-  <w:abstractNum w:abstractNumId="13" w15:restartNumberingAfterBreak="0">
+  <w:abstractNum w:abstractNumId="14" w15:restartNumberingAfterBreak="0">
     <w:nsid w:val="63D079E7"/>
     <w:multiLevelType w:val="multilevel"/>
     <w:tmpl w:val="E8BAE870"/>
@@ -6239,7 +6735,7 @@
       </w:rPr>
     </w:lvl>
   </w:abstractNum>
-  <w:abstractNum w:abstractNumId="14" w15:restartNumberingAfterBreak="0">
+  <w:abstractNum w:abstractNumId="15" w15:restartNumberingAfterBreak="0">
     <w:nsid w:val="70B77432"/>
     <w:multiLevelType w:val="multilevel"/>
     <w:tmpl w:val="F8AEBCAE"/>
@@ -6388,7 +6884,156 @@
       </w:rPr>
     </w:lvl>
   </w:abstractNum>
-  <w:abstractNum w:abstractNumId="15" w15:restartNumberingAfterBreak="0">
+  <w:abstractNum w:abstractNumId="16" w15:restartNumberingAfterBreak="0">
+    <w:nsid w:val="789D7032"/>
+    <w:multiLevelType w:val="multilevel"/>
+    <w:tmpl w:val="DCB25B28"/>
+    <w:lvl w:ilvl="0">
+      <w:start w:val="1"/>
+      <w:numFmt w:val="bullet"/>
+      <w:lvlText w:val=""/>
+      <w:lvlJc w:val="left"/>
+      <w:pPr>
+        <w:tabs>
+          <w:tab w:val="num" w:pos="720"/>
+        </w:tabs>
+        <w:ind w:left="720" w:hanging="360"/>
+      </w:pPr>
+      <w:rPr>
+        <w:rFonts w:ascii="Symbol" w:hAnsi="Symbol" w:hint="default"/>
+        <w:sz w:val="20"/>
+      </w:rPr>
+    </w:lvl>
+    <w:lvl w:ilvl="1" w:tentative="1">
+      <w:start w:val="1"/>
+      <w:numFmt w:val="bullet"/>
+      <w:lvlText w:val="o"/>
+      <w:lvlJc w:val="left"/>
+      <w:pPr>
+        <w:tabs>
+          <w:tab w:val="num" w:pos="1440"/>
+        </w:tabs>
+        <w:ind w:left="1440" w:hanging="360"/>
+      </w:pPr>
+      <w:rPr>
+        <w:rFonts w:ascii="Courier New" w:hAnsi="Courier New" w:hint="default"/>
+        <w:sz w:val="20"/>
+      </w:rPr>
+    </w:lvl>
+    <w:lvl w:ilvl="2" w:tentative="1">
+      <w:start w:val="1"/>
+      <w:numFmt w:val="bullet"/>
+      <w:lvlText w:val=""/>
+      <w:lvlJc w:val="left"/>
+      <w:pPr>
+        <w:tabs>
+          <w:tab w:val="num" w:pos="2160"/>
+        </w:tabs>
+        <w:ind w:left="2160" w:hanging="360"/>
+      </w:pPr>
+      <w:rPr>
+        <w:rFonts w:ascii="Wingdings" w:hAnsi="Wingdings" w:hint="default"/>
+        <w:sz w:val="20"/>
+      </w:rPr>
+    </w:lvl>
+    <w:lvl w:ilvl="3" w:tentative="1">
+      <w:start w:val="1"/>
+      <w:numFmt w:val="bullet"/>
+      <w:lvlText w:val=""/>
+      <w:lvlJc w:val="left"/>
+      <w:pPr>
+        <w:tabs>
+          <w:tab w:val="num" w:pos="2880"/>
+        </w:tabs>
+        <w:ind w:left="2880" w:hanging="360"/>
+      </w:pPr>
+      <w:rPr>
+        <w:rFonts w:ascii="Wingdings" w:hAnsi="Wingdings" w:hint="default"/>
+        <w:sz w:val="20"/>
+      </w:rPr>
+    </w:lvl>
+    <w:lvl w:ilvl="4" w:tentative="1">
+      <w:start w:val="1"/>
+      <w:numFmt w:val="bullet"/>
+      <w:lvlText w:val=""/>
+      <w:lvlJc w:val="left"/>
+      <w:pPr>
+        <w:tabs>
+          <w:tab w:val="num" w:pos="3600"/>
+        </w:tabs>
+        <w:ind w:left="3600" w:hanging="360"/>
+      </w:pPr>
+      <w:rPr>
+        <w:rFonts w:ascii="Wingdings" w:hAnsi="Wingdings" w:hint="default"/>
+        <w:sz w:val="20"/>
+      </w:rPr>
+    </w:lvl>
+    <w:lvl w:ilvl="5" w:tentative="1">
+      <w:start w:val="1"/>
+      <w:numFmt w:val="bullet"/>
+      <w:lvlText w:val=""/>
+      <w:lvlJc w:val="left"/>
+      <w:pPr>
+        <w:tabs>
+          <w:tab w:val="num" w:pos="4320"/>
+        </w:tabs>
+        <w:ind w:left="4320" w:hanging="360"/>
+      </w:pPr>
+      <w:rPr>
+        <w:rFonts w:ascii="Wingdings" w:hAnsi="Wingdings" w:hint="default"/>
+        <w:sz w:val="20"/>
+      </w:rPr>
+    </w:lvl>
+    <w:lvl w:ilvl="6" w:tentative="1">
+      <w:start w:val="1"/>
+      <w:numFmt w:val="bullet"/>
+      <w:lvlText w:val=""/>
+      <w:lvlJc w:val="left"/>
+      <w:pPr>
+        <w:tabs>
+          <w:tab w:val="num" w:pos="5040"/>
+        </w:tabs>
+        <w:ind w:left="5040" w:hanging="360"/>
+      </w:pPr>
+      <w:rPr>
+        <w:rFonts w:ascii="Wingdings" w:hAnsi="Wingdings" w:hint="default"/>
+        <w:sz w:val="20"/>
+      </w:rPr>
+    </w:lvl>
+    <w:lvl w:ilvl="7" w:tentative="1">
+      <w:start w:val="1"/>
+      <w:numFmt w:val="bullet"/>
+      <w:lvlText w:val=""/>
+      <w:lvlJc w:val="left"/>
+      <w:pPr>
+        <w:tabs>
+          <w:tab w:val="num" w:pos="5760"/>
+        </w:tabs>
+        <w:ind w:left="5760" w:hanging="360"/>
+      </w:pPr>
+      <w:rPr>
+        <w:rFonts w:ascii="Wingdings" w:hAnsi="Wingdings" w:hint="default"/>
+        <w:sz w:val="20"/>
+      </w:rPr>
+    </w:lvl>
+    <w:lvl w:ilvl="8" w:tentative="1">
+      <w:start w:val="1"/>
+      <w:numFmt w:val="bullet"/>
+      <w:lvlText w:val=""/>
+      <w:lvlJc w:val="left"/>
+      <w:pPr>
+        <w:tabs>
+          <w:tab w:val="num" w:pos="6480"/>
+        </w:tabs>
+        <w:ind w:left="6480" w:hanging="360"/>
+      </w:pPr>
+      <w:rPr>
+        <w:rFonts w:ascii="Wingdings" w:hAnsi="Wingdings" w:hint="default"/>
+        <w:sz w:val="20"/>
+      </w:rPr>
+    </w:lvl>
+  </w:abstractNum>
+  <w:abstractNum w:abstractNumId="17" w15:restartNumberingAfterBreak="0">
     <w:nsid w:val="7C644AE5"/>
     <w:multiLevelType w:val="multilevel"/>
     <w:tmpl w:val="DEF032C6"/>
@@ -6544,16 +7189,16 @@
     <w:abstractNumId w:val="10"/>
   </w:num>
   <w:num w:numId="3" w16cid:durableId="456261868">
-    <w:abstractNumId w:val="12"/>
+    <w:abstractNumId w:val="13"/>
   </w:num>
   <w:num w:numId="4" w16cid:durableId="518392818">
-    <w:abstractNumId w:val="15"/>
+    <w:abstractNumId w:val="17"/>
   </w:num>
   <w:num w:numId="5" w16cid:durableId="1771390735">
-    <w:abstractNumId w:val="13"/>
+    <w:abstractNumId w:val="14"/>
   </w:num>
   <w:num w:numId="6" w16cid:durableId="12923991">
-    <w:abstractNumId w:val="11"/>
+    <w:abstractNumId w:val="12"/>
   </w:num>
   <w:num w:numId="7" w16cid:durableId="927888433">
     <w:abstractNumId w:val="9"/>
@@ -6574,7 +7219,7 @@
     <w:abstractNumId w:val="0"/>
   </w:num>
   <w:num w:numId="13" w16cid:durableId="53310082">
-    <w:abstractNumId w:val="14"/>
+    <w:abstractNumId w:val="15"/>
   </w:num>
   <w:num w:numId="14" w16cid:durableId="586620486">
     <w:abstractNumId w:val="5"/>
@@ -6584,6 +7229,12 @@
   </w:num>
   <w:num w:numId="16" w16cid:durableId="849220528">
     <w:abstractNumId w:val="2"/>
+  </w:num>
+  <w:num w:numId="17" w16cid:durableId="1431241681">
+    <w:abstractNumId w:val="11"/>
+  </w:num>
+  <w:num w:numId="18" w16cid:durableId="981428638">
+    <w:abstractNumId w:val="16"/>
   </w:num>
 </w:numbering>
 </file>
@@ -7189,7 +7840,6 @@
   <w:style w:type="character" w:default="1" w:styleId="Fuentedeprrafopredeter">
     <w:name w:val="Default Paragraph Font"/>
     <w:uiPriority w:val="1"/>
-    <w:semiHidden/>
     <w:unhideWhenUsed/>
   </w:style>
   <w:style w:type="table" w:default="1" w:styleId="Tablanormal">

</xml_diff>